<commit_message>
Tempotrary completed requirement specification document
</commit_message>
<xml_diff>
--- a/Documentation/Tracker_One Requirements Specification.docx
+++ b/Documentation/Tracker_One Requirements Specification.docx
@@ -1,10 +1,10 @@
 
 <file path=word/document.xml><?xml version="1.0" encoding="utf-8"?>
-<w:document xmlns:ve="http://schemas.openxmlformats.org/markup-compatibility/2006" xmlns:o="urn:schemas-microsoft-com:office:office" xmlns:r="http://schemas.openxmlformats.org/officeDocument/2006/relationships" xmlns:m="http://schemas.openxmlformats.org/officeDocument/2006/math" xmlns:v="urn:schemas-microsoft-com:vml" xmlns:wp="http://schemas.openxmlformats.org/drawingml/2006/wordprocessingDrawing" xmlns:w10="urn:schemas-microsoft-com:office:word" xmlns:w="http://schemas.openxmlformats.org/wordprocessingml/2006/main" xmlns:wne="http://schemas.microsoft.com/office/word/2006/wordml">
+<w:document xmlns:wpc="http://schemas.microsoft.com/office/word/2010/wordprocessingCanvas" xmlns:cx="http://schemas.microsoft.com/office/drawing/2014/chartex" xmlns:cx1="http://schemas.microsoft.com/office/drawing/2015/9/8/chartex" xmlns:cx2="http://schemas.microsoft.com/office/drawing/2015/10/21/chartex" xmlns:cx3="http://schemas.microsoft.com/office/drawing/2016/5/9/chartex" xmlns:cx4="http://schemas.microsoft.com/office/drawing/2016/5/10/chartex" xmlns:cx5="http://schemas.microsoft.com/office/drawing/2016/5/11/chartex" xmlns:cx6="http://schemas.microsoft.com/office/drawing/2016/5/12/chartex" xmlns:cx7="http://schemas.microsoft.com/office/drawing/2016/5/13/chartex" xmlns:cx8="http://schemas.microsoft.com/office/drawing/2016/5/14/chartex" xmlns:mc="http://schemas.openxmlformats.org/markup-compatibility/2006" xmlns:aink="http://schemas.microsoft.com/office/drawing/2016/ink" xmlns:am3d="http://schemas.microsoft.com/office/drawing/2017/model3d" xmlns:o="urn:schemas-microsoft-com:office:office" xmlns:r="http://schemas.openxmlformats.org/officeDocument/2006/relationships" xmlns:m="http://schemas.openxmlformats.org/officeDocument/2006/math" xmlns:v="urn:schemas-microsoft-com:vml" xmlns:wp14="http://schemas.microsoft.com/office/word/2010/wordprocessingDrawing" xmlns:wp="http://schemas.openxmlformats.org/drawingml/2006/wordprocessingDrawing" xmlns:w10="urn:schemas-microsoft-com:office:word" xmlns:w="http://schemas.openxmlformats.org/wordprocessingml/2006/main" xmlns:w14="http://schemas.microsoft.com/office/word/2010/wordml" xmlns:w15="http://schemas.microsoft.com/office/word/2012/wordml" xmlns:w16cid="http://schemas.microsoft.com/office/word/2016/wordml/cid" xmlns:w16se="http://schemas.microsoft.com/office/word/2015/wordml/symex" xmlns:wpg="http://schemas.microsoft.com/office/word/2010/wordprocessingGroup" xmlns:wpi="http://schemas.microsoft.com/office/word/2010/wordprocessingInk" xmlns:wne="http://schemas.microsoft.com/office/word/2006/wordml" xmlns:wps="http://schemas.microsoft.com/office/word/2010/wordprocessingShape" mc:Ignorable="w14 w15 w16se w16cid wp14">
   <w:body>
     <w:p>
       <w:pPr>
-        <w:pStyle w:val="a3"/>
+        <w:pStyle w:val="Title"/>
       </w:pPr>
       <w:r>
         <w:t xml:space="preserve">Tracker One - </w:t>
@@ -15,7 +15,7 @@
     </w:p>
     <w:p>
       <w:pPr>
-        <w:pStyle w:val="1"/>
+        <w:pStyle w:val="Heading1"/>
       </w:pPr>
       <w:r>
         <w:t>Introduction</w:t>
@@ -36,7 +36,7 @@
     </w:p>
     <w:p>
       <w:pPr>
-        <w:pStyle w:val="1"/>
+        <w:pStyle w:val="Heading1"/>
       </w:pPr>
       <w:r>
         <w:t>Assumptions</w:t>
@@ -44,7 +44,7 @@
     </w:p>
     <w:p>
       <w:pPr>
-        <w:pStyle w:val="a5"/>
+        <w:pStyle w:val="ListParagraph"/>
         <w:numPr>
           <w:ilvl w:val="0"/>
           <w:numId w:val="12"/>
@@ -62,7 +62,7 @@
     </w:p>
     <w:p>
       <w:pPr>
-        <w:pStyle w:val="a5"/>
+        <w:pStyle w:val="ListParagraph"/>
         <w:numPr>
           <w:ilvl w:val="0"/>
           <w:numId w:val="12"/>
@@ -80,7 +80,7 @@
     </w:p>
     <w:p>
       <w:pPr>
-        <w:pStyle w:val="a5"/>
+        <w:pStyle w:val="ListParagraph"/>
         <w:numPr>
           <w:ilvl w:val="0"/>
           <w:numId w:val="12"/>
@@ -98,7 +98,7 @@
     </w:p>
     <w:p>
       <w:pPr>
-        <w:pStyle w:val="a5"/>
+        <w:pStyle w:val="ListParagraph"/>
         <w:numPr>
           <w:ilvl w:val="0"/>
           <w:numId w:val="12"/>
@@ -116,7 +116,7 @@
     </w:p>
     <w:p>
       <w:pPr>
-        <w:pStyle w:val="1"/>
+        <w:pStyle w:val="Heading1"/>
       </w:pPr>
       <w:r>
         <w:t>Specs</w:t>
@@ -124,7 +124,7 @@
     </w:p>
     <w:p>
       <w:pPr>
-        <w:pStyle w:val="a5"/>
+        <w:pStyle w:val="ListParagraph"/>
         <w:numPr>
           <w:ilvl w:val="0"/>
           <w:numId w:val="1"/>
@@ -156,7 +156,7 @@
     </w:p>
     <w:p>
       <w:pPr>
-        <w:pStyle w:val="a5"/>
+        <w:pStyle w:val="ListParagraph"/>
         <w:numPr>
           <w:ilvl w:val="0"/>
           <w:numId w:val="1"/>
@@ -174,7 +174,7 @@
     </w:p>
     <w:p>
       <w:pPr>
-        <w:pStyle w:val="a5"/>
+        <w:pStyle w:val="ListParagraph"/>
         <w:numPr>
           <w:ilvl w:val="0"/>
           <w:numId w:val="1"/>
@@ -192,7 +192,7 @@
     </w:p>
     <w:p>
       <w:pPr>
-        <w:pStyle w:val="a5"/>
+        <w:pStyle w:val="ListParagraph"/>
         <w:numPr>
           <w:ilvl w:val="0"/>
           <w:numId w:val="1"/>
@@ -210,7 +210,7 @@
     </w:p>
     <w:p>
       <w:pPr>
-        <w:pStyle w:val="a5"/>
+        <w:pStyle w:val="ListParagraph"/>
         <w:numPr>
           <w:ilvl w:val="0"/>
           <w:numId w:val="1"/>
@@ -228,7 +228,7 @@
     </w:p>
     <w:p>
       <w:pPr>
-        <w:pStyle w:val="a5"/>
+        <w:pStyle w:val="ListParagraph"/>
         <w:numPr>
           <w:ilvl w:val="0"/>
           <w:numId w:val="1"/>
@@ -246,7 +246,7 @@
     </w:p>
     <w:p>
       <w:pPr>
-        <w:pStyle w:val="2"/>
+        <w:pStyle w:val="Heading2"/>
       </w:pPr>
       <w:r>
         <w:t>Movement specs:</w:t>
@@ -254,7 +254,7 @@
     </w:p>
     <w:p>
       <w:pPr>
-        <w:pStyle w:val="a5"/>
+        <w:pStyle w:val="ListParagraph"/>
         <w:numPr>
           <w:ilvl w:val="0"/>
           <w:numId w:val="2"/>
@@ -272,7 +272,7 @@
     </w:p>
     <w:p>
       <w:pPr>
-        <w:pStyle w:val="a5"/>
+        <w:pStyle w:val="ListParagraph"/>
         <w:numPr>
           <w:ilvl w:val="0"/>
           <w:numId w:val="2"/>
@@ -290,7 +290,7 @@
     </w:p>
     <w:p>
       <w:pPr>
-        <w:pStyle w:val="a5"/>
+        <w:pStyle w:val="ListParagraph"/>
         <w:numPr>
           <w:ilvl w:val="0"/>
           <w:numId w:val="2"/>
@@ -308,7 +308,7 @@
     </w:p>
     <w:p>
       <w:pPr>
-        <w:pStyle w:val="a5"/>
+        <w:pStyle w:val="ListParagraph"/>
         <w:numPr>
           <w:ilvl w:val="0"/>
           <w:numId w:val="2"/>
@@ -326,7 +326,7 @@
     </w:p>
     <w:p>
       <w:pPr>
-        <w:pStyle w:val="a5"/>
+        <w:pStyle w:val="ListParagraph"/>
         <w:numPr>
           <w:ilvl w:val="0"/>
           <w:numId w:val="2"/>
@@ -344,7 +344,7 @@
     </w:p>
     <w:p>
       <w:pPr>
-        <w:pStyle w:val="1"/>
+        <w:pStyle w:val="Heading1"/>
       </w:pPr>
       <w:r>
         <w:lastRenderedPageBreak/>
@@ -353,7 +353,7 @@
     </w:p>
     <w:p>
       <w:pPr>
-        <w:pStyle w:val="a5"/>
+        <w:pStyle w:val="ListParagraph"/>
         <w:numPr>
           <w:ilvl w:val="0"/>
           <w:numId w:val="4"/>
@@ -371,7 +371,7 @@
     </w:p>
     <w:p>
       <w:pPr>
-        <w:pStyle w:val="a5"/>
+        <w:pStyle w:val="ListParagraph"/>
         <w:numPr>
           <w:ilvl w:val="0"/>
           <w:numId w:val="4"/>
@@ -389,7 +389,7 @@
     </w:p>
     <w:p>
       <w:pPr>
-        <w:pStyle w:val="a5"/>
+        <w:pStyle w:val="ListParagraph"/>
         <w:numPr>
           <w:ilvl w:val="0"/>
           <w:numId w:val="4"/>
@@ -407,7 +407,7 @@
     </w:p>
     <w:p>
       <w:pPr>
-        <w:pStyle w:val="a5"/>
+        <w:pStyle w:val="ListParagraph"/>
         <w:numPr>
           <w:ilvl w:val="0"/>
           <w:numId w:val="4"/>
@@ -425,7 +425,7 @@
     </w:p>
     <w:p>
       <w:pPr>
-        <w:pStyle w:val="a5"/>
+        <w:pStyle w:val="ListParagraph"/>
         <w:numPr>
           <w:ilvl w:val="0"/>
           <w:numId w:val="4"/>
@@ -443,7 +443,7 @@
     </w:p>
     <w:p>
       <w:pPr>
-        <w:pStyle w:val="a5"/>
+        <w:pStyle w:val="ListParagraph"/>
         <w:numPr>
           <w:ilvl w:val="0"/>
           <w:numId w:val="4"/>
@@ -461,7 +461,7 @@
     </w:p>
     <w:p>
       <w:pPr>
-        <w:pStyle w:val="1"/>
+        <w:pStyle w:val="Heading1"/>
       </w:pPr>
       <w:r>
         <w:t>Specs Technical Notes</w:t>
@@ -469,7 +469,7 @@
     </w:p>
     <w:p>
       <w:pPr>
-        <w:pStyle w:val="a5"/>
+        <w:pStyle w:val="ListParagraph"/>
         <w:numPr>
           <w:ilvl w:val="0"/>
           <w:numId w:val="5"/>
@@ -487,7 +487,7 @@
     </w:p>
     <w:p>
       <w:pPr>
-        <w:pStyle w:val="a5"/>
+        <w:pStyle w:val="ListParagraph"/>
         <w:numPr>
           <w:ilvl w:val="0"/>
           <w:numId w:val="5"/>
@@ -505,7 +505,7 @@
     </w:p>
     <w:p>
       <w:pPr>
-        <w:pStyle w:val="a5"/>
+        <w:pStyle w:val="ListParagraph"/>
         <w:numPr>
           <w:ilvl w:val="0"/>
           <w:numId w:val="5"/>
@@ -547,7 +547,7 @@
     </w:p>
     <w:p>
       <w:pPr>
-        <w:pStyle w:val="a5"/>
+        <w:pStyle w:val="ListParagraph"/>
         <w:numPr>
           <w:ilvl w:val="0"/>
           <w:numId w:val="5"/>
@@ -565,7 +565,7 @@
     </w:p>
     <w:p>
       <w:pPr>
-        <w:pStyle w:val="a5"/>
+        <w:pStyle w:val="ListParagraph"/>
         <w:numPr>
           <w:ilvl w:val="0"/>
           <w:numId w:val="5"/>
@@ -583,7 +583,7 @@
     </w:p>
     <w:p>
       <w:pPr>
-        <w:pStyle w:val="a5"/>
+        <w:pStyle w:val="ListParagraph"/>
         <w:numPr>
           <w:ilvl w:val="0"/>
           <w:numId w:val="5"/>
@@ -601,7 +601,7 @@
     </w:p>
     <w:p>
       <w:pPr>
-        <w:pStyle w:val="a5"/>
+        <w:pStyle w:val="ListParagraph"/>
         <w:numPr>
           <w:ilvl w:val="0"/>
           <w:numId w:val="5"/>
@@ -619,7 +619,7 @@
     </w:p>
     <w:p>
       <w:pPr>
-        <w:pStyle w:val="a5"/>
+        <w:pStyle w:val="ListParagraph"/>
         <w:numPr>
           <w:ilvl w:val="0"/>
           <w:numId w:val="5"/>
@@ -637,7 +637,7 @@
     </w:p>
     <w:p>
       <w:pPr>
-        <w:pStyle w:val="1"/>
+        <w:pStyle w:val="Heading1"/>
       </w:pPr>
       <w:r>
         <w:t>Use Cases</w:t>
@@ -645,7 +645,7 @@
     </w:p>
     <w:p>
       <w:pPr>
-        <w:pStyle w:val="2"/>
+        <w:pStyle w:val="Heading2"/>
       </w:pPr>
       <w:r>
         <w:t>Startup</w:t>
@@ -653,7 +653,7 @@
     </w:p>
     <w:p>
       <w:pPr>
-        <w:pStyle w:val="a5"/>
+        <w:pStyle w:val="ListParagraph"/>
         <w:numPr>
           <w:ilvl w:val="0"/>
           <w:numId w:val="8"/>
@@ -665,7 +665,7 @@
     </w:p>
     <w:p>
       <w:pPr>
-        <w:pStyle w:val="a5"/>
+        <w:pStyle w:val="ListParagraph"/>
         <w:numPr>
           <w:ilvl w:val="0"/>
           <w:numId w:val="8"/>
@@ -677,7 +677,7 @@
     </w:p>
     <w:p>
       <w:pPr>
-        <w:pStyle w:val="a5"/>
+        <w:pStyle w:val="ListParagraph"/>
         <w:numPr>
           <w:ilvl w:val="0"/>
           <w:numId w:val="8"/>
@@ -689,7 +689,7 @@
     </w:p>
     <w:p>
       <w:pPr>
-        <w:pStyle w:val="a5"/>
+        <w:pStyle w:val="ListParagraph"/>
         <w:numPr>
           <w:ilvl w:val="0"/>
           <w:numId w:val="8"/>
@@ -701,7 +701,7 @@
     </w:p>
     <w:p>
       <w:pPr>
-        <w:pStyle w:val="2"/>
+        <w:pStyle w:val="Heading2"/>
       </w:pPr>
       <w:r>
         <w:t>User presses Start button</w:t>
@@ -709,7 +709,7 @@
     </w:p>
     <w:p>
       <w:pPr>
-        <w:pStyle w:val="a5"/>
+        <w:pStyle w:val="ListParagraph"/>
         <w:numPr>
           <w:ilvl w:val="0"/>
           <w:numId w:val="9"/>
@@ -721,22 +721,14 @@
     </w:p>
     <w:p>
       <w:pPr>
-        <w:pStyle w:val="a5"/>
+        <w:pStyle w:val="ListParagraph"/>
         <w:numPr>
           <w:ilvl w:val="0"/>
           <w:numId w:val="9"/>
         </w:numPr>
       </w:pPr>
       <w:r>
-        <w:t xml:space="preserve">Every time </w:t>
-      </w:r>
-      <w:proofErr w:type="gramStart"/>
-      <w:r>
-        <w:t>elapsed</w:t>
-      </w:r>
-      <w:proofErr w:type="gramEnd"/>
-      <w:r>
-        <w:t xml:space="preserve"> all entities should </w:t>
+        <w:t xml:space="preserve">Every time elapsed all entities should </w:t>
       </w:r>
       <w:r>
         <w:t>move 5</w:t>
@@ -759,7 +751,7 @@
     </w:p>
     <w:p>
       <w:pPr>
-        <w:pStyle w:val="a5"/>
+        <w:pStyle w:val="ListParagraph"/>
         <w:numPr>
           <w:ilvl w:val="0"/>
           <w:numId w:val="9"/>
@@ -782,7 +774,7 @@
     </w:p>
     <w:p>
       <w:pPr>
-        <w:pStyle w:val="2"/>
+        <w:pStyle w:val="Heading2"/>
       </w:pPr>
       <w:r>
         <w:t>User presses Stop button</w:t>
@@ -790,7 +782,7 @@
     </w:p>
     <w:p>
       <w:pPr>
-        <w:pStyle w:val="a5"/>
+        <w:pStyle w:val="ListParagraph"/>
         <w:numPr>
           <w:ilvl w:val="0"/>
           <w:numId w:val="10"/>
@@ -802,7 +794,7 @@
     </w:p>
     <w:p>
       <w:pPr>
-        <w:pStyle w:val="a5"/>
+        <w:pStyle w:val="ListParagraph"/>
         <w:numPr>
           <w:ilvl w:val="0"/>
           <w:numId w:val="10"/>
@@ -814,7 +806,7 @@
     </w:p>
     <w:p>
       <w:pPr>
-        <w:pStyle w:val="a5"/>
+        <w:pStyle w:val="ListParagraph"/>
         <w:numPr>
           <w:ilvl w:val="0"/>
           <w:numId w:val="10"/>
@@ -826,7 +818,7 @@
     </w:p>
     <w:p>
       <w:pPr>
-        <w:pStyle w:val="2"/>
+        <w:pStyle w:val="Heading2"/>
       </w:pPr>
       <w:r>
         <w:t>User Check/Uncheck a Checkbox</w:t>
@@ -834,7 +826,7 @@
     </w:p>
     <w:p>
       <w:pPr>
-        <w:pStyle w:val="a5"/>
+        <w:pStyle w:val="ListParagraph"/>
         <w:numPr>
           <w:ilvl w:val="0"/>
           <w:numId w:val="11"/>
@@ -849,7 +841,7 @@
     </w:p>
     <w:p>
       <w:pPr>
-        <w:pStyle w:val="2"/>
+        <w:pStyle w:val="Heading2"/>
       </w:pPr>
       <w:r>
         <w:t>User selects N trailing spots</w:t>
@@ -857,7 +849,7 @@
     </w:p>
     <w:p>
       <w:pPr>
-        <w:pStyle w:val="a5"/>
+        <w:pStyle w:val="ListParagraph"/>
         <w:numPr>
           <w:ilvl w:val="0"/>
           <w:numId w:val="11"/>
@@ -869,7 +861,7 @@
     </w:p>
     <w:p>
       <w:pPr>
-        <w:pStyle w:val="a5"/>
+        <w:pStyle w:val="ListParagraph"/>
         <w:numPr>
           <w:ilvl w:val="0"/>
           <w:numId w:val="11"/>
@@ -887,7 +879,7 @@
     </w:p>
     <w:p>
       <w:pPr>
-        <w:pStyle w:val="a5"/>
+        <w:pStyle w:val="ListParagraph"/>
         <w:numPr>
           <w:ilvl w:val="0"/>
           <w:numId w:val="11"/>
@@ -896,11 +888,6 @@
       <w:r>
         <w:t>Os run mode (after start is pressed) use N as backwards steps counter for step trail. (Future feature that will not be implemented at this stage)</w:t>
       </w:r>
-    </w:p>
-    <w:p>
-      <w:pPr>
-        <w:pStyle w:val="1"/>
-      </w:pPr>
     </w:p>
     <w:p>
       <w:pPr>
@@ -913,16 +900,12 @@
           <w:szCs w:val="28"/>
         </w:rPr>
       </w:pPr>
-      <w:r>
-        <w:br w:type="page"/>
-      </w:r>
-    </w:p>
-    <w:p>
-      <w:pPr>
-        <w:pStyle w:val="1"/>
-      </w:pPr>
-      <w:r>
-        <w:lastRenderedPageBreak/>
+    </w:p>
+    <w:p>
+      <w:pPr>
+        <w:pStyle w:val="Heading1"/>
+      </w:pPr>
+      <w:r>
         <w:t>Project Structure</w:t>
       </w:r>
     </w:p>
@@ -941,7 +924,7 @@
     </w:p>
     <w:p>
       <w:pPr>
-        <w:pStyle w:val="a5"/>
+        <w:pStyle w:val="ListParagraph"/>
         <w:numPr>
           <w:ilvl w:val="0"/>
           <w:numId w:val="6"/>
@@ -979,7 +962,7 @@
     </w:p>
     <w:p>
       <w:pPr>
-        <w:pStyle w:val="a5"/>
+        <w:pStyle w:val="ListParagraph"/>
         <w:numPr>
           <w:ilvl w:val="1"/>
           <w:numId w:val="6"/>
@@ -997,7 +980,7 @@
     </w:p>
     <w:p>
       <w:pPr>
-        <w:pStyle w:val="a5"/>
+        <w:pStyle w:val="ListParagraph"/>
         <w:numPr>
           <w:ilvl w:val="1"/>
           <w:numId w:val="6"/>
@@ -1028,94 +1011,12 @@
         <w:rPr>
           <w:sz w:val="24"/>
         </w:rPr>
-        <w:t xml:space="preserve">reshes the display. A better way </w:t>
-      </w:r>
-      <w:r>
-        <w:rPr>
-          <w:sz w:val="24"/>
-        </w:rPr>
-        <w:t>is</w:t>
-      </w:r>
-      <w:r>
-        <w:rPr>
-          <w:sz w:val="24"/>
-        </w:rPr>
-        <w:t xml:space="preserve"> to bind the UI to the model like in </w:t>
-      </w:r>
-      <w:proofErr w:type="spellStart"/>
-      <w:r>
-        <w:rPr>
-          <w:sz w:val="24"/>
-        </w:rPr>
-        <w:t>mvvm</w:t>
-      </w:r>
-      <w:proofErr w:type="spellEnd"/>
-      <w:r>
-        <w:rPr>
-          <w:sz w:val="24"/>
-        </w:rPr>
-        <w:t xml:space="preserve"> </w:t>
-      </w:r>
-      <w:proofErr w:type="spellStart"/>
-      <w:r>
-        <w:rPr>
-          <w:sz w:val="24"/>
-        </w:rPr>
-        <w:t>wpf</w:t>
-      </w:r>
-      <w:proofErr w:type="spellEnd"/>
-      <w:r>
-        <w:rPr>
-          <w:sz w:val="24"/>
-        </w:rPr>
-        <w:t xml:space="preserve"> (I’m not en export so KIS) </w:t>
-      </w:r>
-      <w:proofErr w:type="spellStart"/>
-      <w:r>
-        <w:rPr>
-          <w:sz w:val="24"/>
-        </w:rPr>
-        <w:t>ofr</w:t>
-      </w:r>
-      <w:proofErr w:type="spellEnd"/>
-      <w:r>
-        <w:rPr>
-          <w:sz w:val="24"/>
-        </w:rPr>
-        <w:t xml:space="preserve"> in web apps. But to KIS and not handle thread ownership issues for now. The timer </w:t>
-      </w:r>
-      <w:proofErr w:type="gramStart"/>
-      <w:r>
-        <w:rPr>
-          <w:sz w:val="24"/>
-        </w:rPr>
-        <w:t>an</w:t>
-      </w:r>
-      <w:proofErr w:type="gramEnd"/>
-      <w:r>
-        <w:rPr>
-          <w:sz w:val="24"/>
-        </w:rPr>
-        <w:t xml:space="preserve"> </w:t>
-      </w:r>
-      <w:proofErr w:type="spellStart"/>
-      <w:r>
-        <w:rPr>
-          <w:sz w:val="24"/>
-        </w:rPr>
-        <w:t>it’s</w:t>
-      </w:r>
-      <w:proofErr w:type="spellEnd"/>
-      <w:r>
-        <w:rPr>
-          <w:sz w:val="24"/>
-        </w:rPr>
-        <w:t xml:space="preserve"> main logic will sit in UI.</w:t>
-      </w:r>
-    </w:p>
-    <w:p>
-      <w:pPr>
-        <w:pStyle w:val="a5"/>
+        <w:t xml:space="preserve">reshes the display. </w:t>
+      </w:r>
+    </w:p>
+    <w:p>
+      <w:pPr>
+        <w:pStyle w:val="ListParagraph"/>
         <w:numPr>
           <w:ilvl w:val="0"/>
           <w:numId w:val="6"/>
@@ -1149,7 +1050,7 @@
     </w:p>
     <w:p>
       <w:pPr>
-        <w:pStyle w:val="a5"/>
+        <w:pStyle w:val="ListParagraph"/>
         <w:numPr>
           <w:ilvl w:val="1"/>
           <w:numId w:val="6"/>
@@ -1158,117 +1059,176 @@
           <w:sz w:val="24"/>
         </w:rPr>
       </w:pPr>
-    </w:p>
-    <w:p>
-      <w:pPr>
-        <w:rPr>
-          <w:sz w:val="24"/>
-        </w:rPr>
-      </w:pPr>
-    </w:p>
-    <w:p>
-      <w:pPr>
-        <w:rPr>
-          <w:sz w:val="24"/>
-        </w:rPr>
-      </w:pPr>
-    </w:p>
-    <w:p>
-      <w:pPr>
-        <w:rPr>
-          <w:sz w:val="24"/>
-        </w:rPr>
-      </w:pPr>
-      <w:r>
-        <w:rPr>
-          <w:sz w:val="24"/>
-        </w:rPr>
-        <w:t>The entities class</w:t>
-      </w:r>
-    </w:p>
-    <w:p>
-      <w:pPr>
-        <w:rPr>
-          <w:sz w:val="24"/>
-        </w:rPr>
-      </w:pPr>
-      <w:r>
-        <w:rPr>
-          <w:sz w:val="24"/>
-        </w:rPr>
-        <w:t xml:space="preserve">The data </w:t>
-      </w:r>
+      <w:r>
+        <w:rPr>
+          <w:sz w:val="24"/>
+        </w:rPr>
+        <w:t>Data Access:</w:t>
+      </w:r>
+    </w:p>
+    <w:p>
+      <w:pPr>
+        <w:pStyle w:val="ListParagraph"/>
+        <w:numPr>
+          <w:ilvl w:val="2"/>
+          <w:numId w:val="6"/>
+        </w:numPr>
+        <w:rPr>
+          <w:sz w:val="24"/>
+        </w:rPr>
+      </w:pPr>
+      <w:proofErr w:type="spellStart"/>
       <w:proofErr w:type="gramStart"/>
       <w:r>
         <w:rPr>
           <w:sz w:val="24"/>
         </w:rPr>
-        <w:t>access (load</w:t>
+        <w:t>LoadJson</w:t>
+      </w:r>
+      <w:proofErr w:type="spellEnd"/>
+      <w:r>
+        <w:rPr>
+          <w:sz w:val="24"/>
+        </w:rPr>
+        <w:t>(</w:t>
       </w:r>
       <w:proofErr w:type="gramEnd"/>
       <w:r>
         <w:rPr>
           <w:sz w:val="24"/>
         </w:rPr>
-        <w:t xml:space="preserve"> / save)</w:t>
-      </w:r>
-    </w:p>
-    <w:p>
-      <w:pPr>
-        <w:rPr>
-          <w:sz w:val="24"/>
-        </w:rPr>
-      </w:pPr>
-      <w:r>
-        <w:rPr>
-          <w:sz w:val="24"/>
-        </w:rPr>
-        <w:t>Data model - the list of entities.</w:t>
-      </w:r>
-    </w:p>
-    <w:p>
-      <w:pPr>
-        <w:rPr>
-          <w:sz w:val="24"/>
-        </w:rPr>
-      </w:pPr>
-      <w:r>
-        <w:rPr>
-          <w:sz w:val="24"/>
-        </w:rPr>
-        <w:t xml:space="preserve">The </w:t>
-      </w:r>
+        <w:t xml:space="preserve">) - Read json and parse to model </w:t>
+      </w:r>
+    </w:p>
+    <w:p>
+      <w:pPr>
+        <w:pStyle w:val="ListParagraph"/>
+        <w:numPr>
+          <w:ilvl w:val="2"/>
+          <w:numId w:val="6"/>
+        </w:numPr>
+        <w:rPr>
+          <w:sz w:val="24"/>
+        </w:rPr>
+      </w:pPr>
       <w:proofErr w:type="spellStart"/>
-      <w:r>
-        <w:rPr>
-          <w:sz w:val="24"/>
-        </w:rPr>
-        <w:t>buisnes</w:t>
+      <w:proofErr w:type="gramStart"/>
+      <w:r>
+        <w:rPr>
+          <w:sz w:val="24"/>
+        </w:rPr>
+        <w:t>SaveCsv</w:t>
       </w:r>
       <w:proofErr w:type="spellEnd"/>
       <w:r>
         <w:rPr>
           <w:sz w:val="24"/>
         </w:rPr>
-        <w:t xml:space="preserve"> logic / Manager </w:t>
-      </w:r>
+        <w:t>(</w:t>
+      </w:r>
+      <w:proofErr w:type="gramEnd"/>
+      <w:r>
+        <w:rPr>
+          <w:sz w:val="24"/>
+        </w:rPr>
+        <w:t>List&lt;Entities&gt; data) - Save the data to csv</w:t>
+      </w:r>
+    </w:p>
+    <w:p>
+      <w:pPr>
+        <w:pStyle w:val="ListParagraph"/>
+        <w:numPr>
+          <w:ilvl w:val="1"/>
+          <w:numId w:val="6"/>
+        </w:numPr>
+        <w:rPr>
+          <w:sz w:val="24"/>
+        </w:rPr>
+      </w:pPr>
+      <w:r>
+        <w:rPr>
+          <w:sz w:val="24"/>
+        </w:rPr>
+        <w:t>Business Logic</w:t>
+      </w:r>
+    </w:p>
+    <w:p>
+      <w:pPr>
+        <w:pStyle w:val="ListParagraph"/>
+        <w:numPr>
+          <w:ilvl w:val="2"/>
+          <w:numId w:val="6"/>
+        </w:numPr>
+        <w:rPr>
+          <w:sz w:val="24"/>
+        </w:rPr>
+      </w:pPr>
+      <w:r>
+        <w:rPr>
+          <w:sz w:val="24"/>
+        </w:rPr>
+        <w:t>List of entities</w:t>
+      </w:r>
+    </w:p>
+    <w:p>
+      <w:pPr>
+        <w:pStyle w:val="ListParagraph"/>
+        <w:numPr>
+          <w:ilvl w:val="2"/>
+          <w:numId w:val="6"/>
+        </w:numPr>
+        <w:rPr>
+          <w:sz w:val="24"/>
+        </w:rPr>
+      </w:pPr>
+      <w:r>
+        <w:rPr>
+          <w:sz w:val="24"/>
+        </w:rPr>
+        <w:t>Logging</w:t>
+      </w:r>
+    </w:p>
+    <w:p>
+      <w:pPr>
+        <w:pStyle w:val="ListParagraph"/>
+        <w:numPr>
+          <w:ilvl w:val="2"/>
+          <w:numId w:val="6"/>
+        </w:numPr>
+        <w:rPr>
+          <w:sz w:val="24"/>
+        </w:rPr>
+      </w:pPr>
+      <w:proofErr w:type="spellStart"/>
       <w:proofErr w:type="gramStart"/>
       <w:r>
         <w:rPr>
           <w:sz w:val="24"/>
         </w:rPr>
-        <w:t>class</w:t>
+        <w:t>RepositionEntities</w:t>
+      </w:r>
+      <w:proofErr w:type="spellEnd"/>
+      <w:r>
+        <w:rPr>
+          <w:sz w:val="24"/>
+        </w:rPr>
+        <w:t>(</w:t>
       </w:r>
       <w:proofErr w:type="gramEnd"/>
       <w:r>
         <w:rPr>
           <w:sz w:val="24"/>
         </w:rPr>
-        <w:t xml:space="preserve"> (change locations, validations etc')</w:t>
-      </w:r>
-    </w:p>
-    <w:p>
-      <w:pPr>
+        <w:t>)</w:t>
+      </w:r>
+    </w:p>
+    <w:p>
+      <w:pPr>
+        <w:pStyle w:val="ListParagraph"/>
+        <w:numPr>
+          <w:ilvl w:val="0"/>
+          <w:numId w:val="6"/>
+        </w:numPr>
         <w:rPr>
           <w:sz w:val="24"/>
         </w:rPr>
@@ -1278,276 +1238,1155 @@
         <w:rPr>
           <w:sz w:val="24"/>
         </w:rPr>
-        <w:t>Pos_Tracker_View</w:t>
+        <w:t>Tracker_One_Test</w:t>
       </w:r>
       <w:proofErr w:type="spellEnd"/>
-    </w:p>
-    <w:p>
-      <w:pPr>
-        <w:rPr>
-          <w:sz w:val="24"/>
-        </w:rPr>
-      </w:pPr>
-      <w:r>
-        <w:rPr>
-          <w:sz w:val="24"/>
-        </w:rPr>
-        <w:t>Holds:</w:t>
-      </w:r>
-    </w:p>
-    <w:p>
-      <w:pPr>
-        <w:rPr>
-          <w:sz w:val="24"/>
-        </w:rPr>
-      </w:pPr>
-    </w:p>
-    <w:p>
-      <w:pPr>
-        <w:rPr>
-          <w:sz w:val="24"/>
-        </w:rPr>
-      </w:pPr>
-      <w:r>
-        <w:rPr>
-          <w:sz w:val="24"/>
-        </w:rPr>
-        <w:t xml:space="preserve">Manager win form / </w:t>
-      </w:r>
+      <w:r>
+        <w:rPr>
+          <w:sz w:val="24"/>
+        </w:rPr>
+        <w:t xml:space="preserve"> – Depends on time!!</w:t>
+      </w:r>
+    </w:p>
+    <w:p>
+      <w:pPr>
+        <w:rPr>
+          <w:sz w:val="24"/>
+        </w:rPr>
+      </w:pPr>
+    </w:p>
+    <w:p>
+      <w:pPr>
+        <w:rPr>
+          <w:sz w:val="24"/>
+        </w:rPr>
+      </w:pPr>
+    </w:p>
+    <w:p>
+      <w:pPr>
+        <w:pStyle w:val="Heading1"/>
+      </w:pPr>
       <w:proofErr w:type="spellStart"/>
       <w:r>
-        <w:rPr>
-          <w:sz w:val="24"/>
-        </w:rPr>
-        <w:t>wpf</w:t>
+        <w:lastRenderedPageBreak/>
+        <w:t>Tracker_One_</w:t>
+      </w:r>
+      <w:proofErr w:type="gramStart"/>
+      <w:r>
+        <w:t>Core</w:t>
       </w:r>
       <w:proofErr w:type="spellEnd"/>
       <w:r>
-        <w:rPr>
-          <w:sz w:val="24"/>
-        </w:rPr>
-        <w:t xml:space="preserve"> form.</w:t>
-      </w:r>
-    </w:p>
-    <w:p>
-      <w:pPr>
-        <w:rPr>
-          <w:sz w:val="24"/>
-        </w:rPr>
-      </w:pPr>
+        <w:t xml:space="preserve"> </w:t>
+      </w:r>
+      <w:r>
+        <w:t xml:space="preserve"> -</w:t>
+      </w:r>
+      <w:proofErr w:type="gramEnd"/>
+      <w:r>
+        <w:t xml:space="preserve"> </w:t>
+      </w:r>
+      <w:r>
+        <w:t>Business Logic &amp; Model</w:t>
+      </w:r>
+    </w:p>
+    <w:p>
+      <w:pPr>
+        <w:pStyle w:val="Heading2"/>
+      </w:pPr>
+      <w:proofErr w:type="spellStart"/>
+      <w:r>
+        <w:t>X</w:t>
+      </w:r>
+      <w:r>
+        <w:t>Entity</w:t>
+      </w:r>
+      <w:proofErr w:type="spellEnd"/>
+      <w:r>
+        <w:t xml:space="preserve"> class</w:t>
+      </w:r>
+    </w:p>
+    <w:p>
+      <w:pPr>
+        <w:pStyle w:val="Heading3"/>
+      </w:pPr>
+      <w:bookmarkStart w:id="0" w:name="_Hlk28955379"/>
+      <w:r>
+        <w:t>Properties</w:t>
+      </w:r>
+    </w:p>
+    <w:p>
+      <w:pPr>
+        <w:pStyle w:val="ListParagraph"/>
+        <w:numPr>
+          <w:ilvl w:val="0"/>
+          <w:numId w:val="13"/>
+        </w:numPr>
+      </w:pPr>
+      <w:r>
+        <w:t>Id</w:t>
+      </w:r>
+      <w:r>
+        <w:t>: string</w:t>
+      </w:r>
+    </w:p>
+    <w:bookmarkEnd w:id="0"/>
+    <w:p>
+      <w:pPr>
+        <w:pStyle w:val="ListParagraph"/>
+        <w:numPr>
+          <w:ilvl w:val="0"/>
+          <w:numId w:val="13"/>
+        </w:numPr>
+      </w:pPr>
+      <w:r>
+        <w:t>N</w:t>
+      </w:r>
+      <w:r>
+        <w:t>ame</w:t>
+      </w:r>
+      <w:r>
+        <w:t>: string (100)</w:t>
+      </w:r>
+    </w:p>
+    <w:p>
+      <w:pPr>
+        <w:pStyle w:val="ListParagraph"/>
+        <w:numPr>
+          <w:ilvl w:val="0"/>
+          <w:numId w:val="13"/>
+        </w:numPr>
+      </w:pPr>
+      <w:r>
+        <w:t>C</w:t>
+      </w:r>
+      <w:r>
+        <w:t>olor</w:t>
+      </w:r>
+      <w:r>
+        <w:t xml:space="preserve">:  string (accept only </w:t>
+      </w:r>
+      <w:r>
+        <w:t>red, green, blue</w:t>
+      </w:r>
+      <w:r>
+        <w:t xml:space="preserve">)   </w:t>
+      </w:r>
+    </w:p>
+    <w:p>
+      <w:pPr>
+        <w:pStyle w:val="ListParagraph"/>
+        <w:numPr>
+          <w:ilvl w:val="0"/>
+          <w:numId w:val="13"/>
+        </w:numPr>
+      </w:pPr>
+      <w:r>
+        <w:t>S</w:t>
+      </w:r>
+      <w:r>
+        <w:t xml:space="preserve">hape: </w:t>
+      </w:r>
+      <w:r>
+        <w:t xml:space="preserve">string (accept only </w:t>
+      </w:r>
+      <w:r>
+        <w:t>circle, square, triangle</w:t>
+      </w:r>
+      <w:r>
+        <w:t>)</w:t>
+      </w:r>
+    </w:p>
+    <w:p>
+      <w:pPr>
+        <w:pStyle w:val="ListParagraph"/>
+        <w:numPr>
+          <w:ilvl w:val="0"/>
+          <w:numId w:val="13"/>
+        </w:numPr>
+      </w:pPr>
+      <w:r>
+        <w:t>S</w:t>
+      </w:r>
+      <w:r>
+        <w:t xml:space="preserve">ize: </w:t>
+      </w:r>
+      <w:r>
+        <w:t>String (</w:t>
+      </w:r>
+      <w:r>
+        <w:t xml:space="preserve">accept </w:t>
+      </w:r>
+      <w:r>
+        <w:t xml:space="preserve">only </w:t>
+      </w:r>
+      <w:r>
+        <w:t>small, medium, large</w:t>
+      </w:r>
+      <w:r>
+        <w:t>)</w:t>
+      </w:r>
+    </w:p>
+    <w:p>
+      <w:pPr>
+        <w:pStyle w:val="ListParagraph"/>
+        <w:numPr>
+          <w:ilvl w:val="0"/>
+          <w:numId w:val="13"/>
+        </w:numPr>
+      </w:pPr>
+      <w:r>
+        <w:t xml:space="preserve">X: </w:t>
+      </w:r>
+      <w:r>
+        <w:t>int</w:t>
+      </w:r>
+    </w:p>
+    <w:p>
+      <w:pPr>
+        <w:pStyle w:val="ListParagraph"/>
+        <w:numPr>
+          <w:ilvl w:val="0"/>
+          <w:numId w:val="13"/>
+        </w:numPr>
+      </w:pPr>
+      <w:r>
+        <w:t xml:space="preserve">Y: </w:t>
+      </w:r>
+      <w:r>
+        <w:t>int</w:t>
+      </w:r>
+    </w:p>
+    <w:p/>
+    <w:p>
+      <w:pPr>
+        <w:pStyle w:val="Heading2"/>
+      </w:pPr>
+      <w:proofErr w:type="spellStart"/>
+      <w:r>
+        <w:t>XentitiesMgr</w:t>
+      </w:r>
+      <w:proofErr w:type="spellEnd"/>
+      <w:r>
+        <w:t xml:space="preserve"> class</w:t>
+      </w:r>
+    </w:p>
+    <w:p>
+      <w:pPr>
+        <w:pStyle w:val="Heading3"/>
+      </w:pPr>
+      <w:r>
+        <w:t>Properties</w:t>
+      </w:r>
+    </w:p>
+    <w:p>
+      <w:pPr>
+        <w:pStyle w:val="ListParagraph"/>
+        <w:numPr>
+          <w:ilvl w:val="0"/>
+          <w:numId w:val="13"/>
+        </w:numPr>
+      </w:pPr>
+      <w:r>
+        <w:t>Data: List&lt;</w:t>
+      </w:r>
+      <w:proofErr w:type="spellStart"/>
+      <w:r>
+        <w:t>XEntity</w:t>
+      </w:r>
+      <w:proofErr w:type="spellEnd"/>
+      <w:r>
+        <w:t>&gt;</w:t>
+      </w:r>
+    </w:p>
+    <w:p>
+      <w:pPr>
+        <w:pStyle w:val="ListParagraph"/>
+        <w:numPr>
+          <w:ilvl w:val="0"/>
+          <w:numId w:val="13"/>
+        </w:numPr>
+      </w:pPr>
+      <w:proofErr w:type="spellStart"/>
+      <w:r>
+        <w:t>HistoryNunberOfSteps</w:t>
+      </w:r>
+      <w:proofErr w:type="spellEnd"/>
+      <w:r>
+        <w:t>: int</w:t>
+      </w:r>
+    </w:p>
+    <w:p>
+      <w:pPr>
+        <w:pStyle w:val="Heading3"/>
+      </w:pPr>
+      <w:r>
+        <w:t>Methods</w:t>
+      </w:r>
+    </w:p>
+    <w:p>
+      <w:r>
+        <w:t xml:space="preserve">bool </w:t>
+      </w:r>
+      <w:proofErr w:type="spellStart"/>
       <w:proofErr w:type="gramStart"/>
       <w:r>
-        <w:rPr>
-          <w:sz w:val="24"/>
-        </w:rPr>
-        <w:t>Entity user control.</w:t>
+        <w:t>FillModel</w:t>
+      </w:r>
+      <w:proofErr w:type="spellEnd"/>
+      <w:r>
+        <w:t>(</w:t>
       </w:r>
       <w:proofErr w:type="gramEnd"/>
-    </w:p>
-    <w:p>
-      <w:pPr>
-        <w:rPr>
-          <w:sz w:val="24"/>
-        </w:rPr>
-      </w:pPr>
-      <w:r>
-        <w:rPr>
-          <w:sz w:val="24"/>
-        </w:rPr>
-        <w:t>Start/Stop events handlers.</w:t>
-      </w:r>
-    </w:p>
-    <w:p>
-      <w:pPr>
-        <w:rPr>
-          <w:sz w:val="24"/>
-        </w:rPr>
-      </w:pPr>
-      <w:r>
-        <w:rPr>
-          <w:sz w:val="24"/>
-        </w:rPr>
-        <w:t>Show/Hide entities handlers.</w:t>
-      </w:r>
-    </w:p>
-    <w:p>
-      <w:pPr>
-        <w:rPr>
-          <w:sz w:val="24"/>
-        </w:rPr>
-      </w:pPr>
+      <w:r>
+        <w:t>)</w:t>
+      </w:r>
+    </w:p>
+    <w:p>
+      <w:pPr>
+        <w:pStyle w:val="ListParagraph"/>
+        <w:numPr>
+          <w:ilvl w:val="0"/>
+          <w:numId w:val="13"/>
+        </w:numPr>
+      </w:pPr>
+      <w:r>
+        <w:t>Call access layer to retrieve json</w:t>
+      </w:r>
+    </w:p>
+    <w:p>
+      <w:pPr>
+        <w:pStyle w:val="ListParagraph"/>
+        <w:numPr>
+          <w:ilvl w:val="0"/>
+          <w:numId w:val="13"/>
+        </w:numPr>
+      </w:pPr>
+      <w:r>
+        <w:t xml:space="preserve">Fills the list (optionally by json </w:t>
+      </w:r>
+      <w:proofErr w:type="spellStart"/>
+      <w:r>
+        <w:t>deserializer</w:t>
+      </w:r>
+      <w:proofErr w:type="spellEnd"/>
+      <w:r>
+        <w:t>)</w:t>
+      </w:r>
+    </w:p>
+    <w:p>
+      <w:pPr>
+        <w:pStyle w:val="ListParagraph"/>
+        <w:numPr>
+          <w:ilvl w:val="0"/>
+          <w:numId w:val="13"/>
+        </w:numPr>
+      </w:pPr>
+      <w:r>
+        <w:t>Returns true for success and false on error.</w:t>
+      </w:r>
+    </w:p>
+    <w:p>
+      <w:pPr>
+        <w:rPr>
+          <w:sz w:val="24"/>
+        </w:rPr>
+      </w:pPr>
+      <w:r>
+        <w:rPr>
+          <w:sz w:val="24"/>
+        </w:rPr>
+        <w:t xml:space="preserve">bool </w:t>
+      </w:r>
+      <w:proofErr w:type="spellStart"/>
       <w:proofErr w:type="gramStart"/>
       <w:r>
         <w:rPr>
           <w:sz w:val="24"/>
         </w:rPr>
-        <w:t>n</w:t>
+        <w:t>RepositionEntities</w:t>
+      </w:r>
+      <w:proofErr w:type="spellEnd"/>
+      <w:r>
+        <w:rPr>
+          <w:sz w:val="24"/>
+        </w:rPr>
+        <w:t>(</w:t>
       </w:r>
       <w:proofErr w:type="gramEnd"/>
       <w:r>
         <w:rPr>
           <w:sz w:val="24"/>
         </w:rPr>
-        <w:t xml:space="preserve"> steps user input</w:t>
-      </w:r>
-    </w:p>
-    <w:p>
-      <w:pPr>
-        <w:rPr>
-          <w:sz w:val="24"/>
-        </w:rPr>
-      </w:pPr>
-      <w:r>
-        <w:rPr>
-          <w:sz w:val="24"/>
-        </w:rPr>
-        <w:t>Timer - call reposition method in Core manager class and refresh the display.</w:t>
-      </w:r>
-    </w:p>
-    <w:p>
-      <w:pPr>
-        <w:rPr>
-          <w:sz w:val="24"/>
-        </w:rPr>
-      </w:pPr>
-      <w:r>
-        <w:rPr>
-          <w:sz w:val="24"/>
-        </w:rPr>
-        <w:t>Thoughts and Uncertainties</w:t>
-      </w:r>
-    </w:p>
-    <w:p>
-      <w:pPr>
-        <w:rPr>
-          <w:sz w:val="24"/>
-        </w:rPr>
-      </w:pPr>
-      <w:r>
-        <w:rPr>
-          <w:sz w:val="24"/>
-        </w:rPr>
+        <w:t>)</w:t>
+      </w:r>
+    </w:p>
+    <w:p>
+      <w:pPr>
+        <w:pStyle w:val="ListParagraph"/>
+        <w:numPr>
+          <w:ilvl w:val="0"/>
+          <w:numId w:val="14"/>
+        </w:numPr>
+      </w:pPr>
+      <w:r>
+        <w:t>Iterates through the list of entities and for each of them (using sub methods)</w:t>
+      </w:r>
+    </w:p>
+    <w:p>
+      <w:pPr>
+        <w:pStyle w:val="ListParagraph"/>
+        <w:numPr>
+          <w:ilvl w:val="1"/>
+          <w:numId w:val="14"/>
+        </w:numPr>
+      </w:pPr>
+      <w:r>
+        <w:t>Gets a random new direction (never back to previous step)</w:t>
+      </w:r>
+    </w:p>
+    <w:p>
+      <w:pPr>
+        <w:pStyle w:val="ListParagraph"/>
+        <w:numPr>
+          <w:ilvl w:val="1"/>
+          <w:numId w:val="14"/>
+        </w:numPr>
+      </w:pPr>
+      <w:r>
+        <w:t>Calculates new position</w:t>
+      </w:r>
+    </w:p>
+    <w:p>
+      <w:pPr>
+        <w:pStyle w:val="ListParagraph"/>
+        <w:numPr>
+          <w:ilvl w:val="1"/>
+          <w:numId w:val="14"/>
+        </w:numPr>
+      </w:pPr>
+      <w:r>
+        <w:t>Validates that new position is on the board (if needs return on these steps)</w:t>
+      </w:r>
+    </w:p>
+    <w:p>
+      <w:pPr>
+        <w:pStyle w:val="ListParagraph"/>
+        <w:numPr>
+          <w:ilvl w:val="1"/>
+          <w:numId w:val="14"/>
+        </w:numPr>
+      </w:pPr>
+      <w:r>
+        <w:t>Sets new position</w:t>
+      </w:r>
+    </w:p>
+    <w:p>
+      <w:pPr>
+        <w:pStyle w:val="ListParagraph"/>
+        <w:numPr>
+          <w:ilvl w:val="0"/>
+          <w:numId w:val="14"/>
+        </w:numPr>
+      </w:pPr>
+      <w:r>
+        <w:t>Returns true for success and false on error.</w:t>
+      </w:r>
+    </w:p>
+    <w:p>
+      <w:r>
+        <w:t xml:space="preserve">Bool </w:t>
+      </w:r>
+      <w:proofErr w:type="spellStart"/>
+      <w:proofErr w:type="gramStart"/>
+      <w:r>
+        <w:t>SaveDataToCsv</w:t>
+      </w:r>
+      <w:proofErr w:type="spellEnd"/>
+      <w:r>
+        <w:t>(</w:t>
+      </w:r>
+      <w:proofErr w:type="gramEnd"/>
+      <w:r>
+        <w:t>)</w:t>
+      </w:r>
+    </w:p>
+    <w:p>
+      <w:pPr>
+        <w:pStyle w:val="ListParagraph"/>
+        <w:numPr>
+          <w:ilvl w:val="0"/>
+          <w:numId w:val="15"/>
+        </w:numPr>
+      </w:pPr>
+      <w:r>
+        <w:t>Saves the data to csv file</w:t>
+      </w:r>
+    </w:p>
+    <w:p>
+      <w:pPr>
+        <w:pStyle w:val="ListParagraph"/>
+        <w:numPr>
+          <w:ilvl w:val="0"/>
+          <w:numId w:val="15"/>
+        </w:numPr>
+      </w:pPr>
+      <w:r>
+        <w:t xml:space="preserve">Save history steps according to </w:t>
+      </w:r>
+      <w:proofErr w:type="spellStart"/>
+      <w:r>
+        <w:t>HistoryNunberOfSteps</w:t>
+      </w:r>
+      <w:proofErr w:type="spellEnd"/>
+    </w:p>
+    <w:p>
+      <w:pPr>
+        <w:pStyle w:val="ListParagraph"/>
+        <w:numPr>
+          <w:ilvl w:val="0"/>
+          <w:numId w:val="15"/>
+        </w:numPr>
+      </w:pPr>
+      <w:r>
+        <w:t>Returns true for success and false on error.</w:t>
+      </w:r>
+    </w:p>
+    <w:p>
+      <w:r>
+        <w:t xml:space="preserve">Void </w:t>
+      </w:r>
+      <w:proofErr w:type="spellStart"/>
+      <w:proofErr w:type="gramStart"/>
+      <w:r>
+        <w:t>Set</w:t>
+      </w:r>
+      <w:r>
+        <w:t>HistoryNunberOfSteps</w:t>
+      </w:r>
+      <w:proofErr w:type="spellEnd"/>
+      <w:r>
+        <w:t>(</w:t>
+      </w:r>
+      <w:proofErr w:type="gramEnd"/>
+      <w:r>
+        <w:t xml:space="preserve">int </w:t>
+      </w:r>
+      <w:proofErr w:type="spellStart"/>
+      <w:r>
+        <w:t>numOfHisSteps</w:t>
+      </w:r>
+      <w:proofErr w:type="spellEnd"/>
+      <w:r>
+        <w:t xml:space="preserve"> = 1)</w:t>
+      </w:r>
+    </w:p>
+    <w:p>
+      <w:pPr>
+        <w:pStyle w:val="ListParagraph"/>
+        <w:numPr>
+          <w:ilvl w:val="0"/>
+          <w:numId w:val="17"/>
+        </w:numPr>
+      </w:pPr>
+      <w:r>
+        <w:t>Expects an int or default of 1</w:t>
+      </w:r>
+    </w:p>
+    <w:p>
+      <w:pPr>
+        <w:pStyle w:val="ListParagraph"/>
+        <w:numPr>
+          <w:ilvl w:val="0"/>
+          <w:numId w:val="17"/>
+        </w:numPr>
+      </w:pPr>
+      <w:r>
         <w:lastRenderedPageBreak/>
-        <w:t xml:space="preserve">Not sure whether to use win form or </w:t>
-      </w:r>
+        <w:t>Validate max 5</w:t>
+      </w:r>
+    </w:p>
+    <w:p>
+      <w:pPr>
+        <w:pStyle w:val="ListParagraph"/>
+        <w:numPr>
+          <w:ilvl w:val="0"/>
+          <w:numId w:val="17"/>
+        </w:numPr>
+      </w:pPr>
+      <w:r>
+        <w:t>Returns void</w:t>
+      </w:r>
+    </w:p>
+    <w:p/>
+    <w:p>
+      <w:pPr>
+        <w:pStyle w:val="Heading1"/>
+      </w:pPr>
       <w:proofErr w:type="spellStart"/>
       <w:r>
-        <w:rPr>
-          <w:sz w:val="24"/>
-        </w:rPr>
-        <w:t>wpf</w:t>
+        <w:t>Tracker_One_</w:t>
+      </w:r>
+      <w:proofErr w:type="gramStart"/>
+      <w:r>
+        <w:t>View</w:t>
       </w:r>
       <w:proofErr w:type="spellEnd"/>
       <w:r>
-        <w:rPr>
-          <w:sz w:val="24"/>
-        </w:rPr>
-        <w:t>?? It depends what control can position user controls onto itself and also able to draw a line of last n steps.</w:t>
-      </w:r>
-    </w:p>
-    <w:p>
-      <w:pPr>
-        <w:rPr>
-          <w:sz w:val="24"/>
-        </w:rPr>
-      </w:pPr>
-      <w:r>
-        <w:rPr>
-          <w:sz w:val="24"/>
-        </w:rPr>
-        <w:t xml:space="preserve">I think the best is for the model to change and the </w:t>
-      </w:r>
+        <w:t xml:space="preserve"> </w:t>
+      </w:r>
+      <w:r>
+        <w:t xml:space="preserve"> -</w:t>
+      </w:r>
+      <w:proofErr w:type="gramEnd"/>
+      <w:r>
+        <w:t xml:space="preserve"> UI</w:t>
+      </w:r>
+    </w:p>
+    <w:p>
+      <w:pPr>
+        <w:pStyle w:val="Heading2"/>
+      </w:pPr>
+      <w:proofErr w:type="spellStart"/>
+      <w:r>
+        <w:t>FrmMain</w:t>
+      </w:r>
+      <w:proofErr w:type="spellEnd"/>
+    </w:p>
+    <w:p>
+      <w:pPr>
+        <w:pStyle w:val="ListParagraph"/>
+        <w:numPr>
+          <w:ilvl w:val="0"/>
+          <w:numId w:val="19"/>
+        </w:numPr>
+        <w:tabs>
+          <w:tab w:val="left" w:pos="1752"/>
+        </w:tabs>
+      </w:pPr>
+      <w:r>
+        <w:t xml:space="preserve">Main UI Form </w:t>
+      </w:r>
+      <w:r>
+        <w:br/>
+      </w:r>
+      <w:r>
+        <w:rPr>
+          <w:noProof/>
+        </w:rPr>
+        <w:drawing>
+          <wp:inline distT="0" distB="0" distL="0" distR="0" wp14:anchorId="139E1909" wp14:editId="135A0638">
+            <wp:extent cx="5486400" cy="3998595"/>
+            <wp:effectExtent l="0" t="0" r="0" b="0"/>
+            <wp:docPr id="1" name="Picture 1"/>
+            <wp:cNvGraphicFramePr>
+              <a:graphicFrameLocks xmlns:a="http://schemas.openxmlformats.org/drawingml/2006/main" noChangeAspect="1"/>
+            </wp:cNvGraphicFramePr>
+            <a:graphic xmlns:a="http://schemas.openxmlformats.org/drawingml/2006/main">
+              <a:graphicData uri="http://schemas.openxmlformats.org/drawingml/2006/picture">
+                <pic:pic xmlns:pic="http://schemas.openxmlformats.org/drawingml/2006/picture">
+                  <pic:nvPicPr>
+                    <pic:cNvPr id="1" name=""/>
+                    <pic:cNvPicPr/>
+                  </pic:nvPicPr>
+                  <pic:blipFill>
+                    <a:blip r:embed="rId5"/>
+                    <a:stretch>
+                      <a:fillRect/>
+                    </a:stretch>
+                  </pic:blipFill>
+                  <pic:spPr>
+                    <a:xfrm>
+                      <a:off x="0" y="0"/>
+                      <a:ext cx="5486400" cy="3998595"/>
+                    </a:xfrm>
+                    <a:prstGeom prst="rect">
+                      <a:avLst/>
+                    </a:prstGeom>
+                  </pic:spPr>
+                </pic:pic>
+              </a:graphicData>
+            </a:graphic>
+          </wp:inline>
+        </w:drawing>
+      </w:r>
+    </w:p>
+    <w:p>
+      <w:pPr>
+        <w:pStyle w:val="ListParagraph"/>
+        <w:numPr>
+          <w:ilvl w:val="0"/>
+          <w:numId w:val="19"/>
+        </w:numPr>
+        <w:tabs>
+          <w:tab w:val="left" w:pos="1752"/>
+        </w:tabs>
+      </w:pPr>
+      <w:proofErr w:type="spellStart"/>
+      <w:r>
+        <w:t>Entity_UC</w:t>
+      </w:r>
+      <w:proofErr w:type="spellEnd"/>
+      <w:r>
+        <w:t xml:space="preserve"> – A single entity User Control</w:t>
+      </w:r>
+      <w:r>
+        <w:br/>
+      </w:r>
+      <w:r>
+        <w:rPr>
+          <w:noProof/>
+        </w:rPr>
+        <w:drawing>
+          <wp:inline distT="0" distB="0" distL="0" distR="0" wp14:anchorId="41C0705C" wp14:editId="0EA33F7C">
+            <wp:extent cx="1276350" cy="895350"/>
+            <wp:effectExtent l="0" t="0" r="0" b="0"/>
+            <wp:docPr id="2" name="Picture 2"/>
+            <wp:cNvGraphicFramePr>
+              <a:graphicFrameLocks xmlns:a="http://schemas.openxmlformats.org/drawingml/2006/main" noChangeAspect="1"/>
+            </wp:cNvGraphicFramePr>
+            <a:graphic xmlns:a="http://schemas.openxmlformats.org/drawingml/2006/main">
+              <a:graphicData uri="http://schemas.openxmlformats.org/drawingml/2006/picture">
+                <pic:pic xmlns:pic="http://schemas.openxmlformats.org/drawingml/2006/picture">
+                  <pic:nvPicPr>
+                    <pic:cNvPr id="1" name=""/>
+                    <pic:cNvPicPr/>
+                  </pic:nvPicPr>
+                  <pic:blipFill>
+                    <a:blip r:embed="rId6"/>
+                    <a:stretch>
+                      <a:fillRect/>
+                    </a:stretch>
+                  </pic:blipFill>
+                  <pic:spPr>
+                    <a:xfrm>
+                      <a:off x="0" y="0"/>
+                      <a:ext cx="1276350" cy="895350"/>
+                    </a:xfrm>
+                    <a:prstGeom prst="rect">
+                      <a:avLst/>
+                    </a:prstGeom>
+                  </pic:spPr>
+                </pic:pic>
+              </a:graphicData>
+            </a:graphic>
+          </wp:inline>
+        </w:drawing>
+      </w:r>
+    </w:p>
+    <w:p>
+      <w:pPr>
+        <w:pStyle w:val="ListParagraph"/>
+        <w:numPr>
+          <w:ilvl w:val="0"/>
+          <w:numId w:val="19"/>
+        </w:numPr>
+        <w:tabs>
+          <w:tab w:val="left" w:pos="1752"/>
+        </w:tabs>
+      </w:pPr>
+      <w:r>
+        <w:t xml:space="preserve">See Details below – </w:t>
+      </w:r>
+      <w:proofErr w:type="spellStart"/>
+      <w:r>
+        <w:t>Entity_UC</w:t>
+      </w:r>
+      <w:proofErr w:type="spellEnd"/>
+    </w:p>
+    <w:p>
+      <w:pPr>
+        <w:pStyle w:val="Heading2"/>
+      </w:pPr>
+      <w:proofErr w:type="spellStart"/>
+      <w:r>
+        <w:t>Entity_UC</w:t>
+      </w:r>
+      <w:proofErr w:type="spellEnd"/>
+    </w:p>
+    <w:p>
+      <w:pPr>
+        <w:pStyle w:val="Heading3"/>
+      </w:pPr>
+      <w:r>
+        <w:t>Properties</w:t>
+      </w:r>
+    </w:p>
+    <w:p>
+      <w:pPr>
+        <w:pStyle w:val="ListParagraph"/>
+        <w:numPr>
+          <w:ilvl w:val="0"/>
+          <w:numId w:val="13"/>
+        </w:numPr>
+      </w:pPr>
+      <w:r>
+        <w:t>Id: string</w:t>
+      </w:r>
+    </w:p>
+    <w:p>
+      <w:pPr>
+        <w:pStyle w:val="ListParagraph"/>
+        <w:numPr>
+          <w:ilvl w:val="0"/>
+          <w:numId w:val="13"/>
+        </w:numPr>
+      </w:pPr>
+      <w:r>
+        <w:t>Name: string (100)</w:t>
+      </w:r>
+    </w:p>
+    <w:p>
+      <w:pPr>
+        <w:pStyle w:val="ListParagraph"/>
+        <w:numPr>
+          <w:ilvl w:val="0"/>
+          <w:numId w:val="13"/>
+        </w:numPr>
+      </w:pPr>
+      <w:r>
+        <w:lastRenderedPageBreak/>
+        <w:t xml:space="preserve">Color:  </w:t>
+      </w:r>
+      <w:proofErr w:type="spellStart"/>
+      <w:r>
+        <w:t>enum</w:t>
+      </w:r>
+      <w:proofErr w:type="spellEnd"/>
+      <w:r>
+        <w:t xml:space="preserve"> </w:t>
+      </w:r>
+    </w:p>
+    <w:p>
+      <w:pPr>
+        <w:pStyle w:val="ListParagraph"/>
+        <w:numPr>
+          <w:ilvl w:val="0"/>
+          <w:numId w:val="13"/>
+        </w:numPr>
+      </w:pPr>
+      <w:r>
+        <w:t xml:space="preserve">Shape: </w:t>
+      </w:r>
+      <w:proofErr w:type="spellStart"/>
+      <w:r>
+        <w:t>enum</w:t>
+      </w:r>
+      <w:proofErr w:type="spellEnd"/>
+    </w:p>
+    <w:p>
+      <w:pPr>
+        <w:pStyle w:val="ListParagraph"/>
+        <w:numPr>
+          <w:ilvl w:val="0"/>
+          <w:numId w:val="13"/>
+        </w:numPr>
+      </w:pPr>
+      <w:r>
+        <w:t xml:space="preserve">Size: </w:t>
+      </w:r>
+      <w:proofErr w:type="spellStart"/>
+      <w:r>
+        <w:t>enum</w:t>
+      </w:r>
+      <w:proofErr w:type="spellEnd"/>
+    </w:p>
+    <w:p>
+      <w:pPr>
+        <w:pStyle w:val="ListParagraph"/>
+        <w:numPr>
+          <w:ilvl w:val="0"/>
+          <w:numId w:val="13"/>
+        </w:numPr>
+      </w:pPr>
+      <w:r>
+        <w:t>X: int</w:t>
+      </w:r>
+    </w:p>
+    <w:p>
+      <w:pPr>
+        <w:pStyle w:val="ListParagraph"/>
+        <w:numPr>
+          <w:ilvl w:val="0"/>
+          <w:numId w:val="13"/>
+        </w:numPr>
+      </w:pPr>
+      <w:r>
+        <w:t>Y: int</w:t>
+      </w:r>
+    </w:p>
+    <w:p>
+      <w:pPr>
+        <w:pStyle w:val="ListParagraph"/>
+        <w:numPr>
+          <w:ilvl w:val="0"/>
+          <w:numId w:val="13"/>
+        </w:numPr>
+      </w:pPr>
+      <w:r>
+        <w:t xml:space="preserve">String: </w:t>
+      </w:r>
+      <w:proofErr w:type="spellStart"/>
+      <w:r>
+        <w:t>ImagePath</w:t>
+      </w:r>
+      <w:proofErr w:type="spellEnd"/>
+    </w:p>
+    <w:p>
+      <w:pPr>
+        <w:pStyle w:val="ListParagraph"/>
+        <w:numPr>
+          <w:ilvl w:val="0"/>
+          <w:numId w:val="13"/>
+        </w:numPr>
+      </w:pPr>
+      <w:proofErr w:type="spellStart"/>
+      <w:r>
+        <w:t>RealX</w:t>
+      </w:r>
+      <w:proofErr w:type="spellEnd"/>
+      <w:r>
+        <w:t>: int</w:t>
+      </w:r>
+    </w:p>
+    <w:p>
+      <w:pPr>
+        <w:pStyle w:val="ListParagraph"/>
+        <w:numPr>
+          <w:ilvl w:val="0"/>
+          <w:numId w:val="13"/>
+        </w:numPr>
+      </w:pPr>
+      <w:proofErr w:type="spellStart"/>
+      <w:r>
+        <w:t>RealY</w:t>
+      </w:r>
+      <w:proofErr w:type="spellEnd"/>
+      <w:r>
+        <w:t>: int</w:t>
+      </w:r>
+    </w:p>
+    <w:p>
+      <w:pPr>
+        <w:pStyle w:val="Heading3"/>
+      </w:pPr>
+      <w:r>
+        <w:t>Methods</w:t>
+      </w:r>
+    </w:p>
+    <w:p>
+      <w:pPr>
+        <w:tabs>
+          <w:tab w:val="left" w:pos="1752"/>
+        </w:tabs>
+      </w:pPr>
+      <w:r>
+        <w:t xml:space="preserve">Void </w:t>
+      </w:r>
+      <w:proofErr w:type="spellStart"/>
       <w:proofErr w:type="gramStart"/>
       <w:r>
-        <w:rPr>
-          <w:sz w:val="24"/>
-        </w:rPr>
-        <w:t>view automatically change</w:t>
+        <w:t>Set</w:t>
+      </w:r>
+      <w:r>
+        <w:t>Posision</w:t>
+      </w:r>
+      <w:proofErr w:type="spellEnd"/>
+      <w:r>
+        <w:t>(</w:t>
       </w:r>
       <w:proofErr w:type="gramEnd"/>
       <w:r>
-        <w:rPr>
-          <w:sz w:val="24"/>
-        </w:rPr>
-        <w:t xml:space="preserve"> with it - BINDINGS. Not sure how to do it for now.</w:t>
-      </w:r>
-    </w:p>
-    <w:p>
-      <w:pPr>
-        <w:rPr>
-          <w:sz w:val="24"/>
-        </w:rPr>
-      </w:pPr>
-      <w:r>
-        <w:rPr>
-          <w:sz w:val="24"/>
-        </w:rPr>
-        <w:t xml:space="preserve">What should the user control look like? </w:t>
-      </w:r>
+        <w:t>int x</w:t>
+      </w:r>
+      <w:r>
+        <w:t>, int y</w:t>
+      </w:r>
+      <w:r>
+        <w:t>)</w:t>
+      </w:r>
+    </w:p>
+    <w:p>
+      <w:pPr>
+        <w:pStyle w:val="ListParagraph"/>
+        <w:numPr>
+          <w:ilvl w:val="0"/>
+          <w:numId w:val="21"/>
+        </w:numPr>
+        <w:tabs>
+          <w:tab w:val="left" w:pos="1752"/>
+        </w:tabs>
+      </w:pPr>
+      <w:r>
+        <w:t xml:space="preserve">Set </w:t>
+      </w:r>
+      <w:proofErr w:type="spellStart"/>
+      <w:r>
+        <w:t>RealX</w:t>
+      </w:r>
+      <w:proofErr w:type="spellEnd"/>
+      <w:r>
+        <w:t xml:space="preserve"> according to </w:t>
+      </w:r>
+      <w:proofErr w:type="spellStart"/>
+      <w:r>
+        <w:t>deta</w:t>
+      </w:r>
+      <w:proofErr w:type="spellEnd"/>
+      <w:r>
+        <w:t xml:space="preserve"> between X and </w:t>
+      </w:r>
+      <w:proofErr w:type="spellStart"/>
+      <w:r>
+        <w:t>RealX</w:t>
+      </w:r>
+      <w:proofErr w:type="spellEnd"/>
+    </w:p>
+    <w:p>
+      <w:pPr>
+        <w:pStyle w:val="ListParagraph"/>
+        <w:numPr>
+          <w:ilvl w:val="0"/>
+          <w:numId w:val="21"/>
+        </w:numPr>
+        <w:tabs>
+          <w:tab w:val="left" w:pos="1752"/>
+        </w:tabs>
+      </w:pPr>
+      <w:r>
+        <w:t xml:space="preserve">Set </w:t>
+      </w:r>
+      <w:proofErr w:type="spellStart"/>
+      <w:r>
+        <w:t>RealY</w:t>
+      </w:r>
+      <w:proofErr w:type="spellEnd"/>
+      <w:r>
+        <w:t xml:space="preserve"> according to </w:t>
+      </w:r>
+      <w:proofErr w:type="spellStart"/>
+      <w:r>
+        <w:t>deta</w:t>
+      </w:r>
+      <w:proofErr w:type="spellEnd"/>
+      <w:r>
+        <w:t xml:space="preserve"> between X and </w:t>
+      </w:r>
+      <w:proofErr w:type="spellStart"/>
+      <w:r>
+        <w:t>RealX</w:t>
+      </w:r>
+      <w:proofErr w:type="spellEnd"/>
+    </w:p>
+    <w:p>
+      <w:pPr>
+        <w:pStyle w:val="Heading2"/>
+      </w:pPr>
+    </w:p>
+    <w:p>
+      <w:pPr>
+        <w:pStyle w:val="Heading2"/>
+      </w:pPr>
+      <w:proofErr w:type="spellStart"/>
+      <w:r>
+        <w:t>HelperMethods</w:t>
+      </w:r>
+      <w:proofErr w:type="spellEnd"/>
+    </w:p>
+    <w:p>
+      <w:pPr>
+        <w:tabs>
+          <w:tab w:val="left" w:pos="1752"/>
+        </w:tabs>
+      </w:pPr>
+      <w:r>
+        <w:t xml:space="preserve">String </w:t>
+      </w:r>
+      <w:proofErr w:type="spellStart"/>
       <w:proofErr w:type="gramStart"/>
       <w:r>
-        <w:rPr>
-          <w:sz w:val="24"/>
-        </w:rPr>
-        <w:t>Image on a flat button?</w:t>
-      </w:r>
+        <w:t>GetImagePath</w:t>
+      </w:r>
+      <w:proofErr w:type="spellEnd"/>
+      <w:r>
+        <w:t>(</w:t>
+      </w:r>
+      <w:proofErr w:type="spellStart"/>
       <w:proofErr w:type="gramEnd"/>
       <w:r>
-        <w:rPr>
-          <w:sz w:val="24"/>
-        </w:rPr>
+        <w:t>enum</w:t>
+      </w:r>
+      <w:proofErr w:type="spellEnd"/>
+      <w:r>
         <w:t xml:space="preserve"> </w:t>
       </w:r>
-      <w:proofErr w:type="gramStart"/>
-      <w:r>
-        <w:rPr>
-          <w:sz w:val="24"/>
-        </w:rPr>
-        <w:t>a</w:t>
-      </w:r>
-      <w:proofErr w:type="gramEnd"/>
-      <w:r>
-        <w:rPr>
-          <w:sz w:val="24"/>
-        </w:rPr>
-        <w:t xml:space="preserve"> graphic shape? Need to check options.</w:t>
-      </w:r>
-    </w:p>
-    <w:p>
-      <w:pPr>
-        <w:rPr>
-          <w:sz w:val="24"/>
-        </w:rPr>
-      </w:pPr>
-      <w:r>
-        <w:rPr>
-          <w:sz w:val="24"/>
-        </w:rPr>
-        <w:t xml:space="preserve">Where does the timer </w:t>
-      </w:r>
-      <w:proofErr w:type="gramStart"/>
-      <w:r>
-        <w:rPr>
-          <w:sz w:val="24"/>
-        </w:rPr>
-        <w:t>sit.</w:t>
-      </w:r>
-      <w:proofErr w:type="gramEnd"/>
-      <w:r>
-        <w:rPr>
-          <w:sz w:val="24"/>
-        </w:rPr>
-        <w:t xml:space="preserve"> Timer in the UI is a logic</w:t>
-      </w:r>
-      <w:proofErr w:type="gramStart"/>
-      <w:r>
-        <w:rPr>
-          <w:sz w:val="24"/>
-        </w:rPr>
-        <w:t>!!.</w:t>
-      </w:r>
-      <w:proofErr w:type="gramEnd"/>
-    </w:p>
+      <w:proofErr w:type="spellStart"/>
+      <w:r>
+        <w:t>entityShape</w:t>
+      </w:r>
+      <w:proofErr w:type="spellEnd"/>
+      <w:r>
+        <w:t xml:space="preserve">, </w:t>
+      </w:r>
+      <w:proofErr w:type="spellStart"/>
+      <w:r>
+        <w:t>enum</w:t>
+      </w:r>
+      <w:proofErr w:type="spellEnd"/>
+      <w:r>
+        <w:t xml:space="preserve"> </w:t>
+      </w:r>
+      <w:proofErr w:type="spellStart"/>
+      <w:r>
+        <w:t>EntitySize</w:t>
+      </w:r>
+      <w:proofErr w:type="spellEnd"/>
+      <w:r>
+        <w:t>)</w:t>
+      </w:r>
+    </w:p>
+    <w:p>
+      <w:pPr>
+        <w:pStyle w:val="ListParagraph"/>
+        <w:numPr>
+          <w:ilvl w:val="0"/>
+          <w:numId w:val="21"/>
+        </w:numPr>
+        <w:tabs>
+          <w:tab w:val="left" w:pos="1752"/>
+        </w:tabs>
+      </w:pPr>
+      <w:r>
+        <w:t>Calculates the right image and return its path</w:t>
+      </w:r>
+    </w:p>
+    <w:p>
+      <w:pPr>
+        <w:tabs>
+          <w:tab w:val="left" w:pos="1752"/>
+        </w:tabs>
+      </w:pPr>
+    </w:p>
+    <w:p>
+      <w:pPr>
+        <w:tabs>
+          <w:tab w:val="left" w:pos="1752"/>
+        </w:tabs>
+      </w:pPr>
+    </w:p>
+    <w:p>
+      <w:pPr>
+        <w:tabs>
+          <w:tab w:val="left" w:pos="1752"/>
+        </w:tabs>
+      </w:pPr>
+    </w:p>
+    <w:p>
+      <w:bookmarkStart w:id="1" w:name="_GoBack"/>
+      <w:bookmarkEnd w:id="1"/>
+    </w:p>
+    <w:p/>
+    <w:p/>
     <w:sectPr>
       <w:pgSz w:w="12240" w:h="15840"/>
       <w:pgMar w:top="1440" w:right="1800" w:bottom="1440" w:left="1800" w:header="708" w:footer="708" w:gutter="0"/>
@@ -1559,8 +2398,8 @@
 </file>
 
 <file path=word/numbering.xml><?xml version="1.0" encoding="utf-8"?>
-<w:numbering xmlns:ve="http://schemas.openxmlformats.org/markup-compatibility/2006" xmlns:o="urn:schemas-microsoft-com:office:office" xmlns:r="http://schemas.openxmlformats.org/officeDocument/2006/relationships" xmlns:m="http://schemas.openxmlformats.org/officeDocument/2006/math" xmlns:v="urn:schemas-microsoft-com:vml" xmlns:wp="http://schemas.openxmlformats.org/drawingml/2006/wordprocessingDrawing" xmlns:w10="urn:schemas-microsoft-com:office:word" xmlns:w="http://schemas.openxmlformats.org/wordprocessingml/2006/main" xmlns:wne="http://schemas.microsoft.com/office/word/2006/wordml">
-  <w:abstractNum w:abstractNumId="0">
+<w:numbering xmlns:wpc="http://schemas.microsoft.com/office/word/2010/wordprocessingCanvas" xmlns:cx="http://schemas.microsoft.com/office/drawing/2014/chartex" xmlns:cx1="http://schemas.microsoft.com/office/drawing/2015/9/8/chartex" xmlns:cx2="http://schemas.microsoft.com/office/drawing/2015/10/21/chartex" xmlns:cx3="http://schemas.microsoft.com/office/drawing/2016/5/9/chartex" xmlns:cx4="http://schemas.microsoft.com/office/drawing/2016/5/10/chartex" xmlns:cx5="http://schemas.microsoft.com/office/drawing/2016/5/11/chartex" xmlns:cx6="http://schemas.microsoft.com/office/drawing/2016/5/12/chartex" xmlns:cx7="http://schemas.microsoft.com/office/drawing/2016/5/13/chartex" xmlns:cx8="http://schemas.microsoft.com/office/drawing/2016/5/14/chartex" xmlns:mc="http://schemas.openxmlformats.org/markup-compatibility/2006" xmlns:aink="http://schemas.microsoft.com/office/drawing/2016/ink" xmlns:am3d="http://schemas.microsoft.com/office/drawing/2017/model3d" xmlns:o="urn:schemas-microsoft-com:office:office" xmlns:r="http://schemas.openxmlformats.org/officeDocument/2006/relationships" xmlns:m="http://schemas.openxmlformats.org/officeDocument/2006/math" xmlns:v="urn:schemas-microsoft-com:vml" xmlns:wp14="http://schemas.microsoft.com/office/word/2010/wordprocessingDrawing" xmlns:wp="http://schemas.openxmlformats.org/drawingml/2006/wordprocessingDrawing" xmlns:w10="urn:schemas-microsoft-com:office:word" xmlns:w="http://schemas.openxmlformats.org/wordprocessingml/2006/main" xmlns:w14="http://schemas.microsoft.com/office/word/2010/wordml" xmlns:w15="http://schemas.microsoft.com/office/word/2012/wordml" xmlns:w16cid="http://schemas.microsoft.com/office/word/2016/wordml/cid" xmlns:w16se="http://schemas.microsoft.com/office/word/2015/wordml/symex" xmlns:wpg="http://schemas.microsoft.com/office/word/2010/wordprocessingGroup" xmlns:wpi="http://schemas.microsoft.com/office/word/2010/wordprocessingInk" xmlns:wne="http://schemas.microsoft.com/office/word/2006/wordml" xmlns:wps="http://schemas.microsoft.com/office/word/2010/wordprocessingShape" mc:Ignorable="w14 w15 w16se w16cid wp14">
+  <w:abstractNum w:abstractNumId="0" w15:restartNumberingAfterBreak="0">
     <w:nsid w:val="047477C7"/>
     <w:multiLevelType w:val="hybridMultilevel"/>
     <w:tmpl w:val="C3820520"/>
@@ -1673,7 +2512,7 @@
       </w:rPr>
     </w:lvl>
   </w:abstractNum>
-  <w:abstractNum w:abstractNumId="1">
+  <w:abstractNum w:abstractNumId="1" w15:restartNumberingAfterBreak="0">
     <w:nsid w:val="09E3053D"/>
     <w:multiLevelType w:val="hybridMultilevel"/>
     <w:tmpl w:val="46ACAAFE"/>
@@ -1701,6 +2540,119 @@
         <w:rFonts w:ascii="Courier New" w:hAnsi="Courier New" w:cs="Courier New" w:hint="default"/>
       </w:rPr>
     </w:lvl>
+    <w:lvl w:ilvl="2" w:tplc="04090005">
+      <w:start w:val="1"/>
+      <w:numFmt w:val="bullet"/>
+      <w:lvlText w:val=""/>
+      <w:lvlJc w:val="left"/>
+      <w:pPr>
+        <w:ind w:left="2160" w:hanging="360"/>
+      </w:pPr>
+      <w:rPr>
+        <w:rFonts w:ascii="Wingdings" w:hAnsi="Wingdings" w:hint="default"/>
+      </w:rPr>
+    </w:lvl>
+    <w:lvl w:ilvl="3" w:tplc="04090001" w:tentative="1">
+      <w:start w:val="1"/>
+      <w:numFmt w:val="bullet"/>
+      <w:lvlText w:val=""/>
+      <w:lvlJc w:val="left"/>
+      <w:pPr>
+        <w:ind w:left="2880" w:hanging="360"/>
+      </w:pPr>
+      <w:rPr>
+        <w:rFonts w:ascii="Symbol" w:hAnsi="Symbol" w:hint="default"/>
+      </w:rPr>
+    </w:lvl>
+    <w:lvl w:ilvl="4" w:tplc="04090003" w:tentative="1">
+      <w:start w:val="1"/>
+      <w:numFmt w:val="bullet"/>
+      <w:lvlText w:val="o"/>
+      <w:lvlJc w:val="left"/>
+      <w:pPr>
+        <w:ind w:left="3600" w:hanging="360"/>
+      </w:pPr>
+      <w:rPr>
+        <w:rFonts w:ascii="Courier New" w:hAnsi="Courier New" w:cs="Courier New" w:hint="default"/>
+      </w:rPr>
+    </w:lvl>
+    <w:lvl w:ilvl="5" w:tplc="04090005" w:tentative="1">
+      <w:start w:val="1"/>
+      <w:numFmt w:val="bullet"/>
+      <w:lvlText w:val=""/>
+      <w:lvlJc w:val="left"/>
+      <w:pPr>
+        <w:ind w:left="4320" w:hanging="360"/>
+      </w:pPr>
+      <w:rPr>
+        <w:rFonts w:ascii="Wingdings" w:hAnsi="Wingdings" w:hint="default"/>
+      </w:rPr>
+    </w:lvl>
+    <w:lvl w:ilvl="6" w:tplc="04090001" w:tentative="1">
+      <w:start w:val="1"/>
+      <w:numFmt w:val="bullet"/>
+      <w:lvlText w:val=""/>
+      <w:lvlJc w:val="left"/>
+      <w:pPr>
+        <w:ind w:left="5040" w:hanging="360"/>
+      </w:pPr>
+      <w:rPr>
+        <w:rFonts w:ascii="Symbol" w:hAnsi="Symbol" w:hint="default"/>
+      </w:rPr>
+    </w:lvl>
+    <w:lvl w:ilvl="7" w:tplc="04090003" w:tentative="1">
+      <w:start w:val="1"/>
+      <w:numFmt w:val="bullet"/>
+      <w:lvlText w:val="o"/>
+      <w:lvlJc w:val="left"/>
+      <w:pPr>
+        <w:ind w:left="5760" w:hanging="360"/>
+      </w:pPr>
+      <w:rPr>
+        <w:rFonts w:ascii="Courier New" w:hAnsi="Courier New" w:cs="Courier New" w:hint="default"/>
+      </w:rPr>
+    </w:lvl>
+    <w:lvl w:ilvl="8" w:tplc="04090005" w:tentative="1">
+      <w:start w:val="1"/>
+      <w:numFmt w:val="bullet"/>
+      <w:lvlText w:val=""/>
+      <w:lvlJc w:val="left"/>
+      <w:pPr>
+        <w:ind w:left="6480" w:hanging="360"/>
+      </w:pPr>
+      <w:rPr>
+        <w:rFonts w:ascii="Wingdings" w:hAnsi="Wingdings" w:hint="default"/>
+      </w:rPr>
+    </w:lvl>
+  </w:abstractNum>
+  <w:abstractNum w:abstractNumId="2" w15:restartNumberingAfterBreak="0">
+    <w:nsid w:val="0FEC77B1"/>
+    <w:multiLevelType w:val="hybridMultilevel"/>
+    <w:tmpl w:val="3C726940"/>
+    <w:lvl w:ilvl="0" w:tplc="04090001">
+      <w:start w:val="1"/>
+      <w:numFmt w:val="bullet"/>
+      <w:lvlText w:val=""/>
+      <w:lvlJc w:val="left"/>
+      <w:pPr>
+        <w:ind w:left="720" w:hanging="360"/>
+      </w:pPr>
+      <w:rPr>
+        <w:rFonts w:ascii="Symbol" w:hAnsi="Symbol" w:hint="default"/>
+      </w:rPr>
+    </w:lvl>
+    <w:lvl w:ilvl="1" w:tplc="04090003" w:tentative="1">
+      <w:start w:val="1"/>
+      <w:numFmt w:val="bullet"/>
+      <w:lvlText w:val="o"/>
+      <w:lvlJc w:val="left"/>
+      <w:pPr>
+        <w:ind w:left="1440" w:hanging="360"/>
+      </w:pPr>
+      <w:rPr>
+        <w:rFonts w:ascii="Courier New" w:hAnsi="Courier New" w:cs="Courier New" w:hint="default"/>
+      </w:rPr>
+    </w:lvl>
     <w:lvl w:ilvl="2" w:tplc="04090005" w:tentative="1">
       <w:start w:val="1"/>
       <w:numFmt w:val="bullet"/>
@@ -1786,7 +2738,7 @@
       </w:rPr>
     </w:lvl>
   </w:abstractNum>
-  <w:abstractNum w:abstractNumId="2">
+  <w:abstractNum w:abstractNumId="3" w15:restartNumberingAfterBreak="0">
     <w:nsid w:val="14D26DD1"/>
     <w:multiLevelType w:val="hybridMultilevel"/>
     <w:tmpl w:val="7F8A4196"/>
@@ -1899,7 +2851,7 @@
       </w:rPr>
     </w:lvl>
   </w:abstractNum>
-  <w:abstractNum w:abstractNumId="3">
+  <w:abstractNum w:abstractNumId="4" w15:restartNumberingAfterBreak="0">
     <w:nsid w:val="1DF86439"/>
     <w:multiLevelType w:val="hybridMultilevel"/>
     <w:tmpl w:val="662AC5B0"/>
@@ -2012,7 +2964,7 @@
       </w:rPr>
     </w:lvl>
   </w:abstractNum>
-  <w:abstractNum w:abstractNumId="4">
+  <w:abstractNum w:abstractNumId="5" w15:restartNumberingAfterBreak="0">
     <w:nsid w:val="21392DAB"/>
     <w:multiLevelType w:val="hybridMultilevel"/>
     <w:tmpl w:val="68AC17E2"/>
@@ -2125,7 +3077,7 @@
       </w:rPr>
     </w:lvl>
   </w:abstractNum>
-  <w:abstractNum w:abstractNumId="5">
+  <w:abstractNum w:abstractNumId="6" w15:restartNumberingAfterBreak="0">
     <w:nsid w:val="25655795"/>
     <w:multiLevelType w:val="hybridMultilevel"/>
     <w:tmpl w:val="5F8AAB8E"/>
@@ -2238,7 +3190,7 @@
       </w:rPr>
     </w:lvl>
   </w:abstractNum>
-  <w:abstractNum w:abstractNumId="6">
+  <w:abstractNum w:abstractNumId="7" w15:restartNumberingAfterBreak="0">
     <w:nsid w:val="32EF46B8"/>
     <w:multiLevelType w:val="hybridMultilevel"/>
     <w:tmpl w:val="7778ACBE"/>
@@ -2351,7 +3303,432 @@
       </w:rPr>
     </w:lvl>
   </w:abstractNum>
-  <w:abstractNum w:abstractNumId="7">
+  <w:abstractNum w:abstractNumId="8" w15:restartNumberingAfterBreak="0">
+    <w:nsid w:val="391B0641"/>
+    <w:multiLevelType w:val="hybridMultilevel"/>
+    <w:tmpl w:val="3D28A556"/>
+    <w:lvl w:ilvl="0" w:tplc="04090001">
+      <w:start w:val="1"/>
+      <w:numFmt w:val="bullet"/>
+      <w:lvlText w:val=""/>
+      <w:lvlJc w:val="left"/>
+      <w:pPr>
+        <w:ind w:left="720" w:hanging="360"/>
+      </w:pPr>
+      <w:rPr>
+        <w:rFonts w:ascii="Symbol" w:hAnsi="Symbol" w:hint="default"/>
+      </w:rPr>
+    </w:lvl>
+    <w:lvl w:ilvl="1" w:tplc="04090003" w:tentative="1">
+      <w:start w:val="1"/>
+      <w:numFmt w:val="bullet"/>
+      <w:lvlText w:val="o"/>
+      <w:lvlJc w:val="left"/>
+      <w:pPr>
+        <w:ind w:left="1440" w:hanging="360"/>
+      </w:pPr>
+      <w:rPr>
+        <w:rFonts w:ascii="Courier New" w:hAnsi="Courier New" w:cs="Courier New" w:hint="default"/>
+      </w:rPr>
+    </w:lvl>
+    <w:lvl w:ilvl="2" w:tplc="04090005" w:tentative="1">
+      <w:start w:val="1"/>
+      <w:numFmt w:val="bullet"/>
+      <w:lvlText w:val=""/>
+      <w:lvlJc w:val="left"/>
+      <w:pPr>
+        <w:ind w:left="2160" w:hanging="360"/>
+      </w:pPr>
+      <w:rPr>
+        <w:rFonts w:ascii="Wingdings" w:hAnsi="Wingdings" w:hint="default"/>
+      </w:rPr>
+    </w:lvl>
+    <w:lvl w:ilvl="3" w:tplc="04090001" w:tentative="1">
+      <w:start w:val="1"/>
+      <w:numFmt w:val="bullet"/>
+      <w:lvlText w:val=""/>
+      <w:lvlJc w:val="left"/>
+      <w:pPr>
+        <w:ind w:left="2880" w:hanging="360"/>
+      </w:pPr>
+      <w:rPr>
+        <w:rFonts w:ascii="Symbol" w:hAnsi="Symbol" w:hint="default"/>
+      </w:rPr>
+    </w:lvl>
+    <w:lvl w:ilvl="4" w:tplc="04090003" w:tentative="1">
+      <w:start w:val="1"/>
+      <w:numFmt w:val="bullet"/>
+      <w:lvlText w:val="o"/>
+      <w:lvlJc w:val="left"/>
+      <w:pPr>
+        <w:ind w:left="3600" w:hanging="360"/>
+      </w:pPr>
+      <w:rPr>
+        <w:rFonts w:ascii="Courier New" w:hAnsi="Courier New" w:cs="Courier New" w:hint="default"/>
+      </w:rPr>
+    </w:lvl>
+    <w:lvl w:ilvl="5" w:tplc="04090005" w:tentative="1">
+      <w:start w:val="1"/>
+      <w:numFmt w:val="bullet"/>
+      <w:lvlText w:val=""/>
+      <w:lvlJc w:val="left"/>
+      <w:pPr>
+        <w:ind w:left="4320" w:hanging="360"/>
+      </w:pPr>
+      <w:rPr>
+        <w:rFonts w:ascii="Wingdings" w:hAnsi="Wingdings" w:hint="default"/>
+      </w:rPr>
+    </w:lvl>
+    <w:lvl w:ilvl="6" w:tplc="04090001" w:tentative="1">
+      <w:start w:val="1"/>
+      <w:numFmt w:val="bullet"/>
+      <w:lvlText w:val=""/>
+      <w:lvlJc w:val="left"/>
+      <w:pPr>
+        <w:ind w:left="5040" w:hanging="360"/>
+      </w:pPr>
+      <w:rPr>
+        <w:rFonts w:ascii="Symbol" w:hAnsi="Symbol" w:hint="default"/>
+      </w:rPr>
+    </w:lvl>
+    <w:lvl w:ilvl="7" w:tplc="04090003" w:tentative="1">
+      <w:start w:val="1"/>
+      <w:numFmt w:val="bullet"/>
+      <w:lvlText w:val="o"/>
+      <w:lvlJc w:val="left"/>
+      <w:pPr>
+        <w:ind w:left="5760" w:hanging="360"/>
+      </w:pPr>
+      <w:rPr>
+        <w:rFonts w:ascii="Courier New" w:hAnsi="Courier New" w:cs="Courier New" w:hint="default"/>
+      </w:rPr>
+    </w:lvl>
+    <w:lvl w:ilvl="8" w:tplc="04090005" w:tentative="1">
+      <w:start w:val="1"/>
+      <w:numFmt w:val="bullet"/>
+      <w:lvlText w:val=""/>
+      <w:lvlJc w:val="left"/>
+      <w:pPr>
+        <w:ind w:left="6480" w:hanging="360"/>
+      </w:pPr>
+      <w:rPr>
+        <w:rFonts w:ascii="Wingdings" w:hAnsi="Wingdings" w:hint="default"/>
+      </w:rPr>
+    </w:lvl>
+  </w:abstractNum>
+  <w:abstractNum w:abstractNumId="9" w15:restartNumberingAfterBreak="0">
+    <w:nsid w:val="39FE09FF"/>
+    <w:multiLevelType w:val="hybridMultilevel"/>
+    <w:tmpl w:val="7EFCFD78"/>
+    <w:lvl w:ilvl="0" w:tplc="04090001">
+      <w:start w:val="1"/>
+      <w:numFmt w:val="bullet"/>
+      <w:lvlText w:val=""/>
+      <w:lvlJc w:val="left"/>
+      <w:pPr>
+        <w:ind w:left="720" w:hanging="360"/>
+      </w:pPr>
+      <w:rPr>
+        <w:rFonts w:ascii="Symbol" w:hAnsi="Symbol" w:hint="default"/>
+      </w:rPr>
+    </w:lvl>
+    <w:lvl w:ilvl="1" w:tplc="04090003" w:tentative="1">
+      <w:start w:val="1"/>
+      <w:numFmt w:val="bullet"/>
+      <w:lvlText w:val="o"/>
+      <w:lvlJc w:val="left"/>
+      <w:pPr>
+        <w:ind w:left="1440" w:hanging="360"/>
+      </w:pPr>
+      <w:rPr>
+        <w:rFonts w:ascii="Courier New" w:hAnsi="Courier New" w:cs="Courier New" w:hint="default"/>
+      </w:rPr>
+    </w:lvl>
+    <w:lvl w:ilvl="2" w:tplc="04090005" w:tentative="1">
+      <w:start w:val="1"/>
+      <w:numFmt w:val="bullet"/>
+      <w:lvlText w:val=""/>
+      <w:lvlJc w:val="left"/>
+      <w:pPr>
+        <w:ind w:left="2160" w:hanging="360"/>
+      </w:pPr>
+      <w:rPr>
+        <w:rFonts w:ascii="Wingdings" w:hAnsi="Wingdings" w:hint="default"/>
+      </w:rPr>
+    </w:lvl>
+    <w:lvl w:ilvl="3" w:tplc="04090001" w:tentative="1">
+      <w:start w:val="1"/>
+      <w:numFmt w:val="bullet"/>
+      <w:lvlText w:val=""/>
+      <w:lvlJc w:val="left"/>
+      <w:pPr>
+        <w:ind w:left="2880" w:hanging="360"/>
+      </w:pPr>
+      <w:rPr>
+        <w:rFonts w:ascii="Symbol" w:hAnsi="Symbol" w:hint="default"/>
+      </w:rPr>
+    </w:lvl>
+    <w:lvl w:ilvl="4" w:tplc="04090003" w:tentative="1">
+      <w:start w:val="1"/>
+      <w:numFmt w:val="bullet"/>
+      <w:lvlText w:val="o"/>
+      <w:lvlJc w:val="left"/>
+      <w:pPr>
+        <w:ind w:left="3600" w:hanging="360"/>
+      </w:pPr>
+      <w:rPr>
+        <w:rFonts w:ascii="Courier New" w:hAnsi="Courier New" w:cs="Courier New" w:hint="default"/>
+      </w:rPr>
+    </w:lvl>
+    <w:lvl w:ilvl="5" w:tplc="04090005" w:tentative="1">
+      <w:start w:val="1"/>
+      <w:numFmt w:val="bullet"/>
+      <w:lvlText w:val=""/>
+      <w:lvlJc w:val="left"/>
+      <w:pPr>
+        <w:ind w:left="4320" w:hanging="360"/>
+      </w:pPr>
+      <w:rPr>
+        <w:rFonts w:ascii="Wingdings" w:hAnsi="Wingdings" w:hint="default"/>
+      </w:rPr>
+    </w:lvl>
+    <w:lvl w:ilvl="6" w:tplc="04090001" w:tentative="1">
+      <w:start w:val="1"/>
+      <w:numFmt w:val="bullet"/>
+      <w:lvlText w:val=""/>
+      <w:lvlJc w:val="left"/>
+      <w:pPr>
+        <w:ind w:left="5040" w:hanging="360"/>
+      </w:pPr>
+      <w:rPr>
+        <w:rFonts w:ascii="Symbol" w:hAnsi="Symbol" w:hint="default"/>
+      </w:rPr>
+    </w:lvl>
+    <w:lvl w:ilvl="7" w:tplc="04090003" w:tentative="1">
+      <w:start w:val="1"/>
+      <w:numFmt w:val="bullet"/>
+      <w:lvlText w:val="o"/>
+      <w:lvlJc w:val="left"/>
+      <w:pPr>
+        <w:ind w:left="5760" w:hanging="360"/>
+      </w:pPr>
+      <w:rPr>
+        <w:rFonts w:ascii="Courier New" w:hAnsi="Courier New" w:cs="Courier New" w:hint="default"/>
+      </w:rPr>
+    </w:lvl>
+    <w:lvl w:ilvl="8" w:tplc="04090005" w:tentative="1">
+      <w:start w:val="1"/>
+      <w:numFmt w:val="bullet"/>
+      <w:lvlText w:val=""/>
+      <w:lvlJc w:val="left"/>
+      <w:pPr>
+        <w:ind w:left="6480" w:hanging="360"/>
+      </w:pPr>
+      <w:rPr>
+        <w:rFonts w:ascii="Wingdings" w:hAnsi="Wingdings" w:hint="default"/>
+      </w:rPr>
+    </w:lvl>
+  </w:abstractNum>
+  <w:abstractNum w:abstractNumId="10" w15:restartNumberingAfterBreak="0">
+    <w:nsid w:val="3DDC69DD"/>
+    <w:multiLevelType w:val="hybridMultilevel"/>
+    <w:tmpl w:val="F5708FE8"/>
+    <w:lvl w:ilvl="0" w:tplc="04090001">
+      <w:start w:val="1"/>
+      <w:numFmt w:val="bullet"/>
+      <w:lvlText w:val=""/>
+      <w:lvlJc w:val="left"/>
+      <w:pPr>
+        <w:ind w:left="720" w:hanging="360"/>
+      </w:pPr>
+      <w:rPr>
+        <w:rFonts w:ascii="Symbol" w:hAnsi="Symbol" w:hint="default"/>
+      </w:rPr>
+    </w:lvl>
+    <w:lvl w:ilvl="1" w:tplc="04090003" w:tentative="1">
+      <w:start w:val="1"/>
+      <w:numFmt w:val="bullet"/>
+      <w:lvlText w:val="o"/>
+      <w:lvlJc w:val="left"/>
+      <w:pPr>
+        <w:ind w:left="1440" w:hanging="360"/>
+      </w:pPr>
+      <w:rPr>
+        <w:rFonts w:ascii="Courier New" w:hAnsi="Courier New" w:cs="Courier New" w:hint="default"/>
+      </w:rPr>
+    </w:lvl>
+    <w:lvl w:ilvl="2" w:tplc="04090005" w:tentative="1">
+      <w:start w:val="1"/>
+      <w:numFmt w:val="bullet"/>
+      <w:lvlText w:val=""/>
+      <w:lvlJc w:val="left"/>
+      <w:pPr>
+        <w:ind w:left="2160" w:hanging="360"/>
+      </w:pPr>
+      <w:rPr>
+        <w:rFonts w:ascii="Wingdings" w:hAnsi="Wingdings" w:hint="default"/>
+      </w:rPr>
+    </w:lvl>
+    <w:lvl w:ilvl="3" w:tplc="04090001" w:tentative="1">
+      <w:start w:val="1"/>
+      <w:numFmt w:val="bullet"/>
+      <w:lvlText w:val=""/>
+      <w:lvlJc w:val="left"/>
+      <w:pPr>
+        <w:ind w:left="2880" w:hanging="360"/>
+      </w:pPr>
+      <w:rPr>
+        <w:rFonts w:ascii="Symbol" w:hAnsi="Symbol" w:hint="default"/>
+      </w:rPr>
+    </w:lvl>
+    <w:lvl w:ilvl="4" w:tplc="04090003" w:tentative="1">
+      <w:start w:val="1"/>
+      <w:numFmt w:val="bullet"/>
+      <w:lvlText w:val="o"/>
+      <w:lvlJc w:val="left"/>
+      <w:pPr>
+        <w:ind w:left="3600" w:hanging="360"/>
+      </w:pPr>
+      <w:rPr>
+        <w:rFonts w:ascii="Courier New" w:hAnsi="Courier New" w:cs="Courier New" w:hint="default"/>
+      </w:rPr>
+    </w:lvl>
+    <w:lvl w:ilvl="5" w:tplc="04090005" w:tentative="1">
+      <w:start w:val="1"/>
+      <w:numFmt w:val="bullet"/>
+      <w:lvlText w:val=""/>
+      <w:lvlJc w:val="left"/>
+      <w:pPr>
+        <w:ind w:left="4320" w:hanging="360"/>
+      </w:pPr>
+      <w:rPr>
+        <w:rFonts w:ascii="Wingdings" w:hAnsi="Wingdings" w:hint="default"/>
+      </w:rPr>
+    </w:lvl>
+    <w:lvl w:ilvl="6" w:tplc="04090001" w:tentative="1">
+      <w:start w:val="1"/>
+      <w:numFmt w:val="bullet"/>
+      <w:lvlText w:val=""/>
+      <w:lvlJc w:val="left"/>
+      <w:pPr>
+        <w:ind w:left="5040" w:hanging="360"/>
+      </w:pPr>
+      <w:rPr>
+        <w:rFonts w:ascii="Symbol" w:hAnsi="Symbol" w:hint="default"/>
+      </w:rPr>
+    </w:lvl>
+    <w:lvl w:ilvl="7" w:tplc="04090003" w:tentative="1">
+      <w:start w:val="1"/>
+      <w:numFmt w:val="bullet"/>
+      <w:lvlText w:val="o"/>
+      <w:lvlJc w:val="left"/>
+      <w:pPr>
+        <w:ind w:left="5760" w:hanging="360"/>
+      </w:pPr>
+      <w:rPr>
+        <w:rFonts w:ascii="Courier New" w:hAnsi="Courier New" w:cs="Courier New" w:hint="default"/>
+      </w:rPr>
+    </w:lvl>
+    <w:lvl w:ilvl="8" w:tplc="04090005" w:tentative="1">
+      <w:start w:val="1"/>
+      <w:numFmt w:val="bullet"/>
+      <w:lvlText w:val=""/>
+      <w:lvlJc w:val="left"/>
+      <w:pPr>
+        <w:ind w:left="6480" w:hanging="360"/>
+      </w:pPr>
+      <w:rPr>
+        <w:rFonts w:ascii="Wingdings" w:hAnsi="Wingdings" w:hint="default"/>
+      </w:rPr>
+    </w:lvl>
+  </w:abstractNum>
+  <w:abstractNum w:abstractNumId="11" w15:restartNumberingAfterBreak="0">
+    <w:nsid w:val="3E255835"/>
+    <w:multiLevelType w:val="hybridMultilevel"/>
+    <w:tmpl w:val="478E7F04"/>
+    <w:lvl w:ilvl="0" w:tplc="0409000F">
+      <w:start w:val="1"/>
+      <w:numFmt w:val="decimal"/>
+      <w:lvlText w:val="%1."/>
+      <w:lvlJc w:val="left"/>
+      <w:pPr>
+        <w:ind w:left="720" w:hanging="360"/>
+      </w:pPr>
+    </w:lvl>
+    <w:lvl w:ilvl="1" w:tplc="04090019" w:tentative="1">
+      <w:start w:val="1"/>
+      <w:numFmt w:val="lowerLetter"/>
+      <w:lvlText w:val="%2."/>
+      <w:lvlJc w:val="left"/>
+      <w:pPr>
+        <w:ind w:left="1440" w:hanging="360"/>
+      </w:pPr>
+    </w:lvl>
+    <w:lvl w:ilvl="2" w:tplc="0409001B" w:tentative="1">
+      <w:start w:val="1"/>
+      <w:numFmt w:val="lowerRoman"/>
+      <w:lvlText w:val="%3."/>
+      <w:lvlJc w:val="right"/>
+      <w:pPr>
+        <w:ind w:left="2160" w:hanging="180"/>
+      </w:pPr>
+    </w:lvl>
+    <w:lvl w:ilvl="3" w:tplc="0409000F" w:tentative="1">
+      <w:start w:val="1"/>
+      <w:numFmt w:val="decimal"/>
+      <w:lvlText w:val="%4."/>
+      <w:lvlJc w:val="left"/>
+      <w:pPr>
+        <w:ind w:left="2880" w:hanging="360"/>
+      </w:pPr>
+    </w:lvl>
+    <w:lvl w:ilvl="4" w:tplc="04090019" w:tentative="1">
+      <w:start w:val="1"/>
+      <w:numFmt w:val="lowerLetter"/>
+      <w:lvlText w:val="%5."/>
+      <w:lvlJc w:val="left"/>
+      <w:pPr>
+        <w:ind w:left="3600" w:hanging="360"/>
+      </w:pPr>
+    </w:lvl>
+    <w:lvl w:ilvl="5" w:tplc="0409001B" w:tentative="1">
+      <w:start w:val="1"/>
+      <w:numFmt w:val="lowerRoman"/>
+      <w:lvlText w:val="%6."/>
+      <w:lvlJc w:val="right"/>
+      <w:pPr>
+        <w:ind w:left="4320" w:hanging="180"/>
+      </w:pPr>
+    </w:lvl>
+    <w:lvl w:ilvl="6" w:tplc="0409000F" w:tentative="1">
+      <w:start w:val="1"/>
+      <w:numFmt w:val="decimal"/>
+      <w:lvlText w:val="%7."/>
+      <w:lvlJc w:val="left"/>
+      <w:pPr>
+        <w:ind w:left="5040" w:hanging="360"/>
+      </w:pPr>
+    </w:lvl>
+    <w:lvl w:ilvl="7" w:tplc="04090019" w:tentative="1">
+      <w:start w:val="1"/>
+      <w:numFmt w:val="lowerLetter"/>
+      <w:lvlText w:val="%8."/>
+      <w:lvlJc w:val="left"/>
+      <w:pPr>
+        <w:ind w:left="5760" w:hanging="360"/>
+      </w:pPr>
+    </w:lvl>
+    <w:lvl w:ilvl="8" w:tplc="0409001B" w:tentative="1">
+      <w:start w:val="1"/>
+      <w:numFmt w:val="lowerRoman"/>
+      <w:lvlText w:val="%9."/>
+      <w:lvlJc w:val="right"/>
+      <w:pPr>
+        <w:ind w:left="6480" w:hanging="180"/>
+      </w:pPr>
+    </w:lvl>
+  </w:abstractNum>
+  <w:abstractNum w:abstractNumId="12" w15:restartNumberingAfterBreak="0">
     <w:nsid w:val="58B31B69"/>
     <w:multiLevelType w:val="hybridMultilevel"/>
     <w:tmpl w:val="481CF212"/>
@@ -2464,7 +3841,7 @@
       </w:rPr>
     </w:lvl>
   </w:abstractNum>
-  <w:abstractNum w:abstractNumId="8">
+  <w:abstractNum w:abstractNumId="13" w15:restartNumberingAfterBreak="0">
     <w:nsid w:val="5AA41131"/>
     <w:multiLevelType w:val="hybridMultilevel"/>
     <w:tmpl w:val="57586184"/>
@@ -2577,7 +3954,120 @@
       </w:rPr>
     </w:lvl>
   </w:abstractNum>
-  <w:abstractNum w:abstractNumId="9">
+  <w:abstractNum w:abstractNumId="14" w15:restartNumberingAfterBreak="0">
+    <w:nsid w:val="60AE31C9"/>
+    <w:multiLevelType w:val="hybridMultilevel"/>
+    <w:tmpl w:val="414C544C"/>
+    <w:lvl w:ilvl="0" w:tplc="04090001">
+      <w:start w:val="1"/>
+      <w:numFmt w:val="bullet"/>
+      <w:lvlText w:val=""/>
+      <w:lvlJc w:val="left"/>
+      <w:pPr>
+        <w:ind w:left="720" w:hanging="360"/>
+      </w:pPr>
+      <w:rPr>
+        <w:rFonts w:ascii="Symbol" w:hAnsi="Symbol" w:hint="default"/>
+      </w:rPr>
+    </w:lvl>
+    <w:lvl w:ilvl="1" w:tplc="04090003">
+      <w:start w:val="1"/>
+      <w:numFmt w:val="bullet"/>
+      <w:lvlText w:val="o"/>
+      <w:lvlJc w:val="left"/>
+      <w:pPr>
+        <w:ind w:left="1440" w:hanging="360"/>
+      </w:pPr>
+      <w:rPr>
+        <w:rFonts w:ascii="Courier New" w:hAnsi="Courier New" w:cs="Courier New" w:hint="default"/>
+      </w:rPr>
+    </w:lvl>
+    <w:lvl w:ilvl="2" w:tplc="04090005" w:tentative="1">
+      <w:start w:val="1"/>
+      <w:numFmt w:val="bullet"/>
+      <w:lvlText w:val=""/>
+      <w:lvlJc w:val="left"/>
+      <w:pPr>
+        <w:ind w:left="2160" w:hanging="360"/>
+      </w:pPr>
+      <w:rPr>
+        <w:rFonts w:ascii="Wingdings" w:hAnsi="Wingdings" w:hint="default"/>
+      </w:rPr>
+    </w:lvl>
+    <w:lvl w:ilvl="3" w:tplc="04090001" w:tentative="1">
+      <w:start w:val="1"/>
+      <w:numFmt w:val="bullet"/>
+      <w:lvlText w:val=""/>
+      <w:lvlJc w:val="left"/>
+      <w:pPr>
+        <w:ind w:left="2880" w:hanging="360"/>
+      </w:pPr>
+      <w:rPr>
+        <w:rFonts w:ascii="Symbol" w:hAnsi="Symbol" w:hint="default"/>
+      </w:rPr>
+    </w:lvl>
+    <w:lvl w:ilvl="4" w:tplc="04090003" w:tentative="1">
+      <w:start w:val="1"/>
+      <w:numFmt w:val="bullet"/>
+      <w:lvlText w:val="o"/>
+      <w:lvlJc w:val="left"/>
+      <w:pPr>
+        <w:ind w:left="3600" w:hanging="360"/>
+      </w:pPr>
+      <w:rPr>
+        <w:rFonts w:ascii="Courier New" w:hAnsi="Courier New" w:cs="Courier New" w:hint="default"/>
+      </w:rPr>
+    </w:lvl>
+    <w:lvl w:ilvl="5" w:tplc="04090005" w:tentative="1">
+      <w:start w:val="1"/>
+      <w:numFmt w:val="bullet"/>
+      <w:lvlText w:val=""/>
+      <w:lvlJc w:val="left"/>
+      <w:pPr>
+        <w:ind w:left="4320" w:hanging="360"/>
+      </w:pPr>
+      <w:rPr>
+        <w:rFonts w:ascii="Wingdings" w:hAnsi="Wingdings" w:hint="default"/>
+      </w:rPr>
+    </w:lvl>
+    <w:lvl w:ilvl="6" w:tplc="04090001" w:tentative="1">
+      <w:start w:val="1"/>
+      <w:numFmt w:val="bullet"/>
+      <w:lvlText w:val=""/>
+      <w:lvlJc w:val="left"/>
+      <w:pPr>
+        <w:ind w:left="5040" w:hanging="360"/>
+      </w:pPr>
+      <w:rPr>
+        <w:rFonts w:ascii="Symbol" w:hAnsi="Symbol" w:hint="default"/>
+      </w:rPr>
+    </w:lvl>
+    <w:lvl w:ilvl="7" w:tplc="04090003" w:tentative="1">
+      <w:start w:val="1"/>
+      <w:numFmt w:val="bullet"/>
+      <w:lvlText w:val="o"/>
+      <w:lvlJc w:val="left"/>
+      <w:pPr>
+        <w:ind w:left="5760" w:hanging="360"/>
+      </w:pPr>
+      <w:rPr>
+        <w:rFonts w:ascii="Courier New" w:hAnsi="Courier New" w:cs="Courier New" w:hint="default"/>
+      </w:rPr>
+    </w:lvl>
+    <w:lvl w:ilvl="8" w:tplc="04090005" w:tentative="1">
+      <w:start w:val="1"/>
+      <w:numFmt w:val="bullet"/>
+      <w:lvlText w:val=""/>
+      <w:lvlJc w:val="left"/>
+      <w:pPr>
+        <w:ind w:left="6480" w:hanging="360"/>
+      </w:pPr>
+      <w:rPr>
+        <w:rFonts w:ascii="Wingdings" w:hAnsi="Wingdings" w:hint="default"/>
+      </w:rPr>
+    </w:lvl>
+  </w:abstractNum>
+  <w:abstractNum w:abstractNumId="15" w15:restartNumberingAfterBreak="0">
     <w:nsid w:val="61204DE9"/>
     <w:multiLevelType w:val="hybridMultilevel"/>
     <w:tmpl w:val="666256A2"/>
@@ -2690,7 +4180,346 @@
       </w:rPr>
     </w:lvl>
   </w:abstractNum>
-  <w:abstractNum w:abstractNumId="10">
+  <w:abstractNum w:abstractNumId="16" w15:restartNumberingAfterBreak="0">
+    <w:nsid w:val="649D19CC"/>
+    <w:multiLevelType w:val="hybridMultilevel"/>
+    <w:tmpl w:val="9990B2B4"/>
+    <w:lvl w:ilvl="0" w:tplc="04090001">
+      <w:start w:val="1"/>
+      <w:numFmt w:val="bullet"/>
+      <w:lvlText w:val=""/>
+      <w:lvlJc w:val="left"/>
+      <w:pPr>
+        <w:ind w:left="720" w:hanging="360"/>
+      </w:pPr>
+      <w:rPr>
+        <w:rFonts w:ascii="Symbol" w:hAnsi="Symbol" w:hint="default"/>
+      </w:rPr>
+    </w:lvl>
+    <w:lvl w:ilvl="1" w:tplc="04090003">
+      <w:start w:val="1"/>
+      <w:numFmt w:val="bullet"/>
+      <w:lvlText w:val="o"/>
+      <w:lvlJc w:val="left"/>
+      <w:pPr>
+        <w:ind w:left="1440" w:hanging="360"/>
+      </w:pPr>
+      <w:rPr>
+        <w:rFonts w:ascii="Courier New" w:hAnsi="Courier New" w:cs="Courier New" w:hint="default"/>
+      </w:rPr>
+    </w:lvl>
+    <w:lvl w:ilvl="2" w:tplc="04090005" w:tentative="1">
+      <w:start w:val="1"/>
+      <w:numFmt w:val="bullet"/>
+      <w:lvlText w:val=""/>
+      <w:lvlJc w:val="left"/>
+      <w:pPr>
+        <w:ind w:left="2160" w:hanging="360"/>
+      </w:pPr>
+      <w:rPr>
+        <w:rFonts w:ascii="Wingdings" w:hAnsi="Wingdings" w:hint="default"/>
+      </w:rPr>
+    </w:lvl>
+    <w:lvl w:ilvl="3" w:tplc="04090001" w:tentative="1">
+      <w:start w:val="1"/>
+      <w:numFmt w:val="bullet"/>
+      <w:lvlText w:val=""/>
+      <w:lvlJc w:val="left"/>
+      <w:pPr>
+        <w:ind w:left="2880" w:hanging="360"/>
+      </w:pPr>
+      <w:rPr>
+        <w:rFonts w:ascii="Symbol" w:hAnsi="Symbol" w:hint="default"/>
+      </w:rPr>
+    </w:lvl>
+    <w:lvl w:ilvl="4" w:tplc="04090003" w:tentative="1">
+      <w:start w:val="1"/>
+      <w:numFmt w:val="bullet"/>
+      <w:lvlText w:val="o"/>
+      <w:lvlJc w:val="left"/>
+      <w:pPr>
+        <w:ind w:left="3600" w:hanging="360"/>
+      </w:pPr>
+      <w:rPr>
+        <w:rFonts w:ascii="Courier New" w:hAnsi="Courier New" w:cs="Courier New" w:hint="default"/>
+      </w:rPr>
+    </w:lvl>
+    <w:lvl w:ilvl="5" w:tplc="04090005" w:tentative="1">
+      <w:start w:val="1"/>
+      <w:numFmt w:val="bullet"/>
+      <w:lvlText w:val=""/>
+      <w:lvlJc w:val="left"/>
+      <w:pPr>
+        <w:ind w:left="4320" w:hanging="360"/>
+      </w:pPr>
+      <w:rPr>
+        <w:rFonts w:ascii="Wingdings" w:hAnsi="Wingdings" w:hint="default"/>
+      </w:rPr>
+    </w:lvl>
+    <w:lvl w:ilvl="6" w:tplc="04090001" w:tentative="1">
+      <w:start w:val="1"/>
+      <w:numFmt w:val="bullet"/>
+      <w:lvlText w:val=""/>
+      <w:lvlJc w:val="left"/>
+      <w:pPr>
+        <w:ind w:left="5040" w:hanging="360"/>
+      </w:pPr>
+      <w:rPr>
+        <w:rFonts w:ascii="Symbol" w:hAnsi="Symbol" w:hint="default"/>
+      </w:rPr>
+    </w:lvl>
+    <w:lvl w:ilvl="7" w:tplc="04090003" w:tentative="1">
+      <w:start w:val="1"/>
+      <w:numFmt w:val="bullet"/>
+      <w:lvlText w:val="o"/>
+      <w:lvlJc w:val="left"/>
+      <w:pPr>
+        <w:ind w:left="5760" w:hanging="360"/>
+      </w:pPr>
+      <w:rPr>
+        <w:rFonts w:ascii="Courier New" w:hAnsi="Courier New" w:cs="Courier New" w:hint="default"/>
+      </w:rPr>
+    </w:lvl>
+    <w:lvl w:ilvl="8" w:tplc="04090005" w:tentative="1">
+      <w:start w:val="1"/>
+      <w:numFmt w:val="bullet"/>
+      <w:lvlText w:val=""/>
+      <w:lvlJc w:val="left"/>
+      <w:pPr>
+        <w:ind w:left="6480" w:hanging="360"/>
+      </w:pPr>
+      <w:rPr>
+        <w:rFonts w:ascii="Wingdings" w:hAnsi="Wingdings" w:hint="default"/>
+      </w:rPr>
+    </w:lvl>
+  </w:abstractNum>
+  <w:abstractNum w:abstractNumId="17" w15:restartNumberingAfterBreak="0">
+    <w:nsid w:val="6B5E436E"/>
+    <w:multiLevelType w:val="hybridMultilevel"/>
+    <w:tmpl w:val="4AAADA66"/>
+    <w:lvl w:ilvl="0" w:tplc="04090001">
+      <w:start w:val="1"/>
+      <w:numFmt w:val="bullet"/>
+      <w:lvlText w:val=""/>
+      <w:lvlJc w:val="left"/>
+      <w:pPr>
+        <w:ind w:left="1080" w:hanging="360"/>
+      </w:pPr>
+      <w:rPr>
+        <w:rFonts w:ascii="Symbol" w:hAnsi="Symbol" w:hint="default"/>
+      </w:rPr>
+    </w:lvl>
+    <w:lvl w:ilvl="1" w:tplc="04090003" w:tentative="1">
+      <w:start w:val="1"/>
+      <w:numFmt w:val="bullet"/>
+      <w:lvlText w:val="o"/>
+      <w:lvlJc w:val="left"/>
+      <w:pPr>
+        <w:ind w:left="1800" w:hanging="360"/>
+      </w:pPr>
+      <w:rPr>
+        <w:rFonts w:ascii="Courier New" w:hAnsi="Courier New" w:cs="Courier New" w:hint="default"/>
+      </w:rPr>
+    </w:lvl>
+    <w:lvl w:ilvl="2" w:tplc="04090005" w:tentative="1">
+      <w:start w:val="1"/>
+      <w:numFmt w:val="bullet"/>
+      <w:lvlText w:val=""/>
+      <w:lvlJc w:val="left"/>
+      <w:pPr>
+        <w:ind w:left="2520" w:hanging="360"/>
+      </w:pPr>
+      <w:rPr>
+        <w:rFonts w:ascii="Wingdings" w:hAnsi="Wingdings" w:hint="default"/>
+      </w:rPr>
+    </w:lvl>
+    <w:lvl w:ilvl="3" w:tplc="04090001" w:tentative="1">
+      <w:start w:val="1"/>
+      <w:numFmt w:val="bullet"/>
+      <w:lvlText w:val=""/>
+      <w:lvlJc w:val="left"/>
+      <w:pPr>
+        <w:ind w:left="3240" w:hanging="360"/>
+      </w:pPr>
+      <w:rPr>
+        <w:rFonts w:ascii="Symbol" w:hAnsi="Symbol" w:hint="default"/>
+      </w:rPr>
+    </w:lvl>
+    <w:lvl w:ilvl="4" w:tplc="04090003" w:tentative="1">
+      <w:start w:val="1"/>
+      <w:numFmt w:val="bullet"/>
+      <w:lvlText w:val="o"/>
+      <w:lvlJc w:val="left"/>
+      <w:pPr>
+        <w:ind w:left="3960" w:hanging="360"/>
+      </w:pPr>
+      <w:rPr>
+        <w:rFonts w:ascii="Courier New" w:hAnsi="Courier New" w:cs="Courier New" w:hint="default"/>
+      </w:rPr>
+    </w:lvl>
+    <w:lvl w:ilvl="5" w:tplc="04090005" w:tentative="1">
+      <w:start w:val="1"/>
+      <w:numFmt w:val="bullet"/>
+      <w:lvlText w:val=""/>
+      <w:lvlJc w:val="left"/>
+      <w:pPr>
+        <w:ind w:left="4680" w:hanging="360"/>
+      </w:pPr>
+      <w:rPr>
+        <w:rFonts w:ascii="Wingdings" w:hAnsi="Wingdings" w:hint="default"/>
+      </w:rPr>
+    </w:lvl>
+    <w:lvl w:ilvl="6" w:tplc="04090001" w:tentative="1">
+      <w:start w:val="1"/>
+      <w:numFmt w:val="bullet"/>
+      <w:lvlText w:val=""/>
+      <w:lvlJc w:val="left"/>
+      <w:pPr>
+        <w:ind w:left="5400" w:hanging="360"/>
+      </w:pPr>
+      <w:rPr>
+        <w:rFonts w:ascii="Symbol" w:hAnsi="Symbol" w:hint="default"/>
+      </w:rPr>
+    </w:lvl>
+    <w:lvl w:ilvl="7" w:tplc="04090003" w:tentative="1">
+      <w:start w:val="1"/>
+      <w:numFmt w:val="bullet"/>
+      <w:lvlText w:val="o"/>
+      <w:lvlJc w:val="left"/>
+      <w:pPr>
+        <w:ind w:left="6120" w:hanging="360"/>
+      </w:pPr>
+      <w:rPr>
+        <w:rFonts w:ascii="Courier New" w:hAnsi="Courier New" w:cs="Courier New" w:hint="default"/>
+      </w:rPr>
+    </w:lvl>
+    <w:lvl w:ilvl="8" w:tplc="04090005" w:tentative="1">
+      <w:start w:val="1"/>
+      <w:numFmt w:val="bullet"/>
+      <w:lvlText w:val=""/>
+      <w:lvlJc w:val="left"/>
+      <w:pPr>
+        <w:ind w:left="6840" w:hanging="360"/>
+      </w:pPr>
+      <w:rPr>
+        <w:rFonts w:ascii="Wingdings" w:hAnsi="Wingdings" w:hint="default"/>
+      </w:rPr>
+    </w:lvl>
+  </w:abstractNum>
+  <w:abstractNum w:abstractNumId="18" w15:restartNumberingAfterBreak="0">
+    <w:nsid w:val="6C960804"/>
+    <w:multiLevelType w:val="hybridMultilevel"/>
+    <w:tmpl w:val="5BD4496A"/>
+    <w:lvl w:ilvl="0" w:tplc="04090001">
+      <w:start w:val="1"/>
+      <w:numFmt w:val="bullet"/>
+      <w:lvlText w:val=""/>
+      <w:lvlJc w:val="left"/>
+      <w:pPr>
+        <w:ind w:left="720" w:hanging="360"/>
+      </w:pPr>
+      <w:rPr>
+        <w:rFonts w:ascii="Symbol" w:hAnsi="Symbol" w:hint="default"/>
+      </w:rPr>
+    </w:lvl>
+    <w:lvl w:ilvl="1" w:tplc="04090003" w:tentative="1">
+      <w:start w:val="1"/>
+      <w:numFmt w:val="bullet"/>
+      <w:lvlText w:val="o"/>
+      <w:lvlJc w:val="left"/>
+      <w:pPr>
+        <w:ind w:left="1440" w:hanging="360"/>
+      </w:pPr>
+      <w:rPr>
+        <w:rFonts w:ascii="Courier New" w:hAnsi="Courier New" w:cs="Courier New" w:hint="default"/>
+      </w:rPr>
+    </w:lvl>
+    <w:lvl w:ilvl="2" w:tplc="04090005" w:tentative="1">
+      <w:start w:val="1"/>
+      <w:numFmt w:val="bullet"/>
+      <w:lvlText w:val=""/>
+      <w:lvlJc w:val="left"/>
+      <w:pPr>
+        <w:ind w:left="2160" w:hanging="360"/>
+      </w:pPr>
+      <w:rPr>
+        <w:rFonts w:ascii="Wingdings" w:hAnsi="Wingdings" w:hint="default"/>
+      </w:rPr>
+    </w:lvl>
+    <w:lvl w:ilvl="3" w:tplc="04090001" w:tentative="1">
+      <w:start w:val="1"/>
+      <w:numFmt w:val="bullet"/>
+      <w:lvlText w:val=""/>
+      <w:lvlJc w:val="left"/>
+      <w:pPr>
+        <w:ind w:left="2880" w:hanging="360"/>
+      </w:pPr>
+      <w:rPr>
+        <w:rFonts w:ascii="Symbol" w:hAnsi="Symbol" w:hint="default"/>
+      </w:rPr>
+    </w:lvl>
+    <w:lvl w:ilvl="4" w:tplc="04090003" w:tentative="1">
+      <w:start w:val="1"/>
+      <w:numFmt w:val="bullet"/>
+      <w:lvlText w:val="o"/>
+      <w:lvlJc w:val="left"/>
+      <w:pPr>
+        <w:ind w:left="3600" w:hanging="360"/>
+      </w:pPr>
+      <w:rPr>
+        <w:rFonts w:ascii="Courier New" w:hAnsi="Courier New" w:cs="Courier New" w:hint="default"/>
+      </w:rPr>
+    </w:lvl>
+    <w:lvl w:ilvl="5" w:tplc="04090005" w:tentative="1">
+      <w:start w:val="1"/>
+      <w:numFmt w:val="bullet"/>
+      <w:lvlText w:val=""/>
+      <w:lvlJc w:val="left"/>
+      <w:pPr>
+        <w:ind w:left="4320" w:hanging="360"/>
+      </w:pPr>
+      <w:rPr>
+        <w:rFonts w:ascii="Wingdings" w:hAnsi="Wingdings" w:hint="default"/>
+      </w:rPr>
+    </w:lvl>
+    <w:lvl w:ilvl="6" w:tplc="04090001" w:tentative="1">
+      <w:start w:val="1"/>
+      <w:numFmt w:val="bullet"/>
+      <w:lvlText w:val=""/>
+      <w:lvlJc w:val="left"/>
+      <w:pPr>
+        <w:ind w:left="5040" w:hanging="360"/>
+      </w:pPr>
+      <w:rPr>
+        <w:rFonts w:ascii="Symbol" w:hAnsi="Symbol" w:hint="default"/>
+      </w:rPr>
+    </w:lvl>
+    <w:lvl w:ilvl="7" w:tplc="04090003" w:tentative="1">
+      <w:start w:val="1"/>
+      <w:numFmt w:val="bullet"/>
+      <w:lvlText w:val="o"/>
+      <w:lvlJc w:val="left"/>
+      <w:pPr>
+        <w:ind w:left="5760" w:hanging="360"/>
+      </w:pPr>
+      <w:rPr>
+        <w:rFonts w:ascii="Courier New" w:hAnsi="Courier New" w:cs="Courier New" w:hint="default"/>
+      </w:rPr>
+    </w:lvl>
+    <w:lvl w:ilvl="8" w:tplc="04090005" w:tentative="1">
+      <w:start w:val="1"/>
+      <w:numFmt w:val="bullet"/>
+      <w:lvlText w:val=""/>
+      <w:lvlJc w:val="left"/>
+      <w:pPr>
+        <w:ind w:left="6480" w:hanging="360"/>
+      </w:pPr>
+      <w:rPr>
+        <w:rFonts w:ascii="Wingdings" w:hAnsi="Wingdings" w:hint="default"/>
+      </w:rPr>
+    </w:lvl>
+  </w:abstractNum>
+  <w:abstractNum w:abstractNumId="19" w15:restartNumberingAfterBreak="0">
     <w:nsid w:val="6F293D02"/>
     <w:multiLevelType w:val="hybridMultilevel"/>
     <w:tmpl w:val="4F2479E8"/>
@@ -2803,7 +4632,7 @@
       </w:rPr>
     </w:lvl>
   </w:abstractNum>
-  <w:abstractNum w:abstractNumId="11">
+  <w:abstractNum w:abstractNumId="20" w15:restartNumberingAfterBreak="0">
     <w:nsid w:val="7E832CC0"/>
     <w:multiLevelType w:val="hybridMultilevel"/>
     <w:tmpl w:val="FADEDFAE"/>
@@ -2920,43 +4749,70 @@
     <w:abstractNumId w:val="0"/>
   </w:num>
   <w:num w:numId="2">
-    <w:abstractNumId w:val="10"/>
+    <w:abstractNumId w:val="19"/>
   </w:num>
   <w:num w:numId="3">
-    <w:abstractNumId w:val="5"/>
+    <w:abstractNumId w:val="6"/>
   </w:num>
   <w:num w:numId="4">
-    <w:abstractNumId w:val="3"/>
+    <w:abstractNumId w:val="4"/>
   </w:num>
   <w:num w:numId="5">
-    <w:abstractNumId w:val="4"/>
+    <w:abstractNumId w:val="5"/>
   </w:num>
   <w:num w:numId="6">
     <w:abstractNumId w:val="1"/>
   </w:num>
   <w:num w:numId="7">
+    <w:abstractNumId w:val="15"/>
+  </w:num>
+  <w:num w:numId="8">
+    <w:abstractNumId w:val="20"/>
+  </w:num>
+  <w:num w:numId="9">
+    <w:abstractNumId w:val="3"/>
+  </w:num>
+  <w:num w:numId="10">
+    <w:abstractNumId w:val="13"/>
+  </w:num>
+  <w:num w:numId="11">
+    <w:abstractNumId w:val="12"/>
+  </w:num>
+  <w:num w:numId="12">
+    <w:abstractNumId w:val="7"/>
+  </w:num>
+  <w:num w:numId="13">
     <w:abstractNumId w:val="9"/>
   </w:num>
-  <w:num w:numId="8">
+  <w:num w:numId="14">
+    <w:abstractNumId w:val="14"/>
+  </w:num>
+  <w:num w:numId="15">
+    <w:abstractNumId w:val="18"/>
+  </w:num>
+  <w:num w:numId="16">
     <w:abstractNumId w:val="11"/>
   </w:num>
-  <w:num w:numId="9">
+  <w:num w:numId="17">
+    <w:abstractNumId w:val="8"/>
+  </w:num>
+  <w:num w:numId="18">
+    <w:abstractNumId w:val="17"/>
+  </w:num>
+  <w:num w:numId="19">
+    <w:abstractNumId w:val="16"/>
+  </w:num>
+  <w:num w:numId="20">
     <w:abstractNumId w:val="2"/>
   </w:num>
-  <w:num w:numId="10">
-    <w:abstractNumId w:val="8"/>
-  </w:num>
-  <w:num w:numId="11">
-    <w:abstractNumId w:val="7"/>
-  </w:num>
-  <w:num w:numId="12">
-    <w:abstractNumId w:val="6"/>
+  <w:num w:numId="21">
+    <w:abstractNumId w:val="10"/>
   </w:num>
 </w:numbering>
 </file>
 
 <file path=word/styles.xml><?xml version="1.0" encoding="utf-8"?>
-<w:styles xmlns:r="http://schemas.openxmlformats.org/officeDocument/2006/relationships" xmlns:w="http://schemas.openxmlformats.org/wordprocessingml/2006/main">
+<w:styles xmlns:mc="http://schemas.openxmlformats.org/markup-compatibility/2006" xmlns:r="http://schemas.openxmlformats.org/officeDocument/2006/relationships" xmlns:w="http://schemas.openxmlformats.org/wordprocessingml/2006/main" xmlns:w14="http://schemas.microsoft.com/office/word/2010/wordml" xmlns:w15="http://schemas.microsoft.com/office/word/2012/wordml" xmlns:w16cid="http://schemas.microsoft.com/office/word/2016/wordml/cid" xmlns:w16se="http://schemas.microsoft.com/office/word/2015/wordml/symex" mc:Ignorable="w14 w15 w16se w16cid">
   <w:docDefaults>
     <w:rPrDefault>
       <w:rPr>
@@ -2972,155 +4828,394 @@
       </w:pPr>
     </w:pPrDefault>
   </w:docDefaults>
-  <w:latentStyles w:defLockedState="0" w:defUIPriority="99" w:defSemiHidden="1" w:defUnhideWhenUsed="1" w:defQFormat="0" w:count="267">
-    <w:lsdException w:name="Normal" w:semiHidden="0" w:uiPriority="0" w:unhideWhenUsed="0" w:qFormat="1"/>
-    <w:lsdException w:name="heading 1" w:semiHidden="0" w:uiPriority="9" w:unhideWhenUsed="0" w:qFormat="1"/>
-    <w:lsdException w:name="heading 2" w:uiPriority="9" w:qFormat="1"/>
-    <w:lsdException w:name="heading 3" w:uiPriority="9" w:qFormat="1"/>
-    <w:lsdException w:name="heading 4" w:uiPriority="9" w:qFormat="1"/>
-    <w:lsdException w:name="heading 5" w:uiPriority="9" w:qFormat="1"/>
-    <w:lsdException w:name="heading 6" w:uiPriority="9" w:qFormat="1"/>
-    <w:lsdException w:name="heading 7" w:uiPriority="9" w:qFormat="1"/>
-    <w:lsdException w:name="heading 8" w:uiPriority="9" w:qFormat="1"/>
-    <w:lsdException w:name="heading 9" w:uiPriority="9" w:qFormat="1"/>
-    <w:lsdException w:name="toc 1" w:uiPriority="39"/>
-    <w:lsdException w:name="toc 2" w:uiPriority="39"/>
-    <w:lsdException w:name="toc 3" w:uiPriority="39"/>
-    <w:lsdException w:name="toc 4" w:uiPriority="39"/>
-    <w:lsdException w:name="toc 5" w:uiPriority="39"/>
-    <w:lsdException w:name="toc 6" w:uiPriority="39"/>
-    <w:lsdException w:name="toc 7" w:uiPriority="39"/>
-    <w:lsdException w:name="toc 8" w:uiPriority="39"/>
-    <w:lsdException w:name="toc 9" w:uiPriority="39"/>
-    <w:lsdException w:name="caption" w:uiPriority="35" w:qFormat="1"/>
-    <w:lsdException w:name="Title" w:semiHidden="0" w:uiPriority="10" w:unhideWhenUsed="0" w:qFormat="1"/>
-    <w:lsdException w:name="Default Paragraph Font" w:uiPriority="1"/>
-    <w:lsdException w:name="Subtitle" w:semiHidden="0" w:uiPriority="11" w:unhideWhenUsed="0" w:qFormat="1"/>
-    <w:lsdException w:name="Strong" w:semiHidden="0" w:uiPriority="22" w:unhideWhenUsed="0" w:qFormat="1"/>
-    <w:lsdException w:name="Emphasis" w:semiHidden="0" w:uiPriority="20" w:unhideWhenUsed="0" w:qFormat="1"/>
-    <w:lsdException w:name="Table Grid" w:semiHidden="0" w:uiPriority="59" w:unhideWhenUsed="0"/>
-    <w:lsdException w:name="Placeholder Text" w:unhideWhenUsed="0"/>
-    <w:lsdException w:name="No Spacing" w:semiHidden="0" w:uiPriority="1" w:unhideWhenUsed="0" w:qFormat="1"/>
-    <w:lsdException w:name="Light Shading" w:semiHidden="0" w:uiPriority="60" w:unhideWhenUsed="0"/>
-    <w:lsdException w:name="Light List" w:semiHidden="0" w:uiPriority="61" w:unhideWhenUsed="0"/>
-    <w:lsdException w:name="Light Grid" w:semiHidden="0" w:uiPriority="62" w:unhideWhenUsed="0"/>
-    <w:lsdException w:name="Medium Shading 1" w:semiHidden="0" w:uiPriority="63" w:unhideWhenUsed="0"/>
-    <w:lsdException w:name="Medium Shading 2" w:semiHidden="0" w:uiPriority="64" w:unhideWhenUsed="0"/>
-    <w:lsdException w:name="Medium List 1" w:semiHidden="0" w:uiPriority="65" w:unhideWhenUsed="0"/>
-    <w:lsdException w:name="Medium List 2" w:semiHidden="0" w:uiPriority="66" w:unhideWhenUsed="0"/>
-    <w:lsdException w:name="Medium Grid 1" w:semiHidden="0" w:uiPriority="67" w:unhideWhenUsed="0"/>
-    <w:lsdException w:name="Medium Grid 2" w:semiHidden="0" w:uiPriority="68" w:unhideWhenUsed="0"/>
-    <w:lsdException w:name="Medium Grid 3" w:semiHidden="0" w:uiPriority="69" w:unhideWhenUsed="0"/>
-    <w:lsdException w:name="Dark List" w:semiHidden="0" w:uiPriority="70" w:unhideWhenUsed="0"/>
-    <w:lsdException w:name="Colorful Shading" w:semiHidden="0" w:uiPriority="71" w:unhideWhenUsed="0"/>
-    <w:lsdException w:name="Colorful List" w:semiHidden="0" w:uiPriority="72" w:unhideWhenUsed="0"/>
-    <w:lsdException w:name="Colorful Grid" w:semiHidden="0" w:uiPriority="73" w:unhideWhenUsed="0"/>
-    <w:lsdException w:name="Light Shading Accent 1" w:semiHidden="0" w:uiPriority="60" w:unhideWhenUsed="0"/>
-    <w:lsdException w:name="Light List Accent 1" w:semiHidden="0" w:uiPriority="61" w:unhideWhenUsed="0"/>
-    <w:lsdException w:name="Light Grid Accent 1" w:semiHidden="0" w:uiPriority="62" w:unhideWhenUsed="0"/>
-    <w:lsdException w:name="Medium Shading 1 Accent 1" w:semiHidden="0" w:uiPriority="63" w:unhideWhenUsed="0"/>
-    <w:lsdException w:name="Medium Shading 2 Accent 1" w:semiHidden="0" w:uiPriority="64" w:unhideWhenUsed="0"/>
-    <w:lsdException w:name="Medium List 1 Accent 1" w:semiHidden="0" w:uiPriority="65" w:unhideWhenUsed="0"/>
-    <w:lsdException w:name="Revision" w:unhideWhenUsed="0"/>
-    <w:lsdException w:name="List Paragraph" w:semiHidden="0" w:uiPriority="34" w:unhideWhenUsed="0" w:qFormat="1"/>
-    <w:lsdException w:name="Quote" w:semiHidden="0" w:uiPriority="29" w:unhideWhenUsed="0" w:qFormat="1"/>
-    <w:lsdException w:name="Intense Quote" w:semiHidden="0" w:uiPriority="30" w:unhideWhenUsed="0" w:qFormat="1"/>
-    <w:lsdException w:name="Medium List 2 Accent 1" w:semiHidden="0" w:uiPriority="66" w:unhideWhenUsed="0"/>
-    <w:lsdException w:name="Medium Grid 1 Accent 1" w:semiHidden="0" w:uiPriority="67" w:unhideWhenUsed="0"/>
-    <w:lsdException w:name="Medium Grid 2 Accent 1" w:semiHidden="0" w:uiPriority="68" w:unhideWhenUsed="0"/>
-    <w:lsdException w:name="Medium Grid 3 Accent 1" w:semiHidden="0" w:uiPriority="69" w:unhideWhenUsed="0"/>
-    <w:lsdException w:name="Dark List Accent 1" w:semiHidden="0" w:uiPriority="70" w:unhideWhenUsed="0"/>
-    <w:lsdException w:name="Colorful Shading Accent 1" w:semiHidden="0" w:uiPriority="71" w:unhideWhenUsed="0"/>
-    <w:lsdException w:name="Colorful List Accent 1" w:semiHidden="0" w:uiPriority="72" w:unhideWhenUsed="0"/>
-    <w:lsdException w:name="Colorful Grid Accent 1" w:semiHidden="0" w:uiPriority="73" w:unhideWhenUsed="0"/>
-    <w:lsdException w:name="Light Shading Accent 2" w:semiHidden="0" w:uiPriority="60" w:unhideWhenUsed="0"/>
-    <w:lsdException w:name="Light List Accent 2" w:semiHidden="0" w:uiPriority="61" w:unhideWhenUsed="0"/>
-    <w:lsdException w:name="Light Grid Accent 2" w:semiHidden="0" w:uiPriority="62" w:unhideWhenUsed="0"/>
-    <w:lsdException w:name="Medium Shading 1 Accent 2" w:semiHidden="0" w:uiPriority="63" w:unhideWhenUsed="0"/>
-    <w:lsdException w:name="Medium Shading 2 Accent 2" w:semiHidden="0" w:uiPriority="64" w:unhideWhenUsed="0"/>
-    <w:lsdException w:name="Medium List 1 Accent 2" w:semiHidden="0" w:uiPriority="65" w:unhideWhenUsed="0"/>
-    <w:lsdException w:name="Medium List 2 Accent 2" w:semiHidden="0" w:uiPriority="66" w:unhideWhenUsed="0"/>
-    <w:lsdException w:name="Medium Grid 1 Accent 2" w:semiHidden="0" w:uiPriority="67" w:unhideWhenUsed="0"/>
-    <w:lsdException w:name="Medium Grid 2 Accent 2" w:semiHidden="0" w:uiPriority="68" w:unhideWhenUsed="0"/>
-    <w:lsdException w:name="Medium Grid 3 Accent 2" w:semiHidden="0" w:uiPriority="69" w:unhideWhenUsed="0"/>
-    <w:lsdException w:name="Dark List Accent 2" w:semiHidden="0" w:uiPriority="70" w:unhideWhenUsed="0"/>
-    <w:lsdException w:name="Colorful Shading Accent 2" w:semiHidden="0" w:uiPriority="71" w:unhideWhenUsed="0"/>
-    <w:lsdException w:name="Colorful List Accent 2" w:semiHidden="0" w:uiPriority="72" w:unhideWhenUsed="0"/>
-    <w:lsdException w:name="Colorful Grid Accent 2" w:semiHidden="0" w:uiPriority="73" w:unhideWhenUsed="0"/>
-    <w:lsdException w:name="Light Shading Accent 3" w:semiHidden="0" w:uiPriority="60" w:unhideWhenUsed="0"/>
-    <w:lsdException w:name="Light List Accent 3" w:semiHidden="0" w:uiPriority="61" w:unhideWhenUsed="0"/>
-    <w:lsdException w:name="Light Grid Accent 3" w:semiHidden="0" w:uiPriority="62" w:unhideWhenUsed="0"/>
-    <w:lsdException w:name="Medium Shading 1 Accent 3" w:semiHidden="0" w:uiPriority="63" w:unhideWhenUsed="0"/>
-    <w:lsdException w:name="Medium Shading 2 Accent 3" w:semiHidden="0" w:uiPriority="64" w:unhideWhenUsed="0"/>
-    <w:lsdException w:name="Medium List 1 Accent 3" w:semiHidden="0" w:uiPriority="65" w:unhideWhenUsed="0"/>
-    <w:lsdException w:name="Medium List 2 Accent 3" w:semiHidden="0" w:uiPriority="66" w:unhideWhenUsed="0"/>
-    <w:lsdException w:name="Medium Grid 1 Accent 3" w:semiHidden="0" w:uiPriority="67" w:unhideWhenUsed="0"/>
-    <w:lsdException w:name="Medium Grid 2 Accent 3" w:semiHidden="0" w:uiPriority="68" w:unhideWhenUsed="0"/>
-    <w:lsdException w:name="Medium Grid 3 Accent 3" w:semiHidden="0" w:uiPriority="69" w:unhideWhenUsed="0"/>
-    <w:lsdException w:name="Dark List Accent 3" w:semiHidden="0" w:uiPriority="70" w:unhideWhenUsed="0"/>
-    <w:lsdException w:name="Colorful Shading Accent 3" w:semiHidden="0" w:uiPriority="71" w:unhideWhenUsed="0"/>
-    <w:lsdException w:name="Colorful List Accent 3" w:semiHidden="0" w:uiPriority="72" w:unhideWhenUsed="0"/>
-    <w:lsdException w:name="Colorful Grid Accent 3" w:semiHidden="0" w:uiPriority="73" w:unhideWhenUsed="0"/>
-    <w:lsdException w:name="Light Shading Accent 4" w:semiHidden="0" w:uiPriority="60" w:unhideWhenUsed="0"/>
-    <w:lsdException w:name="Light List Accent 4" w:semiHidden="0" w:uiPriority="61" w:unhideWhenUsed="0"/>
-    <w:lsdException w:name="Light Grid Accent 4" w:semiHidden="0" w:uiPriority="62" w:unhideWhenUsed="0"/>
-    <w:lsdException w:name="Medium Shading 1 Accent 4" w:semiHidden="0" w:uiPriority="63" w:unhideWhenUsed="0"/>
-    <w:lsdException w:name="Medium Shading 2 Accent 4" w:semiHidden="0" w:uiPriority="64" w:unhideWhenUsed="0"/>
-    <w:lsdException w:name="Medium List 1 Accent 4" w:semiHidden="0" w:uiPriority="65" w:unhideWhenUsed="0"/>
-    <w:lsdException w:name="Medium List 2 Accent 4" w:semiHidden="0" w:uiPriority="66" w:unhideWhenUsed="0"/>
-    <w:lsdException w:name="Medium Grid 1 Accent 4" w:semiHidden="0" w:uiPriority="67" w:unhideWhenUsed="0"/>
-    <w:lsdException w:name="Medium Grid 2 Accent 4" w:semiHidden="0" w:uiPriority="68" w:unhideWhenUsed="0"/>
-    <w:lsdException w:name="Medium Grid 3 Accent 4" w:semiHidden="0" w:uiPriority="69" w:unhideWhenUsed="0"/>
-    <w:lsdException w:name="Dark List Accent 4" w:semiHidden="0" w:uiPriority="70" w:unhideWhenUsed="0"/>
-    <w:lsdException w:name="Colorful Shading Accent 4" w:semiHidden="0" w:uiPriority="71" w:unhideWhenUsed="0"/>
-    <w:lsdException w:name="Colorful List Accent 4" w:semiHidden="0" w:uiPriority="72" w:unhideWhenUsed="0"/>
-    <w:lsdException w:name="Colorful Grid Accent 4" w:semiHidden="0" w:uiPriority="73" w:unhideWhenUsed="0"/>
-    <w:lsdException w:name="Light Shading Accent 5" w:semiHidden="0" w:uiPriority="60" w:unhideWhenUsed="0"/>
-    <w:lsdException w:name="Light List Accent 5" w:semiHidden="0" w:uiPriority="61" w:unhideWhenUsed="0"/>
-    <w:lsdException w:name="Light Grid Accent 5" w:semiHidden="0" w:uiPriority="62" w:unhideWhenUsed="0"/>
-    <w:lsdException w:name="Medium Shading 1 Accent 5" w:semiHidden="0" w:uiPriority="63" w:unhideWhenUsed="0"/>
-    <w:lsdException w:name="Medium Shading 2 Accent 5" w:semiHidden="0" w:uiPriority="64" w:unhideWhenUsed="0"/>
-    <w:lsdException w:name="Medium List 1 Accent 5" w:semiHidden="0" w:uiPriority="65" w:unhideWhenUsed="0"/>
-    <w:lsdException w:name="Medium List 2 Accent 5" w:semiHidden="0" w:uiPriority="66" w:unhideWhenUsed="0"/>
-    <w:lsdException w:name="Medium Grid 1 Accent 5" w:semiHidden="0" w:uiPriority="67" w:unhideWhenUsed="0"/>
-    <w:lsdException w:name="Medium Grid 2 Accent 5" w:semiHidden="0" w:uiPriority="68" w:unhideWhenUsed="0"/>
-    <w:lsdException w:name="Medium Grid 3 Accent 5" w:semiHidden="0" w:uiPriority="69" w:unhideWhenUsed="0"/>
-    <w:lsdException w:name="Dark List Accent 5" w:semiHidden="0" w:uiPriority="70" w:unhideWhenUsed="0"/>
-    <w:lsdException w:name="Colorful Shading Accent 5" w:semiHidden="0" w:uiPriority="71" w:unhideWhenUsed="0"/>
-    <w:lsdException w:name="Colorful List Accent 5" w:semiHidden="0" w:uiPriority="72" w:unhideWhenUsed="0"/>
-    <w:lsdException w:name="Colorful Grid Accent 5" w:semiHidden="0" w:uiPriority="73" w:unhideWhenUsed="0"/>
-    <w:lsdException w:name="Light Shading Accent 6" w:semiHidden="0" w:uiPriority="60" w:unhideWhenUsed="0"/>
-    <w:lsdException w:name="Light List Accent 6" w:semiHidden="0" w:uiPriority="61" w:unhideWhenUsed="0"/>
-    <w:lsdException w:name="Light Grid Accent 6" w:semiHidden="0" w:uiPriority="62" w:unhideWhenUsed="0"/>
-    <w:lsdException w:name="Medium Shading 1 Accent 6" w:semiHidden="0" w:uiPriority="63" w:unhideWhenUsed="0"/>
-    <w:lsdException w:name="Medium Shading 2 Accent 6" w:semiHidden="0" w:uiPriority="64" w:unhideWhenUsed="0"/>
-    <w:lsdException w:name="Medium List 1 Accent 6" w:semiHidden="0" w:uiPriority="65" w:unhideWhenUsed="0"/>
-    <w:lsdException w:name="Medium List 2 Accent 6" w:semiHidden="0" w:uiPriority="66" w:unhideWhenUsed="0"/>
-    <w:lsdException w:name="Medium Grid 1 Accent 6" w:semiHidden="0" w:uiPriority="67" w:unhideWhenUsed="0"/>
-    <w:lsdException w:name="Medium Grid 2 Accent 6" w:semiHidden="0" w:uiPriority="68" w:unhideWhenUsed="0"/>
-    <w:lsdException w:name="Medium Grid 3 Accent 6" w:semiHidden="0" w:uiPriority="69" w:unhideWhenUsed="0"/>
-    <w:lsdException w:name="Dark List Accent 6" w:semiHidden="0" w:uiPriority="70" w:unhideWhenUsed="0"/>
-    <w:lsdException w:name="Colorful Shading Accent 6" w:semiHidden="0" w:uiPriority="71" w:unhideWhenUsed="0"/>
-    <w:lsdException w:name="Colorful List Accent 6" w:semiHidden="0" w:uiPriority="72" w:unhideWhenUsed="0"/>
-    <w:lsdException w:name="Colorful Grid Accent 6" w:semiHidden="0" w:uiPriority="73" w:unhideWhenUsed="0"/>
-    <w:lsdException w:name="Subtle Emphasis" w:semiHidden="0" w:uiPriority="19" w:unhideWhenUsed="0" w:qFormat="1"/>
-    <w:lsdException w:name="Intense Emphasis" w:semiHidden="0" w:uiPriority="21" w:unhideWhenUsed="0" w:qFormat="1"/>
-    <w:lsdException w:name="Subtle Reference" w:semiHidden="0" w:uiPriority="31" w:unhideWhenUsed="0" w:qFormat="1"/>
-    <w:lsdException w:name="Intense Reference" w:semiHidden="0" w:uiPriority="32" w:unhideWhenUsed="0" w:qFormat="1"/>
-    <w:lsdException w:name="Book Title" w:semiHidden="0" w:uiPriority="33" w:unhideWhenUsed="0" w:qFormat="1"/>
-    <w:lsdException w:name="Bibliography" w:uiPriority="37"/>
-    <w:lsdException w:name="TOC Heading" w:uiPriority="39" w:qFormat="1"/>
+  <w:latentStyles w:defLockedState="0" w:defUIPriority="99" w:defSemiHidden="0" w:defUnhideWhenUsed="0" w:defQFormat="0" w:count="376">
+    <w:lsdException w:name="Normal" w:uiPriority="0" w:qFormat="1"/>
+    <w:lsdException w:name="heading 1" w:uiPriority="9" w:qFormat="1"/>
+    <w:lsdException w:name="heading 2" w:semiHidden="1" w:uiPriority="9" w:unhideWhenUsed="1" w:qFormat="1"/>
+    <w:lsdException w:name="heading 3" w:semiHidden="1" w:uiPriority="9" w:unhideWhenUsed="1" w:qFormat="1"/>
+    <w:lsdException w:name="heading 4" w:semiHidden="1" w:uiPriority="9" w:unhideWhenUsed="1" w:qFormat="1"/>
+    <w:lsdException w:name="heading 5" w:semiHidden="1" w:uiPriority="9" w:unhideWhenUsed="1" w:qFormat="1"/>
+    <w:lsdException w:name="heading 6" w:semiHidden="1" w:uiPriority="9" w:unhideWhenUsed="1" w:qFormat="1"/>
+    <w:lsdException w:name="heading 7" w:semiHidden="1" w:uiPriority="9" w:unhideWhenUsed="1" w:qFormat="1"/>
+    <w:lsdException w:name="heading 8" w:semiHidden="1" w:uiPriority="9" w:unhideWhenUsed="1" w:qFormat="1"/>
+    <w:lsdException w:name="heading 9" w:semiHidden="1" w:uiPriority="9" w:unhideWhenUsed="1" w:qFormat="1"/>
+    <w:lsdException w:name="index 1" w:semiHidden="1" w:unhideWhenUsed="1"/>
+    <w:lsdException w:name="index 2" w:semiHidden="1" w:unhideWhenUsed="1"/>
+    <w:lsdException w:name="index 3" w:semiHidden="1" w:unhideWhenUsed="1"/>
+    <w:lsdException w:name="index 4" w:semiHidden="1" w:unhideWhenUsed="1"/>
+    <w:lsdException w:name="index 5" w:semiHidden="1" w:unhideWhenUsed="1"/>
+    <w:lsdException w:name="index 6" w:semiHidden="1" w:unhideWhenUsed="1"/>
+    <w:lsdException w:name="index 7" w:semiHidden="1" w:unhideWhenUsed="1"/>
+    <w:lsdException w:name="index 8" w:semiHidden="1" w:unhideWhenUsed="1"/>
+    <w:lsdException w:name="index 9" w:semiHidden="1" w:unhideWhenUsed="1"/>
+    <w:lsdException w:name="toc 1" w:semiHidden="1" w:uiPriority="39" w:unhideWhenUsed="1"/>
+    <w:lsdException w:name="toc 2" w:semiHidden="1" w:uiPriority="39" w:unhideWhenUsed="1"/>
+    <w:lsdException w:name="toc 3" w:semiHidden="1" w:uiPriority="39" w:unhideWhenUsed="1"/>
+    <w:lsdException w:name="toc 4" w:semiHidden="1" w:uiPriority="39" w:unhideWhenUsed="1"/>
+    <w:lsdException w:name="toc 5" w:semiHidden="1" w:uiPriority="39" w:unhideWhenUsed="1"/>
+    <w:lsdException w:name="toc 6" w:semiHidden="1" w:uiPriority="39" w:unhideWhenUsed="1"/>
+    <w:lsdException w:name="toc 7" w:semiHidden="1" w:uiPriority="39" w:unhideWhenUsed="1"/>
+    <w:lsdException w:name="toc 8" w:semiHidden="1" w:uiPriority="39" w:unhideWhenUsed="1"/>
+    <w:lsdException w:name="toc 9" w:semiHidden="1" w:uiPriority="39" w:unhideWhenUsed="1"/>
+    <w:lsdException w:name="Normal Indent" w:semiHidden="1" w:unhideWhenUsed="1"/>
+    <w:lsdException w:name="footnote text" w:semiHidden="1" w:unhideWhenUsed="1"/>
+    <w:lsdException w:name="annotation text" w:semiHidden="1" w:unhideWhenUsed="1"/>
+    <w:lsdException w:name="header" w:semiHidden="1" w:unhideWhenUsed="1"/>
+    <w:lsdException w:name="footer" w:semiHidden="1" w:unhideWhenUsed="1"/>
+    <w:lsdException w:name="index heading" w:semiHidden="1" w:unhideWhenUsed="1"/>
+    <w:lsdException w:name="caption" w:semiHidden="1" w:uiPriority="35" w:unhideWhenUsed="1" w:qFormat="1"/>
+    <w:lsdException w:name="table of figures" w:semiHidden="1" w:unhideWhenUsed="1"/>
+    <w:lsdException w:name="envelope address" w:semiHidden="1" w:unhideWhenUsed="1"/>
+    <w:lsdException w:name="envelope return" w:semiHidden="1" w:unhideWhenUsed="1"/>
+    <w:lsdException w:name="footnote reference" w:semiHidden="1" w:unhideWhenUsed="1"/>
+    <w:lsdException w:name="annotation reference" w:semiHidden="1" w:unhideWhenUsed="1"/>
+    <w:lsdException w:name="line number" w:semiHidden="1" w:unhideWhenUsed="1"/>
+    <w:lsdException w:name="page number" w:semiHidden="1" w:unhideWhenUsed="1"/>
+    <w:lsdException w:name="endnote reference" w:semiHidden="1" w:unhideWhenUsed="1"/>
+    <w:lsdException w:name="endnote text" w:semiHidden="1" w:unhideWhenUsed="1"/>
+    <w:lsdException w:name="table of authorities" w:semiHidden="1" w:unhideWhenUsed="1"/>
+    <w:lsdException w:name="macro" w:semiHidden="1" w:unhideWhenUsed="1"/>
+    <w:lsdException w:name="toa heading" w:semiHidden="1" w:unhideWhenUsed="1"/>
+    <w:lsdException w:name="List" w:semiHidden="1" w:unhideWhenUsed="1"/>
+    <w:lsdException w:name="List Bullet" w:semiHidden="1" w:unhideWhenUsed="1"/>
+    <w:lsdException w:name="List Number" w:semiHidden="1" w:unhideWhenUsed="1"/>
+    <w:lsdException w:name="List 2" w:semiHidden="1" w:unhideWhenUsed="1"/>
+    <w:lsdException w:name="List 3" w:semiHidden="1" w:unhideWhenUsed="1"/>
+    <w:lsdException w:name="List 4" w:semiHidden="1" w:unhideWhenUsed="1"/>
+    <w:lsdException w:name="List 5" w:semiHidden="1" w:unhideWhenUsed="1"/>
+    <w:lsdException w:name="List Bullet 2" w:semiHidden="1" w:unhideWhenUsed="1"/>
+    <w:lsdException w:name="List Bullet 3" w:semiHidden="1" w:unhideWhenUsed="1"/>
+    <w:lsdException w:name="List Bullet 4" w:semiHidden="1" w:unhideWhenUsed="1"/>
+    <w:lsdException w:name="List Bullet 5" w:semiHidden="1" w:unhideWhenUsed="1"/>
+    <w:lsdException w:name="List Number 2" w:semiHidden="1" w:unhideWhenUsed="1"/>
+    <w:lsdException w:name="List Number 3" w:semiHidden="1" w:unhideWhenUsed="1"/>
+    <w:lsdException w:name="List Number 4" w:semiHidden="1" w:unhideWhenUsed="1"/>
+    <w:lsdException w:name="List Number 5" w:semiHidden="1" w:unhideWhenUsed="1"/>
+    <w:lsdException w:name="Title" w:uiPriority="10" w:qFormat="1"/>
+    <w:lsdException w:name="Closing" w:semiHidden="1" w:unhideWhenUsed="1"/>
+    <w:lsdException w:name="Signature" w:semiHidden="1" w:unhideWhenUsed="1"/>
+    <w:lsdException w:name="Default Paragraph Font" w:semiHidden="1" w:uiPriority="1" w:unhideWhenUsed="1"/>
+    <w:lsdException w:name="Body Text" w:semiHidden="1" w:unhideWhenUsed="1"/>
+    <w:lsdException w:name="Body Text Indent" w:semiHidden="1" w:unhideWhenUsed="1"/>
+    <w:lsdException w:name="List Continue" w:semiHidden="1" w:unhideWhenUsed="1"/>
+    <w:lsdException w:name="List Continue 2" w:semiHidden="1" w:unhideWhenUsed="1"/>
+    <w:lsdException w:name="List Continue 3" w:semiHidden="1" w:unhideWhenUsed="1"/>
+    <w:lsdException w:name="List Continue 4" w:semiHidden="1" w:unhideWhenUsed="1"/>
+    <w:lsdException w:name="List Continue 5" w:semiHidden="1" w:unhideWhenUsed="1"/>
+    <w:lsdException w:name="Message Header" w:semiHidden="1" w:unhideWhenUsed="1"/>
+    <w:lsdException w:name="Subtitle" w:uiPriority="11" w:qFormat="1"/>
+    <w:lsdException w:name="Salutation" w:semiHidden="1" w:unhideWhenUsed="1"/>
+    <w:lsdException w:name="Date" w:semiHidden="1" w:unhideWhenUsed="1"/>
+    <w:lsdException w:name="Body Text First Indent" w:semiHidden="1" w:unhideWhenUsed="1"/>
+    <w:lsdException w:name="Body Text First Indent 2" w:semiHidden="1" w:unhideWhenUsed="1"/>
+    <w:lsdException w:name="Note Heading" w:semiHidden="1" w:unhideWhenUsed="1"/>
+    <w:lsdException w:name="Body Text 2" w:semiHidden="1" w:unhideWhenUsed="1"/>
+    <w:lsdException w:name="Body Text 3" w:semiHidden="1" w:unhideWhenUsed="1"/>
+    <w:lsdException w:name="Body Text Indent 2" w:semiHidden="1" w:unhideWhenUsed="1"/>
+    <w:lsdException w:name="Body Text Indent 3" w:semiHidden="1" w:unhideWhenUsed="1"/>
+    <w:lsdException w:name="Block Text" w:semiHidden="1" w:unhideWhenUsed="1"/>
+    <w:lsdException w:name="Hyperlink" w:semiHidden="1" w:unhideWhenUsed="1"/>
+    <w:lsdException w:name="FollowedHyperlink" w:semiHidden="1" w:unhideWhenUsed="1"/>
+    <w:lsdException w:name="Strong" w:uiPriority="22" w:qFormat="1"/>
+    <w:lsdException w:name="Emphasis" w:uiPriority="20" w:qFormat="1"/>
+    <w:lsdException w:name="Document Map" w:semiHidden="1" w:unhideWhenUsed="1"/>
+    <w:lsdException w:name="Plain Text" w:semiHidden="1" w:unhideWhenUsed="1"/>
+    <w:lsdException w:name="E-mail Signature" w:semiHidden="1" w:unhideWhenUsed="1"/>
+    <w:lsdException w:name="HTML Top of Form" w:semiHidden="1" w:unhideWhenUsed="1"/>
+    <w:lsdException w:name="HTML Bottom of Form" w:semiHidden="1" w:unhideWhenUsed="1"/>
+    <w:lsdException w:name="Normal (Web)" w:semiHidden="1" w:unhideWhenUsed="1"/>
+    <w:lsdException w:name="HTML Acronym" w:semiHidden="1" w:unhideWhenUsed="1"/>
+    <w:lsdException w:name="HTML Address" w:semiHidden="1" w:unhideWhenUsed="1"/>
+    <w:lsdException w:name="HTML Cite" w:semiHidden="1" w:unhideWhenUsed="1"/>
+    <w:lsdException w:name="HTML Code" w:semiHidden="1" w:unhideWhenUsed="1"/>
+    <w:lsdException w:name="HTML Definition" w:semiHidden="1" w:unhideWhenUsed="1"/>
+    <w:lsdException w:name="HTML Keyboard" w:semiHidden="1" w:unhideWhenUsed="1"/>
+    <w:lsdException w:name="HTML Preformatted" w:semiHidden="1" w:unhideWhenUsed="1"/>
+    <w:lsdException w:name="HTML Sample" w:semiHidden="1" w:unhideWhenUsed="1"/>
+    <w:lsdException w:name="HTML Typewriter" w:semiHidden="1" w:unhideWhenUsed="1"/>
+    <w:lsdException w:name="HTML Variable" w:semiHidden="1" w:unhideWhenUsed="1"/>
+    <w:lsdException w:name="Normal Table" w:semiHidden="1" w:unhideWhenUsed="1"/>
+    <w:lsdException w:name="annotation subject" w:semiHidden="1" w:unhideWhenUsed="1"/>
+    <w:lsdException w:name="No List" w:semiHidden="1" w:unhideWhenUsed="1"/>
+    <w:lsdException w:name="Outline List 1" w:semiHidden="1" w:unhideWhenUsed="1"/>
+    <w:lsdException w:name="Outline List 2" w:semiHidden="1" w:unhideWhenUsed="1"/>
+    <w:lsdException w:name="Outline List 3" w:semiHidden="1" w:unhideWhenUsed="1"/>
+    <w:lsdException w:name="Table Simple 1" w:semiHidden="1" w:unhideWhenUsed="1"/>
+    <w:lsdException w:name="Table Simple 2" w:semiHidden="1" w:unhideWhenUsed="1"/>
+    <w:lsdException w:name="Table Simple 3" w:semiHidden="1" w:unhideWhenUsed="1"/>
+    <w:lsdException w:name="Table Classic 1" w:semiHidden="1" w:unhideWhenUsed="1"/>
+    <w:lsdException w:name="Table Classic 2" w:semiHidden="1" w:unhideWhenUsed="1"/>
+    <w:lsdException w:name="Table Classic 3" w:semiHidden="1" w:unhideWhenUsed="1"/>
+    <w:lsdException w:name="Table Classic 4" w:semiHidden="1" w:unhideWhenUsed="1"/>
+    <w:lsdException w:name="Table Colorful 1" w:semiHidden="1" w:unhideWhenUsed="1"/>
+    <w:lsdException w:name="Table Colorful 2" w:semiHidden="1" w:unhideWhenUsed="1"/>
+    <w:lsdException w:name="Table Colorful 3" w:semiHidden="1" w:unhideWhenUsed="1"/>
+    <w:lsdException w:name="Table Columns 1" w:semiHidden="1" w:unhideWhenUsed="1"/>
+    <w:lsdException w:name="Table Columns 2" w:semiHidden="1" w:unhideWhenUsed="1"/>
+    <w:lsdException w:name="Table Columns 3" w:semiHidden="1" w:unhideWhenUsed="1"/>
+    <w:lsdException w:name="Table Columns 4" w:semiHidden="1" w:unhideWhenUsed="1"/>
+    <w:lsdException w:name="Table Columns 5" w:semiHidden="1" w:unhideWhenUsed="1"/>
+    <w:lsdException w:name="Table Grid 1" w:semiHidden="1" w:unhideWhenUsed="1"/>
+    <w:lsdException w:name="Table Grid 2" w:semiHidden="1" w:unhideWhenUsed="1"/>
+    <w:lsdException w:name="Table Grid 3" w:semiHidden="1" w:unhideWhenUsed="1"/>
+    <w:lsdException w:name="Table Grid 4" w:semiHidden="1" w:unhideWhenUsed="1"/>
+    <w:lsdException w:name="Table Grid 5" w:semiHidden="1" w:unhideWhenUsed="1"/>
+    <w:lsdException w:name="Table Grid 6" w:semiHidden="1" w:unhideWhenUsed="1"/>
+    <w:lsdException w:name="Table Grid 7" w:semiHidden="1" w:unhideWhenUsed="1"/>
+    <w:lsdException w:name="Table Grid 8" w:semiHidden="1" w:unhideWhenUsed="1"/>
+    <w:lsdException w:name="Table List 1" w:semiHidden="1" w:unhideWhenUsed="1"/>
+    <w:lsdException w:name="Table List 2" w:semiHidden="1" w:unhideWhenUsed="1"/>
+    <w:lsdException w:name="Table List 3" w:semiHidden="1" w:unhideWhenUsed="1"/>
+    <w:lsdException w:name="Table List 4" w:semiHidden="1" w:unhideWhenUsed="1"/>
+    <w:lsdException w:name="Table List 5" w:semiHidden="1" w:unhideWhenUsed="1"/>
+    <w:lsdException w:name="Table List 6" w:semiHidden="1" w:unhideWhenUsed="1"/>
+    <w:lsdException w:name="Table List 7" w:semiHidden="1" w:unhideWhenUsed="1"/>
+    <w:lsdException w:name="Table List 8" w:semiHidden="1" w:unhideWhenUsed="1"/>
+    <w:lsdException w:name="Table 3D effects 1" w:semiHidden="1" w:unhideWhenUsed="1"/>
+    <w:lsdException w:name="Table 3D effects 2" w:semiHidden="1" w:unhideWhenUsed="1"/>
+    <w:lsdException w:name="Table 3D effects 3" w:semiHidden="1" w:unhideWhenUsed="1"/>
+    <w:lsdException w:name="Table Contemporary" w:semiHidden="1" w:unhideWhenUsed="1"/>
+    <w:lsdException w:name="Table Elegant" w:semiHidden="1" w:unhideWhenUsed="1"/>
+    <w:lsdException w:name="Table Professional" w:semiHidden="1" w:unhideWhenUsed="1"/>
+    <w:lsdException w:name="Table Subtle 1" w:semiHidden="1" w:unhideWhenUsed="1"/>
+    <w:lsdException w:name="Table Subtle 2" w:semiHidden="1" w:unhideWhenUsed="1"/>
+    <w:lsdException w:name="Table Web 1" w:semiHidden="1" w:unhideWhenUsed="1"/>
+    <w:lsdException w:name="Table Web 2" w:semiHidden="1" w:unhideWhenUsed="1"/>
+    <w:lsdException w:name="Table Web 3" w:semiHidden="1" w:unhideWhenUsed="1"/>
+    <w:lsdException w:name="Balloon Text" w:semiHidden="1" w:unhideWhenUsed="1"/>
+    <w:lsdException w:name="Table Grid" w:semiHidden="1" w:uiPriority="59" w:unhideWhenUsed="1"/>
+    <w:lsdException w:name="Table Theme" w:semiHidden="1" w:unhideWhenUsed="1"/>
+    <w:lsdException w:name="Placeholder Text" w:semiHidden="1"/>
+    <w:lsdException w:name="No Spacing" w:uiPriority="1" w:qFormat="1"/>
+    <w:lsdException w:name="Light Shading" w:uiPriority="60"/>
+    <w:lsdException w:name="Light List" w:uiPriority="61"/>
+    <w:lsdException w:name="Light Grid" w:uiPriority="62"/>
+    <w:lsdException w:name="Medium Shading 1" w:uiPriority="63"/>
+    <w:lsdException w:name="Medium Shading 2" w:uiPriority="64"/>
+    <w:lsdException w:name="Medium List 1" w:uiPriority="65"/>
+    <w:lsdException w:name="Medium List 2" w:uiPriority="66"/>
+    <w:lsdException w:name="Medium Grid 1" w:uiPriority="67"/>
+    <w:lsdException w:name="Medium Grid 2" w:uiPriority="68"/>
+    <w:lsdException w:name="Medium Grid 3" w:uiPriority="69"/>
+    <w:lsdException w:name="Dark List" w:uiPriority="70"/>
+    <w:lsdException w:name="Colorful Shading" w:uiPriority="71"/>
+    <w:lsdException w:name="Colorful List" w:uiPriority="72"/>
+    <w:lsdException w:name="Colorful Grid" w:uiPriority="73"/>
+    <w:lsdException w:name="Light Shading Accent 1" w:uiPriority="60"/>
+    <w:lsdException w:name="Light List Accent 1" w:uiPriority="61"/>
+    <w:lsdException w:name="Light Grid Accent 1" w:uiPriority="62"/>
+    <w:lsdException w:name="Medium Shading 1 Accent 1" w:uiPriority="63"/>
+    <w:lsdException w:name="Medium Shading 2 Accent 1" w:uiPriority="64"/>
+    <w:lsdException w:name="Medium List 1 Accent 1" w:uiPriority="65"/>
+    <w:lsdException w:name="Revision" w:semiHidden="1"/>
+    <w:lsdException w:name="List Paragraph" w:uiPriority="34" w:qFormat="1"/>
+    <w:lsdException w:name="Quote" w:uiPriority="29" w:qFormat="1"/>
+    <w:lsdException w:name="Intense Quote" w:uiPriority="30" w:qFormat="1"/>
+    <w:lsdException w:name="Medium List 2 Accent 1" w:uiPriority="66"/>
+    <w:lsdException w:name="Medium Grid 1 Accent 1" w:uiPriority="67"/>
+    <w:lsdException w:name="Medium Grid 2 Accent 1" w:uiPriority="68"/>
+    <w:lsdException w:name="Medium Grid 3 Accent 1" w:uiPriority="69"/>
+    <w:lsdException w:name="Dark List Accent 1" w:uiPriority="70"/>
+    <w:lsdException w:name="Colorful Shading Accent 1" w:uiPriority="71"/>
+    <w:lsdException w:name="Colorful List Accent 1" w:uiPriority="72"/>
+    <w:lsdException w:name="Colorful Grid Accent 1" w:uiPriority="73"/>
+    <w:lsdException w:name="Light Shading Accent 2" w:uiPriority="60"/>
+    <w:lsdException w:name="Light List Accent 2" w:uiPriority="61"/>
+    <w:lsdException w:name="Light Grid Accent 2" w:uiPriority="62"/>
+    <w:lsdException w:name="Medium Shading 1 Accent 2" w:uiPriority="63"/>
+    <w:lsdException w:name="Medium Shading 2 Accent 2" w:uiPriority="64"/>
+    <w:lsdException w:name="Medium List 1 Accent 2" w:uiPriority="65"/>
+    <w:lsdException w:name="Medium List 2 Accent 2" w:uiPriority="66"/>
+    <w:lsdException w:name="Medium Grid 1 Accent 2" w:uiPriority="67"/>
+    <w:lsdException w:name="Medium Grid 2 Accent 2" w:uiPriority="68"/>
+    <w:lsdException w:name="Medium Grid 3 Accent 2" w:uiPriority="69"/>
+    <w:lsdException w:name="Dark List Accent 2" w:uiPriority="70"/>
+    <w:lsdException w:name="Colorful Shading Accent 2" w:uiPriority="71"/>
+    <w:lsdException w:name="Colorful List Accent 2" w:uiPriority="72"/>
+    <w:lsdException w:name="Colorful Grid Accent 2" w:uiPriority="73"/>
+    <w:lsdException w:name="Light Shading Accent 3" w:uiPriority="60"/>
+    <w:lsdException w:name="Light List Accent 3" w:uiPriority="61"/>
+    <w:lsdException w:name="Light Grid Accent 3" w:uiPriority="62"/>
+    <w:lsdException w:name="Medium Shading 1 Accent 3" w:uiPriority="63"/>
+    <w:lsdException w:name="Medium Shading 2 Accent 3" w:uiPriority="64"/>
+    <w:lsdException w:name="Medium List 1 Accent 3" w:uiPriority="65"/>
+    <w:lsdException w:name="Medium List 2 Accent 3" w:uiPriority="66"/>
+    <w:lsdException w:name="Medium Grid 1 Accent 3" w:uiPriority="67"/>
+    <w:lsdException w:name="Medium Grid 2 Accent 3" w:uiPriority="68"/>
+    <w:lsdException w:name="Medium Grid 3 Accent 3" w:uiPriority="69"/>
+    <w:lsdException w:name="Dark List Accent 3" w:uiPriority="70"/>
+    <w:lsdException w:name="Colorful Shading Accent 3" w:uiPriority="71"/>
+    <w:lsdException w:name="Colorful List Accent 3" w:uiPriority="72"/>
+    <w:lsdException w:name="Colorful Grid Accent 3" w:uiPriority="73"/>
+    <w:lsdException w:name="Light Shading Accent 4" w:uiPriority="60"/>
+    <w:lsdException w:name="Light List Accent 4" w:uiPriority="61"/>
+    <w:lsdException w:name="Light Grid Accent 4" w:uiPriority="62"/>
+    <w:lsdException w:name="Medium Shading 1 Accent 4" w:uiPriority="63"/>
+    <w:lsdException w:name="Medium Shading 2 Accent 4" w:uiPriority="64"/>
+    <w:lsdException w:name="Medium List 1 Accent 4" w:uiPriority="65"/>
+    <w:lsdException w:name="Medium List 2 Accent 4" w:uiPriority="66"/>
+    <w:lsdException w:name="Medium Grid 1 Accent 4" w:uiPriority="67"/>
+    <w:lsdException w:name="Medium Grid 2 Accent 4" w:uiPriority="68"/>
+    <w:lsdException w:name="Medium Grid 3 Accent 4" w:uiPriority="69"/>
+    <w:lsdException w:name="Dark List Accent 4" w:uiPriority="70"/>
+    <w:lsdException w:name="Colorful Shading Accent 4" w:uiPriority="71"/>
+    <w:lsdException w:name="Colorful List Accent 4" w:uiPriority="72"/>
+    <w:lsdException w:name="Colorful Grid Accent 4" w:uiPriority="73"/>
+    <w:lsdException w:name="Light Shading Accent 5" w:uiPriority="60"/>
+    <w:lsdException w:name="Light List Accent 5" w:uiPriority="61"/>
+    <w:lsdException w:name="Light Grid Accent 5" w:uiPriority="62"/>
+    <w:lsdException w:name="Medium Shading 1 Accent 5" w:uiPriority="63"/>
+    <w:lsdException w:name="Medium Shading 2 Accent 5" w:uiPriority="64"/>
+    <w:lsdException w:name="Medium List 1 Accent 5" w:uiPriority="65"/>
+    <w:lsdException w:name="Medium List 2 Accent 5" w:uiPriority="66"/>
+    <w:lsdException w:name="Medium Grid 1 Accent 5" w:uiPriority="67"/>
+    <w:lsdException w:name="Medium Grid 2 Accent 5" w:uiPriority="68"/>
+    <w:lsdException w:name="Medium Grid 3 Accent 5" w:uiPriority="69"/>
+    <w:lsdException w:name="Dark List Accent 5" w:uiPriority="70"/>
+    <w:lsdException w:name="Colorful Shading Accent 5" w:uiPriority="71"/>
+    <w:lsdException w:name="Colorful List Accent 5" w:uiPriority="72"/>
+    <w:lsdException w:name="Colorful Grid Accent 5" w:uiPriority="73"/>
+    <w:lsdException w:name="Light Shading Accent 6" w:uiPriority="60"/>
+    <w:lsdException w:name="Light List Accent 6" w:uiPriority="61"/>
+    <w:lsdException w:name="Light Grid Accent 6" w:uiPriority="62"/>
+    <w:lsdException w:name="Medium Shading 1 Accent 6" w:uiPriority="63"/>
+    <w:lsdException w:name="Medium Shading 2 Accent 6" w:uiPriority="64"/>
+    <w:lsdException w:name="Medium List 1 Accent 6" w:uiPriority="65"/>
+    <w:lsdException w:name="Medium List 2 Accent 6" w:uiPriority="66"/>
+    <w:lsdException w:name="Medium Grid 1 Accent 6" w:uiPriority="67"/>
+    <w:lsdException w:name="Medium Grid 2 Accent 6" w:uiPriority="68"/>
+    <w:lsdException w:name="Medium Grid 3 Accent 6" w:uiPriority="69"/>
+    <w:lsdException w:name="Dark List Accent 6" w:uiPriority="70"/>
+    <w:lsdException w:name="Colorful Shading Accent 6" w:uiPriority="71"/>
+    <w:lsdException w:name="Colorful List Accent 6" w:uiPriority="72"/>
+    <w:lsdException w:name="Colorful Grid Accent 6" w:uiPriority="73"/>
+    <w:lsdException w:name="Subtle Emphasis" w:uiPriority="19" w:qFormat="1"/>
+    <w:lsdException w:name="Intense Emphasis" w:uiPriority="21" w:qFormat="1"/>
+    <w:lsdException w:name="Subtle Reference" w:uiPriority="31" w:qFormat="1"/>
+    <w:lsdException w:name="Intense Reference" w:uiPriority="32" w:qFormat="1"/>
+    <w:lsdException w:name="Book Title" w:uiPriority="33" w:qFormat="1"/>
+    <w:lsdException w:name="Bibliography" w:semiHidden="1" w:uiPriority="37" w:unhideWhenUsed="1"/>
+    <w:lsdException w:name="TOC Heading" w:semiHidden="1" w:uiPriority="39" w:unhideWhenUsed="1" w:qFormat="1"/>
+    <w:lsdException w:name="Plain Table 1" w:uiPriority="41"/>
+    <w:lsdException w:name="Plain Table 2" w:uiPriority="42"/>
+    <w:lsdException w:name="Plain Table 3" w:uiPriority="43"/>
+    <w:lsdException w:name="Plain Table 4" w:uiPriority="44"/>
+    <w:lsdException w:name="Plain Table 5" w:uiPriority="45"/>
+    <w:lsdException w:name="Grid Table Light" w:uiPriority="40"/>
+    <w:lsdException w:name="Grid Table 1 Light" w:uiPriority="46"/>
+    <w:lsdException w:name="Grid Table 2" w:uiPriority="47"/>
+    <w:lsdException w:name="Grid Table 3" w:uiPriority="48"/>
+    <w:lsdException w:name="Grid Table 4" w:uiPriority="49"/>
+    <w:lsdException w:name="Grid Table 5 Dark" w:uiPriority="50"/>
+    <w:lsdException w:name="Grid Table 6 Colorful" w:uiPriority="51"/>
+    <w:lsdException w:name="Grid Table 7 Colorful" w:uiPriority="52"/>
+    <w:lsdException w:name="Grid Table 1 Light Accent 1" w:uiPriority="46"/>
+    <w:lsdException w:name="Grid Table 2 Accent 1" w:uiPriority="47"/>
+    <w:lsdException w:name="Grid Table 3 Accent 1" w:uiPriority="48"/>
+    <w:lsdException w:name="Grid Table 4 Accent 1" w:uiPriority="49"/>
+    <w:lsdException w:name="Grid Table 5 Dark Accent 1" w:uiPriority="50"/>
+    <w:lsdException w:name="Grid Table 6 Colorful Accent 1" w:uiPriority="51"/>
+    <w:lsdException w:name="Grid Table 7 Colorful Accent 1" w:uiPriority="52"/>
+    <w:lsdException w:name="Grid Table 1 Light Accent 2" w:uiPriority="46"/>
+    <w:lsdException w:name="Grid Table 2 Accent 2" w:uiPriority="47"/>
+    <w:lsdException w:name="Grid Table 3 Accent 2" w:uiPriority="48"/>
+    <w:lsdException w:name="Grid Table 4 Accent 2" w:uiPriority="49"/>
+    <w:lsdException w:name="Grid Table 5 Dark Accent 2" w:uiPriority="50"/>
+    <w:lsdException w:name="Grid Table 6 Colorful Accent 2" w:uiPriority="51"/>
+    <w:lsdException w:name="Grid Table 7 Colorful Accent 2" w:uiPriority="52"/>
+    <w:lsdException w:name="Grid Table 1 Light Accent 3" w:uiPriority="46"/>
+    <w:lsdException w:name="Grid Table 2 Accent 3" w:uiPriority="47"/>
+    <w:lsdException w:name="Grid Table 3 Accent 3" w:uiPriority="48"/>
+    <w:lsdException w:name="Grid Table 4 Accent 3" w:uiPriority="49"/>
+    <w:lsdException w:name="Grid Table 5 Dark Accent 3" w:uiPriority="50"/>
+    <w:lsdException w:name="Grid Table 6 Colorful Accent 3" w:uiPriority="51"/>
+    <w:lsdException w:name="Grid Table 7 Colorful Accent 3" w:uiPriority="52"/>
+    <w:lsdException w:name="Grid Table 1 Light Accent 4" w:uiPriority="46"/>
+    <w:lsdException w:name="Grid Table 2 Accent 4" w:uiPriority="47"/>
+    <w:lsdException w:name="Grid Table 3 Accent 4" w:uiPriority="48"/>
+    <w:lsdException w:name="Grid Table 4 Accent 4" w:uiPriority="49"/>
+    <w:lsdException w:name="Grid Table 5 Dark Accent 4" w:uiPriority="50"/>
+    <w:lsdException w:name="Grid Table 6 Colorful Accent 4" w:uiPriority="51"/>
+    <w:lsdException w:name="Grid Table 7 Colorful Accent 4" w:uiPriority="52"/>
+    <w:lsdException w:name="Grid Table 1 Light Accent 5" w:uiPriority="46"/>
+    <w:lsdException w:name="Grid Table 2 Accent 5" w:uiPriority="47"/>
+    <w:lsdException w:name="Grid Table 3 Accent 5" w:uiPriority="48"/>
+    <w:lsdException w:name="Grid Table 4 Accent 5" w:uiPriority="49"/>
+    <w:lsdException w:name="Grid Table 5 Dark Accent 5" w:uiPriority="50"/>
+    <w:lsdException w:name="Grid Table 6 Colorful Accent 5" w:uiPriority="51"/>
+    <w:lsdException w:name="Grid Table 7 Colorful Accent 5" w:uiPriority="52"/>
+    <w:lsdException w:name="Grid Table 1 Light Accent 6" w:uiPriority="46"/>
+    <w:lsdException w:name="Grid Table 2 Accent 6" w:uiPriority="47"/>
+    <w:lsdException w:name="Grid Table 3 Accent 6" w:uiPriority="48"/>
+    <w:lsdException w:name="Grid Table 4 Accent 6" w:uiPriority="49"/>
+    <w:lsdException w:name="Grid Table 5 Dark Accent 6" w:uiPriority="50"/>
+    <w:lsdException w:name="Grid Table 6 Colorful Accent 6" w:uiPriority="51"/>
+    <w:lsdException w:name="Grid Table 7 Colorful Accent 6" w:uiPriority="52"/>
+    <w:lsdException w:name="List Table 1 Light" w:uiPriority="46"/>
+    <w:lsdException w:name="List Table 2" w:uiPriority="47"/>
+    <w:lsdException w:name="List Table 3" w:uiPriority="48"/>
+    <w:lsdException w:name="List Table 4" w:uiPriority="49"/>
+    <w:lsdException w:name="List Table 5 Dark" w:uiPriority="50"/>
+    <w:lsdException w:name="List Table 6 Colorful" w:uiPriority="51"/>
+    <w:lsdException w:name="List Table 7 Colorful" w:uiPriority="52"/>
+    <w:lsdException w:name="List Table 1 Light Accent 1" w:uiPriority="46"/>
+    <w:lsdException w:name="List Table 2 Accent 1" w:uiPriority="47"/>
+    <w:lsdException w:name="List Table 3 Accent 1" w:uiPriority="48"/>
+    <w:lsdException w:name="List Table 4 Accent 1" w:uiPriority="49"/>
+    <w:lsdException w:name="List Table 5 Dark Accent 1" w:uiPriority="50"/>
+    <w:lsdException w:name="List Table 6 Colorful Accent 1" w:uiPriority="51"/>
+    <w:lsdException w:name="List Table 7 Colorful Accent 1" w:uiPriority="52"/>
+    <w:lsdException w:name="List Table 1 Light Accent 2" w:uiPriority="46"/>
+    <w:lsdException w:name="List Table 2 Accent 2" w:uiPriority="47"/>
+    <w:lsdException w:name="List Table 3 Accent 2" w:uiPriority="48"/>
+    <w:lsdException w:name="List Table 4 Accent 2" w:uiPriority="49"/>
+    <w:lsdException w:name="List Table 5 Dark Accent 2" w:uiPriority="50"/>
+    <w:lsdException w:name="List Table 6 Colorful Accent 2" w:uiPriority="51"/>
+    <w:lsdException w:name="List Table 7 Colorful Accent 2" w:uiPriority="52"/>
+    <w:lsdException w:name="List Table 1 Light Accent 3" w:uiPriority="46"/>
+    <w:lsdException w:name="List Table 2 Accent 3" w:uiPriority="47"/>
+    <w:lsdException w:name="List Table 3 Accent 3" w:uiPriority="48"/>
+    <w:lsdException w:name="List Table 4 Accent 3" w:uiPriority="49"/>
+    <w:lsdException w:name="List Table 5 Dark Accent 3" w:uiPriority="50"/>
+    <w:lsdException w:name="List Table 6 Colorful Accent 3" w:uiPriority="51"/>
+    <w:lsdException w:name="List Table 7 Colorful Accent 3" w:uiPriority="52"/>
+    <w:lsdException w:name="List Table 1 Light Accent 4" w:uiPriority="46"/>
+    <w:lsdException w:name="List Table 2 Accent 4" w:uiPriority="47"/>
+    <w:lsdException w:name="List Table 3 Accent 4" w:uiPriority="48"/>
+    <w:lsdException w:name="List Table 4 Accent 4" w:uiPriority="49"/>
+    <w:lsdException w:name="List Table 5 Dark Accent 4" w:uiPriority="50"/>
+    <w:lsdException w:name="List Table 6 Colorful Accent 4" w:uiPriority="51"/>
+    <w:lsdException w:name="List Table 7 Colorful Accent 4" w:uiPriority="52"/>
+    <w:lsdException w:name="List Table 1 Light Accent 5" w:uiPriority="46"/>
+    <w:lsdException w:name="List Table 2 Accent 5" w:uiPriority="47"/>
+    <w:lsdException w:name="List Table 3 Accent 5" w:uiPriority="48"/>
+    <w:lsdException w:name="List Table 4 Accent 5" w:uiPriority="49"/>
+    <w:lsdException w:name="List Table 5 Dark Accent 5" w:uiPriority="50"/>
+    <w:lsdException w:name="List Table 6 Colorful Accent 5" w:uiPriority="51"/>
+    <w:lsdException w:name="List Table 7 Colorful Accent 5" w:uiPriority="52"/>
+    <w:lsdException w:name="List Table 1 Light Accent 6" w:uiPriority="46"/>
+    <w:lsdException w:name="List Table 2 Accent 6" w:uiPriority="47"/>
+    <w:lsdException w:name="List Table 3 Accent 6" w:uiPriority="48"/>
+    <w:lsdException w:name="List Table 4 Accent 6" w:uiPriority="49"/>
+    <w:lsdException w:name="List Table 5 Dark Accent 6" w:uiPriority="50"/>
+    <w:lsdException w:name="List Table 6 Colorful Accent 6" w:uiPriority="51"/>
+    <w:lsdException w:name="List Table 7 Colorful Accent 6" w:uiPriority="52"/>
+    <w:lsdException w:name="Mention" w:semiHidden="1" w:unhideWhenUsed="1"/>
+    <w:lsdException w:name="Smart Hyperlink" w:semiHidden="1" w:unhideWhenUsed="1"/>
+    <w:lsdException w:name="Hashtag" w:semiHidden="1" w:unhideWhenUsed="1"/>
+    <w:lsdException w:name="Unresolved Mention" w:semiHidden="1" w:unhideWhenUsed="1"/>
+    <w:lsdException w:name="Smart Link" w:semiHidden="1" w:unhideWhenUsed="1"/>
   </w:latentStyles>
-  <w:style w:type="paragraph" w:default="1" w:styleId="a">
+  <w:style w:type="paragraph" w:default="1" w:styleId="Normal">
     <w:name w:val="Normal"/>
     <w:qFormat/>
     <w:rsid w:val="00B405F6"/>
   </w:style>
-  <w:style w:type="paragraph" w:styleId="1">
+  <w:style w:type="paragraph" w:styleId="Heading1">
     <w:name w:val="heading 1"/>
-    <w:basedOn w:val="a"/>
-    <w:next w:val="a"/>
-    <w:link w:val="10"/>
+    <w:basedOn w:val="Normal"/>
+    <w:next w:val="Normal"/>
+    <w:link w:val="Heading1Char"/>
     <w:uiPriority w:val="9"/>
     <w:qFormat/>
     <w:rsid w:val="00F20427"/>
@@ -3139,11 +5234,11 @@
       <w:szCs w:val="28"/>
     </w:rPr>
   </w:style>
-  <w:style w:type="paragraph" w:styleId="2">
+  <w:style w:type="paragraph" w:styleId="Heading2">
     <w:name w:val="heading 2"/>
-    <w:basedOn w:val="a"/>
-    <w:next w:val="a"/>
-    <w:link w:val="20"/>
+    <w:basedOn w:val="Normal"/>
+    <w:next w:val="Normal"/>
+    <w:link w:val="Heading2Char"/>
     <w:uiPriority w:val="9"/>
     <w:unhideWhenUsed/>
     <w:qFormat/>
@@ -3163,17 +5258,39 @@
       <w:szCs w:val="26"/>
     </w:rPr>
   </w:style>
-  <w:style w:type="character" w:default="1" w:styleId="a0">
+  <w:style w:type="paragraph" w:styleId="Heading3">
+    <w:name w:val="heading 3"/>
+    <w:basedOn w:val="Normal"/>
+    <w:next w:val="Normal"/>
+    <w:link w:val="Heading3Char"/>
+    <w:uiPriority w:val="9"/>
+    <w:unhideWhenUsed/>
+    <w:qFormat/>
+    <w:rsid w:val="00223BBB"/>
+    <w:pPr>
+      <w:keepNext/>
+      <w:keepLines/>
+      <w:spacing w:before="40" w:after="0"/>
+      <w:outlineLvl w:val="2"/>
+    </w:pPr>
+    <w:rPr>
+      <w:rFonts w:asciiTheme="majorHAnsi" w:eastAsiaTheme="majorEastAsia" w:hAnsiTheme="majorHAnsi" w:cstheme="majorBidi"/>
+      <w:color w:val="243F60" w:themeColor="accent1" w:themeShade="7F"/>
+      <w:sz w:val="24"/>
+      <w:szCs w:val="24"/>
+    </w:rPr>
+  </w:style>
+  <w:style w:type="character" w:default="1" w:styleId="DefaultParagraphFont">
     <w:name w:val="Default Paragraph Font"/>
     <w:uiPriority w:val="1"/>
+    <w:semiHidden/>
     <w:unhideWhenUsed/>
   </w:style>
-  <w:style w:type="table" w:default="1" w:styleId="a1">
+  <w:style w:type="table" w:default="1" w:styleId="TableNormal">
     <w:name w:val="Normal Table"/>
     <w:uiPriority w:val="99"/>
     <w:semiHidden/>
     <w:unhideWhenUsed/>
-    <w:qFormat/>
     <w:tblPr>
       <w:tblInd w:w="0" w:type="dxa"/>
       <w:tblCellMar>
@@ -3184,17 +5301,17 @@
       </w:tblCellMar>
     </w:tblPr>
   </w:style>
-  <w:style w:type="numbering" w:default="1" w:styleId="a2">
+  <w:style w:type="numbering" w:default="1" w:styleId="NoList">
     <w:name w:val="No List"/>
     <w:uiPriority w:val="99"/>
     <w:semiHidden/>
     <w:unhideWhenUsed/>
   </w:style>
-  <w:style w:type="paragraph" w:styleId="a3">
+  <w:style w:type="paragraph" w:styleId="Title">
     <w:name w:val="Title"/>
-    <w:basedOn w:val="a"/>
-    <w:next w:val="a"/>
-    <w:link w:val="a4"/>
+    <w:basedOn w:val="Normal"/>
+    <w:next w:val="Normal"/>
+    <w:link w:val="TitleChar"/>
     <w:uiPriority w:val="10"/>
     <w:qFormat/>
     <w:rsid w:val="00F20427"/>
@@ -3214,10 +5331,10 @@
       <w:szCs w:val="52"/>
     </w:rPr>
   </w:style>
-  <w:style w:type="character" w:customStyle="1" w:styleId="a4">
-    <w:name w:val="תואר תו"/>
-    <w:basedOn w:val="a0"/>
-    <w:link w:val="a3"/>
+  <w:style w:type="character" w:customStyle="1" w:styleId="TitleChar">
+    <w:name w:val="Title Char"/>
+    <w:basedOn w:val="DefaultParagraphFont"/>
+    <w:link w:val="Title"/>
     <w:uiPriority w:val="10"/>
     <w:rsid w:val="00F20427"/>
     <w:rPr>
@@ -3229,10 +5346,10 @@
       <w:szCs w:val="52"/>
     </w:rPr>
   </w:style>
-  <w:style w:type="character" w:customStyle="1" w:styleId="10">
-    <w:name w:val="כותרת 1 תו"/>
-    <w:basedOn w:val="a0"/>
-    <w:link w:val="1"/>
+  <w:style w:type="character" w:customStyle="1" w:styleId="Heading1Char">
+    <w:name w:val="Heading 1 Char"/>
+    <w:basedOn w:val="DefaultParagraphFont"/>
+    <w:link w:val="Heading1"/>
     <w:uiPriority w:val="9"/>
     <w:rsid w:val="00F20427"/>
     <w:rPr>
@@ -3244,9 +5361,9 @@
       <w:szCs w:val="28"/>
     </w:rPr>
   </w:style>
-  <w:style w:type="paragraph" w:styleId="a5">
+  <w:style w:type="paragraph" w:styleId="ListParagraph">
     <w:name w:val="List Paragraph"/>
-    <w:basedOn w:val="a"/>
+    <w:basedOn w:val="Normal"/>
     <w:uiPriority w:val="34"/>
     <w:qFormat/>
     <w:rsid w:val="00F20427"/>
@@ -3255,10 +5372,10 @@
       <w:contextualSpacing/>
     </w:pPr>
   </w:style>
-  <w:style w:type="character" w:customStyle="1" w:styleId="20">
-    <w:name w:val="כותרת 2 תו"/>
-    <w:basedOn w:val="a0"/>
-    <w:link w:val="2"/>
+  <w:style w:type="character" w:customStyle="1" w:styleId="Heading2Char">
+    <w:name w:val="Heading 2 Char"/>
+    <w:basedOn w:val="DefaultParagraphFont"/>
+    <w:link w:val="Heading2"/>
     <w:uiPriority w:val="9"/>
     <w:rsid w:val="00F20427"/>
     <w:rPr>
@@ -3268,6 +5385,19 @@
       <w:color w:val="4F81BD" w:themeColor="accent1"/>
       <w:sz w:val="26"/>
       <w:szCs w:val="26"/>
+    </w:rPr>
+  </w:style>
+  <w:style w:type="character" w:customStyle="1" w:styleId="Heading3Char">
+    <w:name w:val="Heading 3 Char"/>
+    <w:basedOn w:val="DefaultParagraphFont"/>
+    <w:link w:val="Heading3"/>
+    <w:uiPriority w:val="9"/>
+    <w:rsid w:val="00223BBB"/>
+    <w:rPr>
+      <w:rFonts w:asciiTheme="majorHAnsi" w:eastAsiaTheme="majorEastAsia" w:hAnsiTheme="majorHAnsi" w:cstheme="majorBidi"/>
+      <w:color w:val="243F60" w:themeColor="accent1" w:themeShade="7F"/>
+      <w:sz w:val="24"/>
+      <w:szCs w:val="24"/>
     </w:rPr>
   </w:style>
 </w:styles>

</xml_diff>

<commit_message>
In progress. Most of Core is build, UI also. Missimg timer and drawing and logic.
</commit_message>
<xml_diff>
--- a/Documentation/Tracker_One Requirements Specification.docx
+++ b/Documentation/Tracker_One Requirements Specification.docx
@@ -1078,26 +1078,24 @@
         </w:rPr>
       </w:pPr>
       <w:proofErr w:type="spellStart"/>
-      <w:proofErr w:type="gramStart"/>
-      <w:r>
-        <w:rPr>
-          <w:sz w:val="24"/>
-        </w:rPr>
-        <w:t>LoadJson</w:t>
+      <w:r>
+        <w:rPr>
+          <w:sz w:val="24"/>
+        </w:rPr>
+        <w:t>GetEntitiesListFromJson</w:t>
       </w:r>
       <w:proofErr w:type="spellEnd"/>
       <w:r>
         <w:rPr>
           <w:sz w:val="24"/>
         </w:rPr>
-        <w:t>(</w:t>
-      </w:r>
-      <w:proofErr w:type="gramEnd"/>
-      <w:r>
-        <w:rPr>
-          <w:sz w:val="24"/>
-        </w:rPr>
-        <w:t xml:space="preserve">) - Read json and parse to model </w:t>
+        <w:t xml:space="preserve"> </w:t>
+      </w:r>
+      <w:r>
+        <w:rPr>
+          <w:sz w:val="24"/>
+        </w:rPr>
+        <w:t xml:space="preserve">() - Read json and parse to model </w:t>
       </w:r>
     </w:p>
     <w:p>
@@ -1112,26 +1110,36 @@
         </w:rPr>
       </w:pPr>
       <w:proofErr w:type="spellStart"/>
-      <w:proofErr w:type="gramStart"/>
-      <w:r>
-        <w:rPr>
-          <w:sz w:val="24"/>
-        </w:rPr>
-        <w:t>SaveCsv</w:t>
+      <w:r>
+        <w:rPr>
+          <w:sz w:val="24"/>
+        </w:rPr>
+        <w:t>Save</w:t>
+      </w:r>
+      <w:r>
+        <w:rPr>
+          <w:sz w:val="24"/>
+        </w:rPr>
+        <w:t>EntitiesList</w:t>
+      </w:r>
+      <w:r>
+        <w:rPr>
+          <w:sz w:val="24"/>
+        </w:rPr>
+        <w:t>To</w:t>
+      </w:r>
+      <w:r>
+        <w:rPr>
+          <w:sz w:val="24"/>
+        </w:rPr>
+        <w:t>Csv</w:t>
       </w:r>
       <w:proofErr w:type="spellEnd"/>
       <w:r>
         <w:rPr>
           <w:sz w:val="24"/>
         </w:rPr>
-        <w:t>(</w:t>
-      </w:r>
-      <w:proofErr w:type="gramEnd"/>
-      <w:r>
-        <w:rPr>
-          <w:sz w:val="24"/>
-        </w:rPr>
-        <w:t>List&lt;Entities&gt; data) - Save the data to csv</w:t>
+        <w:t>(List&lt;Entities&gt; data) - Save the data to csv</w:t>
       </w:r>
     </w:p>
     <w:p>
@@ -1200,7 +1208,6 @@
         </w:rPr>
       </w:pPr>
       <w:proofErr w:type="spellStart"/>
-      <w:proofErr w:type="gramStart"/>
       <w:r>
         <w:rPr>
           <w:sz w:val="24"/>
@@ -1212,9 +1219,1058 @@
         <w:rPr>
           <w:sz w:val="24"/>
         </w:rPr>
+        <w:t>()</w:t>
+      </w:r>
+    </w:p>
+    <w:p>
+      <w:pPr>
+        <w:pStyle w:val="ListParagraph"/>
+        <w:numPr>
+          <w:ilvl w:val="0"/>
+          <w:numId w:val="6"/>
+        </w:numPr>
+        <w:rPr>
+          <w:sz w:val="24"/>
+        </w:rPr>
+      </w:pPr>
+      <w:proofErr w:type="spellStart"/>
+      <w:r>
+        <w:rPr>
+          <w:sz w:val="24"/>
+        </w:rPr>
+        <w:t>Tracker_One_Test</w:t>
+      </w:r>
+      <w:proofErr w:type="spellEnd"/>
+      <w:r>
+        <w:rPr>
+          <w:sz w:val="24"/>
+        </w:rPr>
+        <w:t xml:space="preserve"> – Depends on time!!</w:t>
+      </w:r>
+    </w:p>
+    <w:p>
+      <w:pPr>
+        <w:rPr>
+          <w:sz w:val="24"/>
+        </w:rPr>
+      </w:pPr>
+    </w:p>
+    <w:p>
+      <w:pPr>
+        <w:rPr>
+          <w:sz w:val="24"/>
+        </w:rPr>
+      </w:pPr>
+    </w:p>
+    <w:p>
+      <w:pPr>
+        <w:pStyle w:val="Heading1"/>
+      </w:pPr>
+      <w:proofErr w:type="spellStart"/>
+      <w:r>
+        <w:lastRenderedPageBreak/>
+        <w:t>Tracker_One_Core</w:t>
+      </w:r>
+      <w:proofErr w:type="spellEnd"/>
+      <w:r>
+        <w:t xml:space="preserve"> </w:t>
+      </w:r>
+      <w:r>
+        <w:t xml:space="preserve"> - </w:t>
+      </w:r>
+      <w:r>
+        <w:t>Business Logic &amp; Model</w:t>
+      </w:r>
+    </w:p>
+    <w:p>
+      <w:pPr>
+        <w:pStyle w:val="Heading2"/>
+      </w:pPr>
+      <w:proofErr w:type="spellStart"/>
+      <w:r>
+        <w:t>X</w:t>
+      </w:r>
+      <w:r>
+        <w:t>Entity</w:t>
+      </w:r>
+      <w:proofErr w:type="spellEnd"/>
+      <w:r>
+        <w:t xml:space="preserve"> class</w:t>
+      </w:r>
+    </w:p>
+    <w:p>
+      <w:pPr>
+        <w:pStyle w:val="Heading3"/>
+      </w:pPr>
+      <w:bookmarkStart w:id="0" w:name="_Hlk28955379"/>
+      <w:r>
+        <w:t>Properties</w:t>
+      </w:r>
+    </w:p>
+    <w:p>
+      <w:pPr>
+        <w:pStyle w:val="ListParagraph"/>
+        <w:numPr>
+          <w:ilvl w:val="0"/>
+          <w:numId w:val="13"/>
+        </w:numPr>
+      </w:pPr>
+      <w:r>
+        <w:t>Id</w:t>
+      </w:r>
+      <w:r>
+        <w:t>: string</w:t>
+      </w:r>
+    </w:p>
+    <w:bookmarkEnd w:id="0"/>
+    <w:p>
+      <w:pPr>
+        <w:pStyle w:val="ListParagraph"/>
+        <w:numPr>
+          <w:ilvl w:val="0"/>
+          <w:numId w:val="13"/>
+        </w:numPr>
+      </w:pPr>
+      <w:r>
+        <w:t>N</w:t>
+      </w:r>
+      <w:r>
+        <w:t>ame</w:t>
+      </w:r>
+      <w:r>
+        <w:t>: string (100)</w:t>
+      </w:r>
+    </w:p>
+    <w:p>
+      <w:pPr>
+        <w:pStyle w:val="ListParagraph"/>
+        <w:numPr>
+          <w:ilvl w:val="0"/>
+          <w:numId w:val="13"/>
+        </w:numPr>
+      </w:pPr>
+      <w:r>
+        <w:t>C</w:t>
+      </w:r>
+      <w:r>
+        <w:t>olor</w:t>
+      </w:r>
+      <w:r>
+        <w:t xml:space="preserve">:  string (accept only </w:t>
+      </w:r>
+      <w:r>
+        <w:t>red, green, blue</w:t>
+      </w:r>
+      <w:r>
+        <w:t xml:space="preserve">)   </w:t>
+      </w:r>
+    </w:p>
+    <w:p>
+      <w:pPr>
+        <w:pStyle w:val="ListParagraph"/>
+        <w:numPr>
+          <w:ilvl w:val="0"/>
+          <w:numId w:val="13"/>
+        </w:numPr>
+      </w:pPr>
+      <w:r>
+        <w:t>S</w:t>
+      </w:r>
+      <w:r>
+        <w:t xml:space="preserve">hape: </w:t>
+      </w:r>
+      <w:r>
+        <w:t xml:space="preserve">string (accept only </w:t>
+      </w:r>
+      <w:r>
+        <w:t>circle, square, triangle</w:t>
+      </w:r>
+      <w:r>
+        <w:t>)</w:t>
+      </w:r>
+    </w:p>
+    <w:p>
+      <w:pPr>
+        <w:pStyle w:val="ListParagraph"/>
+        <w:numPr>
+          <w:ilvl w:val="0"/>
+          <w:numId w:val="13"/>
+        </w:numPr>
+      </w:pPr>
+      <w:r>
+        <w:t>S</w:t>
+      </w:r>
+      <w:r>
+        <w:t xml:space="preserve">ize: </w:t>
+      </w:r>
+      <w:r>
+        <w:t xml:space="preserve">String (accept only </w:t>
+      </w:r>
+      <w:r>
+        <w:t>small, medium, large</w:t>
+      </w:r>
+      <w:r>
+        <w:t>)</w:t>
+      </w:r>
+    </w:p>
+    <w:p>
+      <w:pPr>
+        <w:pStyle w:val="ListParagraph"/>
+        <w:numPr>
+          <w:ilvl w:val="0"/>
+          <w:numId w:val="13"/>
+        </w:numPr>
+      </w:pPr>
+      <w:r>
+        <w:t xml:space="preserve">X: </w:t>
+      </w:r>
+      <w:r>
+        <w:t>int</w:t>
+      </w:r>
+    </w:p>
+    <w:p>
+      <w:pPr>
+        <w:pStyle w:val="ListParagraph"/>
+        <w:numPr>
+          <w:ilvl w:val="0"/>
+          <w:numId w:val="13"/>
+        </w:numPr>
+      </w:pPr>
+      <w:r>
+        <w:t xml:space="preserve">Y: </w:t>
+      </w:r>
+      <w:r>
+        <w:t>int</w:t>
+      </w:r>
+    </w:p>
+    <w:p/>
+    <w:p>
+      <w:pPr>
+        <w:pStyle w:val="Heading2"/>
+      </w:pPr>
+      <w:r>
+        <w:t>Board</w:t>
+      </w:r>
+      <w:r>
+        <w:t xml:space="preserve"> class</w:t>
+      </w:r>
+    </w:p>
+    <w:p>
+      <w:pPr>
+        <w:pStyle w:val="Heading3"/>
+      </w:pPr>
+      <w:r>
+        <w:t>Properties</w:t>
+      </w:r>
+    </w:p>
+    <w:p>
+      <w:pPr>
+        <w:pStyle w:val="ListParagraph"/>
+        <w:numPr>
+          <w:ilvl w:val="0"/>
+          <w:numId w:val="13"/>
+        </w:numPr>
+      </w:pPr>
+      <w:r>
+        <w:t>Data: List&lt;</w:t>
+      </w:r>
+      <w:proofErr w:type="spellStart"/>
+      <w:r>
+        <w:t>XEntity</w:t>
+      </w:r>
+      <w:proofErr w:type="spellEnd"/>
+      <w:r>
+        <w:t>&gt;</w:t>
+      </w:r>
+    </w:p>
+    <w:p>
+      <w:pPr>
+        <w:pStyle w:val="ListParagraph"/>
+        <w:numPr>
+          <w:ilvl w:val="0"/>
+          <w:numId w:val="13"/>
+        </w:numPr>
+      </w:pPr>
+      <w:proofErr w:type="spellStart"/>
+      <w:r>
+        <w:t>HistoryNunberOfSteps</w:t>
+      </w:r>
+      <w:proofErr w:type="spellEnd"/>
+      <w:r>
+        <w:t>: int</w:t>
+      </w:r>
+    </w:p>
+    <w:p>
+      <w:pPr>
+        <w:pStyle w:val="Heading3"/>
+      </w:pPr>
+      <w:r>
+        <w:t>Methods</w:t>
+      </w:r>
+    </w:p>
+    <w:p>
+      <w:r>
+        <w:t>Constructor</w:t>
+      </w:r>
+    </w:p>
+    <w:p>
+      <w:pPr>
+        <w:pStyle w:val="ListParagraph"/>
+        <w:numPr>
+          <w:ilvl w:val="0"/>
+          <w:numId w:val="22"/>
+        </w:numPr>
+      </w:pPr>
+      <w:r>
+        <w:t>Init</w:t>
+      </w:r>
+      <w:r>
+        <w:t xml:space="preserve"> Entities list </w:t>
+      </w:r>
+    </w:p>
+    <w:p>
+      <w:pPr>
+        <w:pStyle w:val="ListParagraph"/>
+        <w:numPr>
+          <w:ilvl w:val="0"/>
+          <w:numId w:val="22"/>
+        </w:numPr>
+      </w:pPr>
+      <w:r>
+        <w:t xml:space="preserve">Set </w:t>
+      </w:r>
+      <w:proofErr w:type="spellStart"/>
+      <w:r>
+        <w:rPr>
+          <w:rFonts w:ascii="Consolas" w:hAnsi="Consolas" w:cs="Consolas"/>
+          <w:color w:val="000000"/>
+          <w:sz w:val="19"/>
+          <w:szCs w:val="19"/>
+          <w:highlight w:val="white"/>
+        </w:rPr>
+        <w:t>HisNumberOfSteps</w:t>
+      </w:r>
+      <w:proofErr w:type="spellEnd"/>
+      <w:r>
+        <w:rPr>
+          <w:rFonts w:ascii="Consolas" w:hAnsi="Consolas" w:cs="Consolas"/>
+          <w:color w:val="000000"/>
+          <w:sz w:val="19"/>
+          <w:szCs w:val="19"/>
+        </w:rPr>
+        <w:t xml:space="preserve"> to the default of 1</w:t>
+      </w:r>
+    </w:p>
+    <w:p>
+      <w:pPr>
+        <w:rPr>
+          <w:rFonts w:ascii="Consolas" w:hAnsi="Consolas" w:cs="Consolas"/>
+          <w:color w:val="000000"/>
+          <w:sz w:val="19"/>
+          <w:szCs w:val="19"/>
+        </w:rPr>
+      </w:pPr>
+      <w:r>
+        <w:rPr>
+          <w:rFonts w:ascii="Consolas" w:hAnsi="Consolas" w:cs="Consolas"/>
+          <w:color w:val="000000"/>
+          <w:sz w:val="19"/>
+          <w:szCs w:val="19"/>
+          <w:highlight w:val="white"/>
+        </w:rPr>
+        <w:t xml:space="preserve">Bool </w:t>
+      </w:r>
+      <w:proofErr w:type="spellStart"/>
+      <w:r>
+        <w:rPr>
+          <w:rFonts w:ascii="Consolas" w:hAnsi="Consolas" w:cs="Consolas"/>
+          <w:color w:val="000000"/>
+          <w:sz w:val="19"/>
+          <w:szCs w:val="19"/>
+          <w:highlight w:val="white"/>
+        </w:rPr>
+        <w:t>LoadEntitiesList</w:t>
+      </w:r>
+      <w:proofErr w:type="spellEnd"/>
+      <w:r>
+        <w:rPr>
+          <w:rFonts w:ascii="Consolas" w:hAnsi="Consolas" w:cs="Consolas"/>
+          <w:color w:val="000000"/>
+          <w:sz w:val="19"/>
+          <w:szCs w:val="19"/>
+        </w:rPr>
+        <w:t>()</w:t>
+      </w:r>
+    </w:p>
+    <w:p>
+      <w:pPr>
+        <w:pStyle w:val="ListParagraph"/>
+        <w:numPr>
+          <w:ilvl w:val="0"/>
+          <w:numId w:val="25"/>
+        </w:numPr>
+      </w:pPr>
+      <w:r>
+        <w:t xml:space="preserve">Fill / Load the Entities list </w:t>
+      </w:r>
+      <w:r>
+        <w:t>using</w:t>
+      </w:r>
+      <w:r>
+        <w:t xml:space="preserve"> </w:t>
+      </w:r>
+      <w:r>
+        <w:t>Repository</w:t>
+      </w:r>
+      <w:r>
+        <w:t xml:space="preserve"> access layer to read and parse the json data.</w:t>
+      </w:r>
+    </w:p>
+    <w:p/>
+    <w:p>
+      <w:pPr>
+        <w:pStyle w:val="Heading2"/>
+      </w:pPr>
+      <w:proofErr w:type="spellStart"/>
+      <w:r>
+        <w:t>BoardMgr</w:t>
+      </w:r>
+      <w:proofErr w:type="spellEnd"/>
+    </w:p>
+    <w:p>
+      <w:pPr>
+        <w:pStyle w:val="Heading3"/>
+      </w:pPr>
+      <w:r>
+        <w:t>Properties</w:t>
+      </w:r>
+    </w:p>
+    <w:p>
+      <w:pPr>
+        <w:pStyle w:val="ListParagraph"/>
+        <w:numPr>
+          <w:ilvl w:val="0"/>
+          <w:numId w:val="13"/>
+        </w:numPr>
+      </w:pPr>
+      <w:r>
+        <w:t xml:space="preserve">Board </w:t>
+      </w:r>
+      <w:proofErr w:type="spellStart"/>
+      <w:r>
+        <w:t>mainBoar</w:t>
+      </w:r>
+      <w:proofErr w:type="spellEnd"/>
+    </w:p>
+    <w:p>
+      <w:pPr>
+        <w:pStyle w:val="Heading3"/>
+      </w:pPr>
+      <w:r>
+        <w:t>Methods</w:t>
+      </w:r>
+    </w:p>
+    <w:p>
+      <w:r>
+        <w:t xml:space="preserve">bool </w:t>
+      </w:r>
+      <w:proofErr w:type="spellStart"/>
+      <w:r>
+        <w:rPr>
+          <w:rFonts w:ascii="Consolas" w:hAnsi="Consolas" w:cs="Consolas"/>
+          <w:color w:val="000000"/>
+          <w:sz w:val="19"/>
+          <w:szCs w:val="19"/>
+          <w:highlight w:val="white"/>
+        </w:rPr>
+        <w:t>BoardInit</w:t>
+      </w:r>
+      <w:proofErr w:type="spellEnd"/>
+      <w:r>
+        <w:t>()</w:t>
+      </w:r>
+    </w:p>
+    <w:p>
+      <w:pPr>
+        <w:pStyle w:val="ListParagraph"/>
+        <w:numPr>
+          <w:ilvl w:val="0"/>
+          <w:numId w:val="13"/>
+        </w:numPr>
+      </w:pPr>
+      <w:r>
+        <w:t>Call access layer to retrieve json</w:t>
+      </w:r>
+    </w:p>
+    <w:p>
+      <w:pPr>
+        <w:pStyle w:val="ListParagraph"/>
+        <w:numPr>
+          <w:ilvl w:val="0"/>
+          <w:numId w:val="13"/>
+        </w:numPr>
+      </w:pPr>
+      <w:r>
+        <w:t xml:space="preserve">Fills the list (optionally by json </w:t>
+      </w:r>
+      <w:proofErr w:type="spellStart"/>
+      <w:r>
+        <w:t>deserializer</w:t>
+      </w:r>
+      <w:proofErr w:type="spellEnd"/>
+      <w:r>
+        <w:t>)</w:t>
+      </w:r>
+    </w:p>
+    <w:p>
+      <w:pPr>
+        <w:pStyle w:val="ListParagraph"/>
+        <w:numPr>
+          <w:ilvl w:val="0"/>
+          <w:numId w:val="13"/>
+        </w:numPr>
+      </w:pPr>
+      <w:r>
+        <w:t>Returns true for success and false on error.</w:t>
+      </w:r>
+    </w:p>
+    <w:p>
+      <w:pPr>
+        <w:rPr>
+          <w:sz w:val="24"/>
+        </w:rPr>
+      </w:pPr>
+      <w:r>
+        <w:rPr>
+          <w:sz w:val="24"/>
+        </w:rPr>
+        <w:t xml:space="preserve">bool </w:t>
+      </w:r>
+      <w:proofErr w:type="spellStart"/>
+      <w:r>
+        <w:rPr>
+          <w:sz w:val="24"/>
+        </w:rPr>
+        <w:t>RepositionEntities</w:t>
+      </w:r>
+      <w:proofErr w:type="spellEnd"/>
+      <w:r>
+        <w:rPr>
+          <w:sz w:val="24"/>
+        </w:rPr>
+        <w:t>()</w:t>
+      </w:r>
+    </w:p>
+    <w:p>
+      <w:pPr>
+        <w:pStyle w:val="ListParagraph"/>
+        <w:numPr>
+          <w:ilvl w:val="0"/>
+          <w:numId w:val="14"/>
+        </w:numPr>
+      </w:pPr>
+      <w:r>
+        <w:lastRenderedPageBreak/>
+        <w:t>Iterates through the list of entities and for each of them (using sub methods)</w:t>
+      </w:r>
+    </w:p>
+    <w:p>
+      <w:pPr>
+        <w:pStyle w:val="ListParagraph"/>
+        <w:numPr>
+          <w:ilvl w:val="1"/>
+          <w:numId w:val="14"/>
+        </w:numPr>
+      </w:pPr>
+      <w:r>
+        <w:t>Gets a random new direction (never back to previous step)</w:t>
+      </w:r>
+    </w:p>
+    <w:p>
+      <w:pPr>
+        <w:pStyle w:val="ListParagraph"/>
+        <w:numPr>
+          <w:ilvl w:val="1"/>
+          <w:numId w:val="14"/>
+        </w:numPr>
+      </w:pPr>
+      <w:r>
+        <w:t>Calculates new position</w:t>
+      </w:r>
+    </w:p>
+    <w:p>
+      <w:pPr>
+        <w:pStyle w:val="ListParagraph"/>
+        <w:numPr>
+          <w:ilvl w:val="1"/>
+          <w:numId w:val="14"/>
+        </w:numPr>
+      </w:pPr>
+      <w:r>
+        <w:t>Validates that new position is on the board (if needs return on these steps)</w:t>
+      </w:r>
+    </w:p>
+    <w:p>
+      <w:pPr>
+        <w:pStyle w:val="ListParagraph"/>
+        <w:numPr>
+          <w:ilvl w:val="1"/>
+          <w:numId w:val="14"/>
+        </w:numPr>
+      </w:pPr>
+      <w:r>
+        <w:t>Sets new position</w:t>
+      </w:r>
+    </w:p>
+    <w:p>
+      <w:pPr>
+        <w:pStyle w:val="ListParagraph"/>
+        <w:numPr>
+          <w:ilvl w:val="0"/>
+          <w:numId w:val="14"/>
+        </w:numPr>
+      </w:pPr>
+      <w:r>
+        <w:t>Returns true for success and false on error.</w:t>
+      </w:r>
+    </w:p>
+    <w:p>
+      <w:r>
+        <w:t xml:space="preserve">Bool </w:t>
+      </w:r>
+      <w:proofErr w:type="spellStart"/>
+      <w:r>
+        <w:t>SaveDataToCsv</w:t>
+      </w:r>
+      <w:proofErr w:type="spellEnd"/>
+      <w:r>
+        <w:t>()</w:t>
+      </w:r>
+    </w:p>
+    <w:p>
+      <w:pPr>
+        <w:pStyle w:val="ListParagraph"/>
+        <w:numPr>
+          <w:ilvl w:val="0"/>
+          <w:numId w:val="15"/>
+        </w:numPr>
+      </w:pPr>
+      <w:r>
+        <w:t>Saves the data to csv file</w:t>
+      </w:r>
+    </w:p>
+    <w:p>
+      <w:pPr>
+        <w:pStyle w:val="ListParagraph"/>
+        <w:numPr>
+          <w:ilvl w:val="0"/>
+          <w:numId w:val="15"/>
+        </w:numPr>
+      </w:pPr>
+      <w:r>
+        <w:t xml:space="preserve">Save history steps according to </w:t>
+      </w:r>
+      <w:proofErr w:type="spellStart"/>
+      <w:r>
+        <w:t>HistoryNunberOfSteps</w:t>
+      </w:r>
+      <w:proofErr w:type="spellEnd"/>
+    </w:p>
+    <w:p>
+      <w:pPr>
+        <w:pStyle w:val="ListParagraph"/>
+        <w:numPr>
+          <w:ilvl w:val="0"/>
+          <w:numId w:val="15"/>
+        </w:numPr>
+      </w:pPr>
+      <w:r>
+        <w:t>Returns true for success and false on error.</w:t>
+      </w:r>
+    </w:p>
+    <w:p>
+      <w:r>
+        <w:t xml:space="preserve">Void </w:t>
+      </w:r>
+      <w:proofErr w:type="spellStart"/>
+      <w:r>
+        <w:t>SetHistoryNunberOfSteps</w:t>
+      </w:r>
+      <w:proofErr w:type="spellEnd"/>
+      <w:r>
+        <w:t xml:space="preserve">(int </w:t>
+      </w:r>
+      <w:proofErr w:type="spellStart"/>
+      <w:r>
+        <w:t>numOfHisSteps</w:t>
+      </w:r>
+      <w:proofErr w:type="spellEnd"/>
+      <w:r>
+        <w:t xml:space="preserve"> = 1)</w:t>
+      </w:r>
+    </w:p>
+    <w:p>
+      <w:pPr>
+        <w:pStyle w:val="ListParagraph"/>
+        <w:numPr>
+          <w:ilvl w:val="0"/>
+          <w:numId w:val="17"/>
+        </w:numPr>
+      </w:pPr>
+      <w:r>
+        <w:t>Expects an int or default of 1</w:t>
+      </w:r>
+    </w:p>
+    <w:p>
+      <w:pPr>
+        <w:pStyle w:val="ListParagraph"/>
+        <w:numPr>
+          <w:ilvl w:val="0"/>
+          <w:numId w:val="17"/>
+        </w:numPr>
+      </w:pPr>
+      <w:r>
+        <w:t>Validate max 5</w:t>
+      </w:r>
+    </w:p>
+    <w:p>
+      <w:pPr>
+        <w:pStyle w:val="ListParagraph"/>
+        <w:numPr>
+          <w:ilvl w:val="0"/>
+          <w:numId w:val="17"/>
+        </w:numPr>
+      </w:pPr>
+      <w:r>
+        <w:t>Returns void</w:t>
+      </w:r>
+    </w:p>
+    <w:p>
+      <w:pPr>
+        <w:rPr>
+          <w:rFonts w:ascii="Consolas" w:hAnsi="Consolas" w:cs="Consolas"/>
+          <w:color w:val="000000"/>
+          <w:sz w:val="19"/>
+          <w:szCs w:val="19"/>
+        </w:rPr>
+      </w:pPr>
+      <w:r>
+        <w:t xml:space="preserve">Int </w:t>
+      </w:r>
+      <w:proofErr w:type="spellStart"/>
+      <w:r>
+        <w:rPr>
+          <w:rFonts w:ascii="Consolas" w:hAnsi="Consolas" w:cs="Consolas"/>
+          <w:color w:val="000000"/>
+          <w:sz w:val="19"/>
+          <w:szCs w:val="19"/>
+          <w:highlight w:val="white"/>
+        </w:rPr>
+        <w:t>GetMinHisStepsValueFromConfig</w:t>
+      </w:r>
+      <w:proofErr w:type="spellEnd"/>
+      <w:r>
+        <w:rPr>
+          <w:rFonts w:ascii="Consolas" w:hAnsi="Consolas" w:cs="Consolas"/>
+          <w:color w:val="000000"/>
+          <w:sz w:val="19"/>
+          <w:szCs w:val="19"/>
+        </w:rPr>
+        <w:t>()</w:t>
+      </w:r>
+    </w:p>
+    <w:p>
+      <w:pPr>
+        <w:pStyle w:val="ListParagraph"/>
+        <w:numPr>
+          <w:ilvl w:val="0"/>
+          <w:numId w:val="26"/>
+        </w:numPr>
+        <w:rPr>
+          <w:rFonts w:ascii="Consolas" w:hAnsi="Consolas" w:cs="Consolas"/>
+          <w:color w:val="000000"/>
+          <w:sz w:val="19"/>
+          <w:szCs w:val="19"/>
+        </w:rPr>
+      </w:pPr>
+      <w:r>
+        <w:rPr>
+          <w:rFonts w:ascii="Consolas" w:hAnsi="Consolas" w:cs="Consolas"/>
+          <w:color w:val="000000"/>
+          <w:sz w:val="19"/>
+          <w:szCs w:val="19"/>
+        </w:rPr>
+        <w:t>Returns the min step value from configuration or 1</w:t>
+      </w:r>
+    </w:p>
+    <w:p>
+      <w:pPr>
+        <w:rPr>
+          <w:rFonts w:ascii="Consolas" w:hAnsi="Consolas" w:cs="Consolas"/>
+          <w:color w:val="000000"/>
+          <w:sz w:val="19"/>
+          <w:szCs w:val="19"/>
+        </w:rPr>
+      </w:pPr>
+      <w:r>
+        <w:rPr>
+          <w:rFonts w:ascii="Consolas" w:hAnsi="Consolas" w:cs="Consolas"/>
+          <w:color w:val="000000"/>
+          <w:sz w:val="19"/>
+          <w:szCs w:val="19"/>
+        </w:rPr>
+        <w:t xml:space="preserve">Int </w:t>
+      </w:r>
+      <w:proofErr w:type="spellStart"/>
+      <w:r>
+        <w:rPr>
+          <w:rFonts w:ascii="Consolas" w:hAnsi="Consolas" w:cs="Consolas"/>
+          <w:color w:val="000000"/>
+          <w:sz w:val="19"/>
+          <w:szCs w:val="19"/>
+          <w:highlight w:val="white"/>
+        </w:rPr>
+        <w:t>GetMaxHisStepsValueFromConfig</w:t>
+      </w:r>
+      <w:proofErr w:type="spellEnd"/>
+      <w:r>
+        <w:rPr>
+          <w:rFonts w:ascii="Consolas" w:hAnsi="Consolas" w:cs="Consolas"/>
+          <w:color w:val="000000"/>
+          <w:sz w:val="19"/>
+          <w:szCs w:val="19"/>
+        </w:rPr>
+        <w:t>()</w:t>
+      </w:r>
+    </w:p>
+    <w:p>
+      <w:pPr>
+        <w:pStyle w:val="ListParagraph"/>
+        <w:numPr>
+          <w:ilvl w:val="0"/>
+          <w:numId w:val="26"/>
+        </w:numPr>
+        <w:rPr>
+          <w:rFonts w:ascii="Consolas" w:hAnsi="Consolas" w:cs="Consolas"/>
+          <w:color w:val="000000"/>
+          <w:sz w:val="19"/>
+          <w:szCs w:val="19"/>
+        </w:rPr>
+      </w:pPr>
+      <w:r>
+        <w:rPr>
+          <w:rFonts w:ascii="Consolas" w:hAnsi="Consolas" w:cs="Consolas"/>
+          <w:color w:val="000000"/>
+          <w:sz w:val="19"/>
+          <w:szCs w:val="19"/>
+        </w:rPr>
+        <w:t xml:space="preserve">Returns the </w:t>
+      </w:r>
+      <w:r>
+        <w:rPr>
+          <w:rFonts w:ascii="Consolas" w:hAnsi="Consolas" w:cs="Consolas"/>
+          <w:color w:val="000000"/>
+          <w:sz w:val="19"/>
+          <w:szCs w:val="19"/>
+        </w:rPr>
+        <w:t>max</w:t>
+      </w:r>
+      <w:r>
+        <w:rPr>
+          <w:rFonts w:ascii="Consolas" w:hAnsi="Consolas" w:cs="Consolas"/>
+          <w:color w:val="000000"/>
+          <w:sz w:val="19"/>
+          <w:szCs w:val="19"/>
+        </w:rPr>
+        <w:t xml:space="preserve"> step value from configuration or </w:t>
+      </w:r>
+      <w:r>
+        <w:rPr>
+          <w:rFonts w:ascii="Consolas" w:hAnsi="Consolas" w:cs="Consolas"/>
+          <w:color w:val="000000"/>
+          <w:sz w:val="19"/>
+          <w:szCs w:val="19"/>
+        </w:rPr>
+        <w:t>5</w:t>
+      </w:r>
+    </w:p>
+    <w:p/>
+    <w:p>
+      <w:pPr>
+        <w:pStyle w:val="Heading2"/>
+      </w:pPr>
+      <w:r>
+        <w:t>Repository</w:t>
+      </w:r>
+    </w:p>
+    <w:p>
+      <w:pPr>
+        <w:pStyle w:val="Heading3"/>
+      </w:pPr>
+      <w:r>
+        <w:t>Methods</w:t>
+      </w:r>
+    </w:p>
+    <w:p>
+      <w:pPr>
+        <w:rPr>
+          <w:sz w:val="24"/>
+        </w:rPr>
+      </w:pPr>
+      <w:r>
+        <w:rPr>
+          <w:sz w:val="24"/>
+        </w:rPr>
+        <w:t>List&lt;</w:t>
+      </w:r>
+      <w:proofErr w:type="spellStart"/>
+      <w:r>
+        <w:rPr>
+          <w:sz w:val="24"/>
+        </w:rPr>
+        <w:t>XEntity</w:t>
+      </w:r>
+      <w:proofErr w:type="spellEnd"/>
+      <w:r>
+        <w:rPr>
+          <w:sz w:val="24"/>
+        </w:rPr>
+        <w:t xml:space="preserve">&gt; </w:t>
+      </w:r>
+      <w:proofErr w:type="spellStart"/>
+      <w:r>
+        <w:rPr>
+          <w:sz w:val="24"/>
+        </w:rPr>
+        <w:t>GetEntitiesListFromJson</w:t>
+      </w:r>
+      <w:proofErr w:type="spellEnd"/>
+      <w:r>
+        <w:rPr>
+          <w:sz w:val="24"/>
+        </w:rPr>
+        <w:t>()</w:t>
+      </w:r>
+    </w:p>
+    <w:p>
+      <w:pPr>
+        <w:pStyle w:val="ListParagraph"/>
+        <w:numPr>
+          <w:ilvl w:val="0"/>
+          <w:numId w:val="23"/>
+        </w:numPr>
+      </w:pPr>
+      <w:r>
+        <w:t>Reads the json file</w:t>
+      </w:r>
+    </w:p>
+    <w:p>
+      <w:pPr>
+        <w:pStyle w:val="ListParagraph"/>
+        <w:numPr>
+          <w:ilvl w:val="0"/>
+          <w:numId w:val="23"/>
+        </w:numPr>
+      </w:pPr>
+      <w:r>
+        <w:t>Converts data into List&lt;</w:t>
+      </w:r>
+      <w:proofErr w:type="spellStart"/>
+      <w:r>
+        <w:t>XEntity</w:t>
+      </w:r>
+      <w:proofErr w:type="spellEnd"/>
+      <w:r>
+        <w:t>&gt;</w:t>
+      </w:r>
+    </w:p>
+    <w:p>
+      <w:pPr>
+        <w:pStyle w:val="ListParagraph"/>
+        <w:numPr>
+          <w:ilvl w:val="0"/>
+          <w:numId w:val="23"/>
+        </w:numPr>
+      </w:pPr>
+      <w:r>
+        <w:t xml:space="preserve">Returns </w:t>
+      </w:r>
+      <w:r>
+        <w:t>List&lt;</w:t>
+      </w:r>
+      <w:proofErr w:type="spellStart"/>
+      <w:r>
+        <w:t>XEntity</w:t>
+      </w:r>
+      <w:proofErr w:type="spellEnd"/>
+      <w:r>
+        <w:t>&gt;</w:t>
+      </w:r>
+    </w:p>
+    <w:p>
+      <w:pPr>
+        <w:rPr>
+          <w:sz w:val="24"/>
+        </w:rPr>
+      </w:pPr>
+      <w:r>
+        <w:t xml:space="preserve">Bool </w:t>
+      </w:r>
+      <w:proofErr w:type="spellStart"/>
+      <w:r>
+        <w:rPr>
+          <w:sz w:val="24"/>
+        </w:rPr>
+        <w:t>SaveEntitiesListToCsv</w:t>
+      </w:r>
+      <w:proofErr w:type="spellEnd"/>
+      <w:r>
+        <w:rPr>
+          <w:sz w:val="24"/>
+        </w:rPr>
         <w:t>(</w:t>
       </w:r>
-      <w:proofErr w:type="gramEnd"/>
+      <w:r>
+        <w:t>List&lt;</w:t>
+      </w:r>
+      <w:proofErr w:type="spellStart"/>
+      <w:r>
+        <w:t>XEntity</w:t>
+      </w:r>
+      <w:proofErr w:type="spellEnd"/>
+      <w:r>
+        <w:t>&gt;</w:t>
+      </w:r>
+      <w:r>
+        <w:softHyphen/>
+      </w:r>
+      <w:r>
+        <w:softHyphen/>
+      </w:r>
+      <w:r>
+        <w:softHyphen/>
+      </w:r>
+      <w:r>
+        <w:softHyphen/>
+      </w:r>
+      <w:r>
+        <w:softHyphen/>
+      </w:r>
+      <w:r>
+        <w:softHyphen/>
+      </w:r>
+      <w:r>
+        <w:softHyphen/>
+      </w:r>
+      <w:r>
+        <w:softHyphen/>
+        <w:t xml:space="preserve"> </w:t>
+      </w:r>
+      <w:proofErr w:type="spellStart"/>
+      <w:r>
+        <w:t>entitiesList</w:t>
+      </w:r>
+      <w:proofErr w:type="spellEnd"/>
       <w:r>
         <w:rPr>
           <w:sz w:val="24"/>
@@ -1227,40 +2283,22 @@
         <w:pStyle w:val="ListParagraph"/>
         <w:numPr>
           <w:ilvl w:val="0"/>
-          <w:numId w:val="6"/>
-        </w:numPr>
-        <w:rPr>
-          <w:sz w:val="24"/>
-        </w:rPr>
-      </w:pPr>
+          <w:numId w:val="24"/>
+        </w:numPr>
+      </w:pPr>
+      <w:r>
+        <w:t xml:space="preserve">Parses the list into csv and saves it to a file named </w:t>
+      </w:r>
       <w:proofErr w:type="spellStart"/>
       <w:r>
-        <w:rPr>
-          <w:sz w:val="24"/>
-        </w:rPr>
-        <w:t>Tracker_One_Test</w:t>
+        <w:t>Tracker_One_State_yyyy_MM_dd_HH_mm_ss</w:t>
       </w:r>
       <w:proofErr w:type="spellEnd"/>
-      <w:r>
-        <w:rPr>
-          <w:sz w:val="24"/>
-        </w:rPr>
-        <w:t xml:space="preserve"> – Depends on time!!</w:t>
-      </w:r>
-    </w:p>
-    <w:p>
-      <w:pPr>
-        <w:rPr>
-          <w:sz w:val="24"/>
-        </w:rPr>
-      </w:pPr>
-    </w:p>
-    <w:p>
-      <w:pPr>
-        <w:rPr>
-          <w:sz w:val="24"/>
-        </w:rPr>
-      </w:pPr>
+    </w:p>
+    <w:p>
+      <w:r>
+        <w:t xml:space="preserve"> </w:t>
+      </w:r>
     </w:p>
     <w:p>
       <w:pPr>
@@ -1271,576 +2309,15 @@
         <w:lastRenderedPageBreak/>
         <w:t>Tracker_One_</w:t>
       </w:r>
-      <w:proofErr w:type="gramStart"/>
-      <w:r>
-        <w:t>Core</w:t>
+      <w:r>
+        <w:t>View</w:t>
       </w:r>
       <w:proofErr w:type="spellEnd"/>
       <w:r>
         <w:t xml:space="preserve"> </w:t>
       </w:r>
       <w:r>
-        <w:t xml:space="preserve"> -</w:t>
-      </w:r>
-      <w:proofErr w:type="gramEnd"/>
-      <w:r>
-        <w:t xml:space="preserve"> </w:t>
-      </w:r>
-      <w:r>
-        <w:t>Business Logic &amp; Model</w:t>
-      </w:r>
-    </w:p>
-    <w:p>
-      <w:pPr>
-        <w:pStyle w:val="Heading2"/>
-      </w:pPr>
-      <w:proofErr w:type="spellStart"/>
-      <w:r>
-        <w:t>X</w:t>
-      </w:r>
-      <w:r>
-        <w:t>Entity</w:t>
-      </w:r>
-      <w:proofErr w:type="spellEnd"/>
-      <w:r>
-        <w:t xml:space="preserve"> class</w:t>
-      </w:r>
-    </w:p>
-    <w:p>
-      <w:pPr>
-        <w:pStyle w:val="Heading3"/>
-      </w:pPr>
-      <w:bookmarkStart w:id="0" w:name="_Hlk28955379"/>
-      <w:r>
-        <w:t>Properties</w:t>
-      </w:r>
-    </w:p>
-    <w:p>
-      <w:pPr>
-        <w:pStyle w:val="ListParagraph"/>
-        <w:numPr>
-          <w:ilvl w:val="0"/>
-          <w:numId w:val="13"/>
-        </w:numPr>
-      </w:pPr>
-      <w:r>
-        <w:t>Id</w:t>
-      </w:r>
-      <w:r>
-        <w:t>: string</w:t>
-      </w:r>
-    </w:p>
-    <w:bookmarkEnd w:id="0"/>
-    <w:p>
-      <w:pPr>
-        <w:pStyle w:val="ListParagraph"/>
-        <w:numPr>
-          <w:ilvl w:val="0"/>
-          <w:numId w:val="13"/>
-        </w:numPr>
-      </w:pPr>
-      <w:r>
-        <w:t>N</w:t>
-      </w:r>
-      <w:r>
-        <w:t>ame</w:t>
-      </w:r>
-      <w:r>
-        <w:t>: string (100)</w:t>
-      </w:r>
-    </w:p>
-    <w:p>
-      <w:pPr>
-        <w:pStyle w:val="ListParagraph"/>
-        <w:numPr>
-          <w:ilvl w:val="0"/>
-          <w:numId w:val="13"/>
-        </w:numPr>
-      </w:pPr>
-      <w:r>
-        <w:t>C</w:t>
-      </w:r>
-      <w:r>
-        <w:t>olor</w:t>
-      </w:r>
-      <w:r>
-        <w:t xml:space="preserve">:  string (accept only </w:t>
-      </w:r>
-      <w:r>
-        <w:t>red, green, blue</w:t>
-      </w:r>
-      <w:r>
-        <w:t xml:space="preserve">)   </w:t>
-      </w:r>
-    </w:p>
-    <w:p>
-      <w:pPr>
-        <w:pStyle w:val="ListParagraph"/>
-        <w:numPr>
-          <w:ilvl w:val="0"/>
-          <w:numId w:val="13"/>
-        </w:numPr>
-      </w:pPr>
-      <w:r>
-        <w:t>S</w:t>
-      </w:r>
-      <w:r>
-        <w:t xml:space="preserve">hape: </w:t>
-      </w:r>
-      <w:r>
-        <w:t xml:space="preserve">string (accept only </w:t>
-      </w:r>
-      <w:r>
-        <w:t>circle, square, triangle</w:t>
-      </w:r>
-      <w:r>
-        <w:t>)</w:t>
-      </w:r>
-    </w:p>
-    <w:p>
-      <w:pPr>
-        <w:pStyle w:val="ListParagraph"/>
-        <w:numPr>
-          <w:ilvl w:val="0"/>
-          <w:numId w:val="13"/>
-        </w:numPr>
-      </w:pPr>
-      <w:r>
-        <w:t>S</w:t>
-      </w:r>
-      <w:r>
-        <w:t xml:space="preserve">ize: </w:t>
-      </w:r>
-      <w:r>
-        <w:t>String (</w:t>
-      </w:r>
-      <w:r>
-        <w:t xml:space="preserve">accept </w:t>
-      </w:r>
-      <w:r>
-        <w:t xml:space="preserve">only </w:t>
-      </w:r>
-      <w:r>
-        <w:t>small, medium, large</w:t>
-      </w:r>
-      <w:r>
-        <w:t>)</w:t>
-      </w:r>
-    </w:p>
-    <w:p>
-      <w:pPr>
-        <w:pStyle w:val="ListParagraph"/>
-        <w:numPr>
-          <w:ilvl w:val="0"/>
-          <w:numId w:val="13"/>
-        </w:numPr>
-      </w:pPr>
-      <w:r>
-        <w:t xml:space="preserve">X: </w:t>
-      </w:r>
-      <w:r>
-        <w:t>int</w:t>
-      </w:r>
-    </w:p>
-    <w:p>
-      <w:pPr>
-        <w:pStyle w:val="ListParagraph"/>
-        <w:numPr>
-          <w:ilvl w:val="0"/>
-          <w:numId w:val="13"/>
-        </w:numPr>
-      </w:pPr>
-      <w:r>
-        <w:t xml:space="preserve">Y: </w:t>
-      </w:r>
-      <w:r>
-        <w:t>int</w:t>
-      </w:r>
-    </w:p>
-    <w:p/>
-    <w:p>
-      <w:pPr>
-        <w:pStyle w:val="Heading2"/>
-      </w:pPr>
-      <w:proofErr w:type="spellStart"/>
-      <w:r>
-        <w:t>XentitiesMgr</w:t>
-      </w:r>
-      <w:proofErr w:type="spellEnd"/>
-      <w:r>
-        <w:t xml:space="preserve"> class</w:t>
-      </w:r>
-    </w:p>
-    <w:p>
-      <w:pPr>
-        <w:pStyle w:val="Heading3"/>
-      </w:pPr>
-      <w:r>
-        <w:t>Properties</w:t>
-      </w:r>
-    </w:p>
-    <w:p>
-      <w:pPr>
-        <w:pStyle w:val="ListParagraph"/>
-        <w:numPr>
-          <w:ilvl w:val="0"/>
-          <w:numId w:val="13"/>
-        </w:numPr>
-      </w:pPr>
-      <w:r>
-        <w:t>Data: List&lt;</w:t>
-      </w:r>
-      <w:proofErr w:type="spellStart"/>
-      <w:r>
-        <w:t>XEntity</w:t>
-      </w:r>
-      <w:proofErr w:type="spellEnd"/>
-      <w:r>
-        <w:t>&gt;</w:t>
-      </w:r>
-    </w:p>
-    <w:p>
-      <w:pPr>
-        <w:pStyle w:val="ListParagraph"/>
-        <w:numPr>
-          <w:ilvl w:val="0"/>
-          <w:numId w:val="13"/>
-        </w:numPr>
-      </w:pPr>
-      <w:proofErr w:type="spellStart"/>
-      <w:r>
-        <w:t>HistoryNunberOfSteps</w:t>
-      </w:r>
-      <w:proofErr w:type="spellEnd"/>
-      <w:r>
-        <w:t>: int</w:t>
-      </w:r>
-    </w:p>
-    <w:p>
-      <w:pPr>
-        <w:pStyle w:val="Heading3"/>
-      </w:pPr>
-      <w:r>
-        <w:t>Methods</w:t>
-      </w:r>
-    </w:p>
-    <w:p>
-      <w:r>
-        <w:t xml:space="preserve">bool </w:t>
-      </w:r>
-      <w:proofErr w:type="spellStart"/>
-      <w:proofErr w:type="gramStart"/>
-      <w:r>
-        <w:t>FillModel</w:t>
-      </w:r>
-      <w:proofErr w:type="spellEnd"/>
-      <w:r>
-        <w:t>(</w:t>
-      </w:r>
-      <w:proofErr w:type="gramEnd"/>
-      <w:r>
-        <w:t>)</w:t>
-      </w:r>
-    </w:p>
-    <w:p>
-      <w:pPr>
-        <w:pStyle w:val="ListParagraph"/>
-        <w:numPr>
-          <w:ilvl w:val="0"/>
-          <w:numId w:val="13"/>
-        </w:numPr>
-      </w:pPr>
-      <w:r>
-        <w:t>Call access layer to retrieve json</w:t>
-      </w:r>
-    </w:p>
-    <w:p>
-      <w:pPr>
-        <w:pStyle w:val="ListParagraph"/>
-        <w:numPr>
-          <w:ilvl w:val="0"/>
-          <w:numId w:val="13"/>
-        </w:numPr>
-      </w:pPr>
-      <w:r>
-        <w:t xml:space="preserve">Fills the list (optionally by json </w:t>
-      </w:r>
-      <w:proofErr w:type="spellStart"/>
-      <w:r>
-        <w:t>deserializer</w:t>
-      </w:r>
-      <w:proofErr w:type="spellEnd"/>
-      <w:r>
-        <w:t>)</w:t>
-      </w:r>
-    </w:p>
-    <w:p>
-      <w:pPr>
-        <w:pStyle w:val="ListParagraph"/>
-        <w:numPr>
-          <w:ilvl w:val="0"/>
-          <w:numId w:val="13"/>
-        </w:numPr>
-      </w:pPr>
-      <w:r>
-        <w:t>Returns true for success and false on error.</w:t>
-      </w:r>
-    </w:p>
-    <w:p>
-      <w:pPr>
-        <w:rPr>
-          <w:sz w:val="24"/>
-        </w:rPr>
-      </w:pPr>
-      <w:r>
-        <w:rPr>
-          <w:sz w:val="24"/>
-        </w:rPr>
-        <w:t xml:space="preserve">bool </w:t>
-      </w:r>
-      <w:proofErr w:type="spellStart"/>
-      <w:proofErr w:type="gramStart"/>
-      <w:r>
-        <w:rPr>
-          <w:sz w:val="24"/>
-        </w:rPr>
-        <w:t>RepositionEntities</w:t>
-      </w:r>
-      <w:proofErr w:type="spellEnd"/>
-      <w:r>
-        <w:rPr>
-          <w:sz w:val="24"/>
-        </w:rPr>
-        <w:t>(</w:t>
-      </w:r>
-      <w:proofErr w:type="gramEnd"/>
-      <w:r>
-        <w:rPr>
-          <w:sz w:val="24"/>
-        </w:rPr>
-        <w:t>)</w:t>
-      </w:r>
-    </w:p>
-    <w:p>
-      <w:pPr>
-        <w:pStyle w:val="ListParagraph"/>
-        <w:numPr>
-          <w:ilvl w:val="0"/>
-          <w:numId w:val="14"/>
-        </w:numPr>
-      </w:pPr>
-      <w:r>
-        <w:t>Iterates through the list of entities and for each of them (using sub methods)</w:t>
-      </w:r>
-    </w:p>
-    <w:p>
-      <w:pPr>
-        <w:pStyle w:val="ListParagraph"/>
-        <w:numPr>
-          <w:ilvl w:val="1"/>
-          <w:numId w:val="14"/>
-        </w:numPr>
-      </w:pPr>
-      <w:r>
-        <w:t>Gets a random new direction (never back to previous step)</w:t>
-      </w:r>
-    </w:p>
-    <w:p>
-      <w:pPr>
-        <w:pStyle w:val="ListParagraph"/>
-        <w:numPr>
-          <w:ilvl w:val="1"/>
-          <w:numId w:val="14"/>
-        </w:numPr>
-      </w:pPr>
-      <w:r>
-        <w:t>Calculates new position</w:t>
-      </w:r>
-    </w:p>
-    <w:p>
-      <w:pPr>
-        <w:pStyle w:val="ListParagraph"/>
-        <w:numPr>
-          <w:ilvl w:val="1"/>
-          <w:numId w:val="14"/>
-        </w:numPr>
-      </w:pPr>
-      <w:r>
-        <w:t>Validates that new position is on the board (if needs return on these steps)</w:t>
-      </w:r>
-    </w:p>
-    <w:p>
-      <w:pPr>
-        <w:pStyle w:val="ListParagraph"/>
-        <w:numPr>
-          <w:ilvl w:val="1"/>
-          <w:numId w:val="14"/>
-        </w:numPr>
-      </w:pPr>
-      <w:r>
-        <w:t>Sets new position</w:t>
-      </w:r>
-    </w:p>
-    <w:p>
-      <w:pPr>
-        <w:pStyle w:val="ListParagraph"/>
-        <w:numPr>
-          <w:ilvl w:val="0"/>
-          <w:numId w:val="14"/>
-        </w:numPr>
-      </w:pPr>
-      <w:r>
-        <w:t>Returns true for success and false on error.</w:t>
-      </w:r>
-    </w:p>
-    <w:p>
-      <w:r>
-        <w:t xml:space="preserve">Bool </w:t>
-      </w:r>
-      <w:proofErr w:type="spellStart"/>
-      <w:proofErr w:type="gramStart"/>
-      <w:r>
-        <w:t>SaveDataToCsv</w:t>
-      </w:r>
-      <w:proofErr w:type="spellEnd"/>
-      <w:r>
-        <w:t>(</w:t>
-      </w:r>
-      <w:proofErr w:type="gramEnd"/>
-      <w:r>
-        <w:t>)</w:t>
-      </w:r>
-    </w:p>
-    <w:p>
-      <w:pPr>
-        <w:pStyle w:val="ListParagraph"/>
-        <w:numPr>
-          <w:ilvl w:val="0"/>
-          <w:numId w:val="15"/>
-        </w:numPr>
-      </w:pPr>
-      <w:r>
-        <w:t>Saves the data to csv file</w:t>
-      </w:r>
-    </w:p>
-    <w:p>
-      <w:pPr>
-        <w:pStyle w:val="ListParagraph"/>
-        <w:numPr>
-          <w:ilvl w:val="0"/>
-          <w:numId w:val="15"/>
-        </w:numPr>
-      </w:pPr>
-      <w:r>
-        <w:t xml:space="preserve">Save history steps according to </w:t>
-      </w:r>
-      <w:proofErr w:type="spellStart"/>
-      <w:r>
-        <w:t>HistoryNunberOfSteps</w:t>
-      </w:r>
-      <w:proofErr w:type="spellEnd"/>
-    </w:p>
-    <w:p>
-      <w:pPr>
-        <w:pStyle w:val="ListParagraph"/>
-        <w:numPr>
-          <w:ilvl w:val="0"/>
-          <w:numId w:val="15"/>
-        </w:numPr>
-      </w:pPr>
-      <w:r>
-        <w:t>Returns true for success and false on error.</w:t>
-      </w:r>
-    </w:p>
-    <w:p>
-      <w:r>
-        <w:t xml:space="preserve">Void </w:t>
-      </w:r>
-      <w:proofErr w:type="spellStart"/>
-      <w:proofErr w:type="gramStart"/>
-      <w:r>
-        <w:t>Set</w:t>
-      </w:r>
-      <w:r>
-        <w:t>HistoryNunberOfSteps</w:t>
-      </w:r>
-      <w:proofErr w:type="spellEnd"/>
-      <w:r>
-        <w:t>(</w:t>
-      </w:r>
-      <w:proofErr w:type="gramEnd"/>
-      <w:r>
-        <w:t xml:space="preserve">int </w:t>
-      </w:r>
-      <w:proofErr w:type="spellStart"/>
-      <w:r>
-        <w:t>numOfHisSteps</w:t>
-      </w:r>
-      <w:proofErr w:type="spellEnd"/>
-      <w:r>
-        <w:t xml:space="preserve"> = 1)</w:t>
-      </w:r>
-    </w:p>
-    <w:p>
-      <w:pPr>
-        <w:pStyle w:val="ListParagraph"/>
-        <w:numPr>
-          <w:ilvl w:val="0"/>
-          <w:numId w:val="17"/>
-        </w:numPr>
-      </w:pPr>
-      <w:r>
-        <w:t>Expects an int or default of 1</w:t>
-      </w:r>
-    </w:p>
-    <w:p>
-      <w:pPr>
-        <w:pStyle w:val="ListParagraph"/>
-        <w:numPr>
-          <w:ilvl w:val="0"/>
-          <w:numId w:val="17"/>
-        </w:numPr>
-      </w:pPr>
-      <w:r>
-        <w:lastRenderedPageBreak/>
-        <w:t>Validate max 5</w:t>
-      </w:r>
-    </w:p>
-    <w:p>
-      <w:pPr>
-        <w:pStyle w:val="ListParagraph"/>
-        <w:numPr>
-          <w:ilvl w:val="0"/>
-          <w:numId w:val="17"/>
-        </w:numPr>
-      </w:pPr>
-      <w:r>
-        <w:t>Returns void</w:t>
-      </w:r>
-    </w:p>
-    <w:p/>
-    <w:p>
-      <w:pPr>
-        <w:pStyle w:val="Heading1"/>
-      </w:pPr>
-      <w:proofErr w:type="spellStart"/>
-      <w:r>
-        <w:t>Tracker_One_</w:t>
-      </w:r>
-      <w:proofErr w:type="gramStart"/>
-      <w:r>
-        <w:t>View</w:t>
-      </w:r>
-      <w:proofErr w:type="spellEnd"/>
-      <w:r>
-        <w:t xml:space="preserve"> </w:t>
-      </w:r>
-      <w:r>
-        <w:t xml:space="preserve"> -</w:t>
-      </w:r>
-      <w:proofErr w:type="gramEnd"/>
-      <w:r>
-        <w:t xml:space="preserve"> UI</w:t>
+        <w:t xml:space="preserve"> - UI</w:t>
       </w:r>
     </w:p>
     <w:p>
@@ -2045,85 +2522,85 @@
         </w:numPr>
       </w:pPr>
       <w:r>
+        <w:t xml:space="preserve">Color:  </w:t>
+      </w:r>
+      <w:proofErr w:type="spellStart"/>
+      <w:r>
+        <w:t>enum</w:t>
+      </w:r>
+      <w:proofErr w:type="spellEnd"/>
+      <w:r>
+        <w:t xml:space="preserve"> </w:t>
+      </w:r>
+    </w:p>
+    <w:p>
+      <w:pPr>
+        <w:pStyle w:val="ListParagraph"/>
+        <w:numPr>
+          <w:ilvl w:val="0"/>
+          <w:numId w:val="13"/>
+        </w:numPr>
+      </w:pPr>
+      <w:r>
+        <w:t xml:space="preserve">Shape: </w:t>
+      </w:r>
+      <w:proofErr w:type="spellStart"/>
+      <w:r>
+        <w:t>enum</w:t>
+      </w:r>
+      <w:proofErr w:type="spellEnd"/>
+    </w:p>
+    <w:p>
+      <w:pPr>
+        <w:pStyle w:val="ListParagraph"/>
+        <w:numPr>
+          <w:ilvl w:val="0"/>
+          <w:numId w:val="13"/>
+        </w:numPr>
+      </w:pPr>
+      <w:r>
+        <w:t xml:space="preserve">Size: </w:t>
+      </w:r>
+      <w:proofErr w:type="spellStart"/>
+      <w:r>
+        <w:t>enum</w:t>
+      </w:r>
+      <w:proofErr w:type="spellEnd"/>
+    </w:p>
+    <w:p>
+      <w:pPr>
+        <w:pStyle w:val="ListParagraph"/>
+        <w:numPr>
+          <w:ilvl w:val="0"/>
+          <w:numId w:val="13"/>
+        </w:numPr>
+      </w:pPr>
+      <w:r>
+        <w:t>X: int</w:t>
+      </w:r>
+    </w:p>
+    <w:p>
+      <w:pPr>
+        <w:pStyle w:val="ListParagraph"/>
+        <w:numPr>
+          <w:ilvl w:val="0"/>
+          <w:numId w:val="13"/>
+        </w:numPr>
+      </w:pPr>
+      <w:r>
+        <w:t>Y: int</w:t>
+      </w:r>
+    </w:p>
+    <w:p>
+      <w:pPr>
+        <w:pStyle w:val="ListParagraph"/>
+        <w:numPr>
+          <w:ilvl w:val="0"/>
+          <w:numId w:val="13"/>
+        </w:numPr>
+      </w:pPr>
+      <w:r>
         <w:lastRenderedPageBreak/>
-        <w:t xml:space="preserve">Color:  </w:t>
-      </w:r>
-      <w:proofErr w:type="spellStart"/>
-      <w:r>
-        <w:t>enum</w:t>
-      </w:r>
-      <w:proofErr w:type="spellEnd"/>
-      <w:r>
-        <w:t xml:space="preserve"> </w:t>
-      </w:r>
-    </w:p>
-    <w:p>
-      <w:pPr>
-        <w:pStyle w:val="ListParagraph"/>
-        <w:numPr>
-          <w:ilvl w:val="0"/>
-          <w:numId w:val="13"/>
-        </w:numPr>
-      </w:pPr>
-      <w:r>
-        <w:t xml:space="preserve">Shape: </w:t>
-      </w:r>
-      <w:proofErr w:type="spellStart"/>
-      <w:r>
-        <w:t>enum</w:t>
-      </w:r>
-      <w:proofErr w:type="spellEnd"/>
-    </w:p>
-    <w:p>
-      <w:pPr>
-        <w:pStyle w:val="ListParagraph"/>
-        <w:numPr>
-          <w:ilvl w:val="0"/>
-          <w:numId w:val="13"/>
-        </w:numPr>
-      </w:pPr>
-      <w:r>
-        <w:t xml:space="preserve">Size: </w:t>
-      </w:r>
-      <w:proofErr w:type="spellStart"/>
-      <w:r>
-        <w:t>enum</w:t>
-      </w:r>
-      <w:proofErr w:type="spellEnd"/>
-    </w:p>
-    <w:p>
-      <w:pPr>
-        <w:pStyle w:val="ListParagraph"/>
-        <w:numPr>
-          <w:ilvl w:val="0"/>
-          <w:numId w:val="13"/>
-        </w:numPr>
-      </w:pPr>
-      <w:r>
-        <w:t>X: int</w:t>
-      </w:r>
-    </w:p>
-    <w:p>
-      <w:pPr>
-        <w:pStyle w:val="ListParagraph"/>
-        <w:numPr>
-          <w:ilvl w:val="0"/>
-          <w:numId w:val="13"/>
-        </w:numPr>
-      </w:pPr>
-      <w:r>
-        <w:t>Y: int</w:t>
-      </w:r>
-    </w:p>
-    <w:p>
-      <w:pPr>
-        <w:pStyle w:val="ListParagraph"/>
-        <w:numPr>
-          <w:ilvl w:val="0"/>
-          <w:numId w:val="13"/>
-        </w:numPr>
-      </w:pPr>
-      <w:r>
         <w:t xml:space="preserve">String: </w:t>
       </w:r>
       <w:proofErr w:type="spellStart"/>
@@ -2184,26 +2661,15 @@
         <w:t xml:space="preserve">Void </w:t>
       </w:r>
       <w:proofErr w:type="spellStart"/>
-      <w:proofErr w:type="gramStart"/>
       <w:r>
         <w:t>Set</w:t>
       </w:r>
       <w:r>
-        <w:t>Posision</w:t>
+        <w:t>Position</w:t>
       </w:r>
       <w:proofErr w:type="spellEnd"/>
       <w:r>
-        <w:t>(</w:t>
-      </w:r>
-      <w:proofErr w:type="gramEnd"/>
-      <w:r>
-        <w:t>int x</w:t>
-      </w:r>
-      <w:r>
-        <w:t>, int y</w:t>
-      </w:r>
-      <w:r>
-        <w:t>)</w:t>
+        <w:t>(int x, int y)</w:t>
       </w:r>
     </w:p>
     <w:p>
@@ -2226,15 +2692,13 @@
       </w:r>
       <w:proofErr w:type="spellEnd"/>
       <w:r>
-        <w:t xml:space="preserve"> according to </w:t>
-      </w:r>
-      <w:proofErr w:type="spellStart"/>
-      <w:r>
-        <w:t>deta</w:t>
-      </w:r>
-      <w:proofErr w:type="spellEnd"/>
-      <w:r>
-        <w:t xml:space="preserve"> between X and </w:t>
+        <w:t xml:space="preserve"> according to de</w:t>
+      </w:r>
+      <w:r>
+        <w:t>l</w:t>
+      </w:r>
+      <w:r>
+        <w:t xml:space="preserve">ta between X and </w:t>
       </w:r>
       <w:proofErr w:type="spellStart"/>
       <w:r>
@@ -2262,15 +2726,15 @@
       </w:r>
       <w:proofErr w:type="spellEnd"/>
       <w:r>
-        <w:t xml:space="preserve"> according to </w:t>
-      </w:r>
-      <w:proofErr w:type="spellStart"/>
-      <w:r>
-        <w:t>deta</w:t>
-      </w:r>
-      <w:proofErr w:type="spellEnd"/>
-      <w:r>
-        <w:t xml:space="preserve"> between X and </w:t>
+        <w:t xml:space="preserve"> according to de</w:t>
+      </w:r>
+      <w:r>
+        <w:t>l</w:t>
+      </w:r>
+      <w:bookmarkStart w:id="1" w:name="_GoBack"/>
+      <w:bookmarkEnd w:id="1"/>
+      <w:r>
+        <w:t xml:space="preserve">ta between X and </w:t>
       </w:r>
       <w:proofErr w:type="spellStart"/>
       <w:r>
@@ -2303,7 +2767,6 @@
         <w:t xml:space="preserve">String </w:t>
       </w:r>
       <w:proofErr w:type="spellStart"/>
-      <w:proofErr w:type="gramStart"/>
       <w:r>
         <w:t>GetImagePath</w:t>
       </w:r>
@@ -2312,7 +2775,6 @@
         <w:t>(</w:t>
       </w:r>
       <w:proofErr w:type="spellStart"/>
-      <w:proofErr w:type="gramEnd"/>
       <w:r>
         <w:t>enum</w:t>
       </w:r>
@@ -2381,10 +2843,7 @@
         </w:tabs>
       </w:pPr>
     </w:p>
-    <w:p>
-      <w:bookmarkStart w:id="1" w:name="_GoBack"/>
-      <w:bookmarkEnd w:id="1"/>
-    </w:p>
+    <w:p/>
     <w:p/>
     <w:p/>
     <w:sectPr>
@@ -2400,6 +2859,27 @@
 <file path=word/numbering.xml><?xml version="1.0" encoding="utf-8"?>
 <w:numbering xmlns:wpc="http://schemas.microsoft.com/office/word/2010/wordprocessingCanvas" xmlns:cx="http://schemas.microsoft.com/office/drawing/2014/chartex" xmlns:cx1="http://schemas.microsoft.com/office/drawing/2015/9/8/chartex" xmlns:cx2="http://schemas.microsoft.com/office/drawing/2015/10/21/chartex" xmlns:cx3="http://schemas.microsoft.com/office/drawing/2016/5/9/chartex" xmlns:cx4="http://schemas.microsoft.com/office/drawing/2016/5/10/chartex" xmlns:cx5="http://schemas.microsoft.com/office/drawing/2016/5/11/chartex" xmlns:cx6="http://schemas.microsoft.com/office/drawing/2016/5/12/chartex" xmlns:cx7="http://schemas.microsoft.com/office/drawing/2016/5/13/chartex" xmlns:cx8="http://schemas.microsoft.com/office/drawing/2016/5/14/chartex" xmlns:mc="http://schemas.openxmlformats.org/markup-compatibility/2006" xmlns:aink="http://schemas.microsoft.com/office/drawing/2016/ink" xmlns:am3d="http://schemas.microsoft.com/office/drawing/2017/model3d" xmlns:o="urn:schemas-microsoft-com:office:office" xmlns:r="http://schemas.openxmlformats.org/officeDocument/2006/relationships" xmlns:m="http://schemas.openxmlformats.org/officeDocument/2006/math" xmlns:v="urn:schemas-microsoft-com:vml" xmlns:wp14="http://schemas.microsoft.com/office/word/2010/wordprocessingDrawing" xmlns:wp="http://schemas.openxmlformats.org/drawingml/2006/wordprocessingDrawing" xmlns:w10="urn:schemas-microsoft-com:office:word" xmlns:w="http://schemas.openxmlformats.org/wordprocessingml/2006/main" xmlns:w14="http://schemas.microsoft.com/office/word/2010/wordml" xmlns:w15="http://schemas.microsoft.com/office/word/2012/wordml" xmlns:w16cid="http://schemas.microsoft.com/office/word/2016/wordml/cid" xmlns:w16se="http://schemas.microsoft.com/office/word/2015/wordml/symex" xmlns:wpg="http://schemas.microsoft.com/office/word/2010/wordprocessingGroup" xmlns:wpi="http://schemas.microsoft.com/office/word/2010/wordprocessingInk" xmlns:wne="http://schemas.microsoft.com/office/word/2006/wordml" xmlns:wps="http://schemas.microsoft.com/office/word/2010/wordprocessingShape" mc:Ignorable="w14 w15 w16se w16cid wp14">
   <w:abstractNum w:abstractNumId="0" w15:restartNumberingAfterBreak="0">
+    <w:nsid w:val="FFFFFF89"/>
+    <w:multiLevelType w:val="singleLevel"/>
+    <w:tmpl w:val="2578E18C"/>
+    <w:lvl w:ilvl="0">
+      <w:start w:val="1"/>
+      <w:numFmt w:val="bullet"/>
+      <w:pStyle w:val="ListBullet"/>
+      <w:lvlText w:val=""/>
+      <w:lvlJc w:val="left"/>
+      <w:pPr>
+        <w:tabs>
+          <w:tab w:val="num" w:pos="360"/>
+        </w:tabs>
+        <w:ind w:left="360" w:hanging="360"/>
+      </w:pPr>
+      <w:rPr>
+        <w:rFonts w:ascii="Symbol" w:hAnsi="Symbol" w:hint="default"/>
+      </w:rPr>
+    </w:lvl>
+  </w:abstractNum>
+  <w:abstractNum w:abstractNumId="1" w15:restartNumberingAfterBreak="0">
     <w:nsid w:val="047477C7"/>
     <w:multiLevelType w:val="hybridMultilevel"/>
     <w:tmpl w:val="C3820520"/>
@@ -2512,7 +2992,120 @@
       </w:rPr>
     </w:lvl>
   </w:abstractNum>
-  <w:abstractNum w:abstractNumId="1" w15:restartNumberingAfterBreak="0">
+  <w:abstractNum w:abstractNumId="2" w15:restartNumberingAfterBreak="0">
+    <w:nsid w:val="07D77270"/>
+    <w:multiLevelType w:val="hybridMultilevel"/>
+    <w:tmpl w:val="16202504"/>
+    <w:lvl w:ilvl="0" w:tplc="04090001">
+      <w:start w:val="1"/>
+      <w:numFmt w:val="bullet"/>
+      <w:lvlText w:val=""/>
+      <w:lvlJc w:val="left"/>
+      <w:pPr>
+        <w:ind w:left="720" w:hanging="360"/>
+      </w:pPr>
+      <w:rPr>
+        <w:rFonts w:ascii="Symbol" w:hAnsi="Symbol" w:hint="default"/>
+      </w:rPr>
+    </w:lvl>
+    <w:lvl w:ilvl="1" w:tplc="04090003" w:tentative="1">
+      <w:start w:val="1"/>
+      <w:numFmt w:val="bullet"/>
+      <w:lvlText w:val="o"/>
+      <w:lvlJc w:val="left"/>
+      <w:pPr>
+        <w:ind w:left="1440" w:hanging="360"/>
+      </w:pPr>
+      <w:rPr>
+        <w:rFonts w:ascii="Courier New" w:hAnsi="Courier New" w:cs="Courier New" w:hint="default"/>
+      </w:rPr>
+    </w:lvl>
+    <w:lvl w:ilvl="2" w:tplc="04090005" w:tentative="1">
+      <w:start w:val="1"/>
+      <w:numFmt w:val="bullet"/>
+      <w:lvlText w:val=""/>
+      <w:lvlJc w:val="left"/>
+      <w:pPr>
+        <w:ind w:left="2160" w:hanging="360"/>
+      </w:pPr>
+      <w:rPr>
+        <w:rFonts w:ascii="Wingdings" w:hAnsi="Wingdings" w:hint="default"/>
+      </w:rPr>
+    </w:lvl>
+    <w:lvl w:ilvl="3" w:tplc="04090001" w:tentative="1">
+      <w:start w:val="1"/>
+      <w:numFmt w:val="bullet"/>
+      <w:lvlText w:val=""/>
+      <w:lvlJc w:val="left"/>
+      <w:pPr>
+        <w:ind w:left="2880" w:hanging="360"/>
+      </w:pPr>
+      <w:rPr>
+        <w:rFonts w:ascii="Symbol" w:hAnsi="Symbol" w:hint="default"/>
+      </w:rPr>
+    </w:lvl>
+    <w:lvl w:ilvl="4" w:tplc="04090003" w:tentative="1">
+      <w:start w:val="1"/>
+      <w:numFmt w:val="bullet"/>
+      <w:lvlText w:val="o"/>
+      <w:lvlJc w:val="left"/>
+      <w:pPr>
+        <w:ind w:left="3600" w:hanging="360"/>
+      </w:pPr>
+      <w:rPr>
+        <w:rFonts w:ascii="Courier New" w:hAnsi="Courier New" w:cs="Courier New" w:hint="default"/>
+      </w:rPr>
+    </w:lvl>
+    <w:lvl w:ilvl="5" w:tplc="04090005" w:tentative="1">
+      <w:start w:val="1"/>
+      <w:numFmt w:val="bullet"/>
+      <w:lvlText w:val=""/>
+      <w:lvlJc w:val="left"/>
+      <w:pPr>
+        <w:ind w:left="4320" w:hanging="360"/>
+      </w:pPr>
+      <w:rPr>
+        <w:rFonts w:ascii="Wingdings" w:hAnsi="Wingdings" w:hint="default"/>
+      </w:rPr>
+    </w:lvl>
+    <w:lvl w:ilvl="6" w:tplc="04090001" w:tentative="1">
+      <w:start w:val="1"/>
+      <w:numFmt w:val="bullet"/>
+      <w:lvlText w:val=""/>
+      <w:lvlJc w:val="left"/>
+      <w:pPr>
+        <w:ind w:left="5040" w:hanging="360"/>
+      </w:pPr>
+      <w:rPr>
+        <w:rFonts w:ascii="Symbol" w:hAnsi="Symbol" w:hint="default"/>
+      </w:rPr>
+    </w:lvl>
+    <w:lvl w:ilvl="7" w:tplc="04090003" w:tentative="1">
+      <w:start w:val="1"/>
+      <w:numFmt w:val="bullet"/>
+      <w:lvlText w:val="o"/>
+      <w:lvlJc w:val="left"/>
+      <w:pPr>
+        <w:ind w:left="5760" w:hanging="360"/>
+      </w:pPr>
+      <w:rPr>
+        <w:rFonts w:ascii="Courier New" w:hAnsi="Courier New" w:cs="Courier New" w:hint="default"/>
+      </w:rPr>
+    </w:lvl>
+    <w:lvl w:ilvl="8" w:tplc="04090005" w:tentative="1">
+      <w:start w:val="1"/>
+      <w:numFmt w:val="bullet"/>
+      <w:lvlText w:val=""/>
+      <w:lvlJc w:val="left"/>
+      <w:pPr>
+        <w:ind w:left="6480" w:hanging="360"/>
+      </w:pPr>
+      <w:rPr>
+        <w:rFonts w:ascii="Wingdings" w:hAnsi="Wingdings" w:hint="default"/>
+      </w:rPr>
+    </w:lvl>
+  </w:abstractNum>
+  <w:abstractNum w:abstractNumId="3" w15:restartNumberingAfterBreak="0">
     <w:nsid w:val="09E3053D"/>
     <w:multiLevelType w:val="hybridMultilevel"/>
     <w:tmpl w:val="46ACAAFE"/>
@@ -2625,7 +3218,120 @@
       </w:rPr>
     </w:lvl>
   </w:abstractNum>
-  <w:abstractNum w:abstractNumId="2" w15:restartNumberingAfterBreak="0">
+  <w:abstractNum w:abstractNumId="4" w15:restartNumberingAfterBreak="0">
+    <w:nsid w:val="0DD71CA9"/>
+    <w:multiLevelType w:val="hybridMultilevel"/>
+    <w:tmpl w:val="521A3272"/>
+    <w:lvl w:ilvl="0" w:tplc="04090001">
+      <w:start w:val="1"/>
+      <w:numFmt w:val="bullet"/>
+      <w:lvlText w:val=""/>
+      <w:lvlJc w:val="left"/>
+      <w:pPr>
+        <w:ind w:left="720" w:hanging="360"/>
+      </w:pPr>
+      <w:rPr>
+        <w:rFonts w:ascii="Symbol" w:hAnsi="Symbol" w:hint="default"/>
+      </w:rPr>
+    </w:lvl>
+    <w:lvl w:ilvl="1" w:tplc="04090003" w:tentative="1">
+      <w:start w:val="1"/>
+      <w:numFmt w:val="bullet"/>
+      <w:lvlText w:val="o"/>
+      <w:lvlJc w:val="left"/>
+      <w:pPr>
+        <w:ind w:left="1440" w:hanging="360"/>
+      </w:pPr>
+      <w:rPr>
+        <w:rFonts w:ascii="Courier New" w:hAnsi="Courier New" w:cs="Courier New" w:hint="default"/>
+      </w:rPr>
+    </w:lvl>
+    <w:lvl w:ilvl="2" w:tplc="04090005" w:tentative="1">
+      <w:start w:val="1"/>
+      <w:numFmt w:val="bullet"/>
+      <w:lvlText w:val=""/>
+      <w:lvlJc w:val="left"/>
+      <w:pPr>
+        <w:ind w:left="2160" w:hanging="360"/>
+      </w:pPr>
+      <w:rPr>
+        <w:rFonts w:ascii="Wingdings" w:hAnsi="Wingdings" w:hint="default"/>
+      </w:rPr>
+    </w:lvl>
+    <w:lvl w:ilvl="3" w:tplc="04090001" w:tentative="1">
+      <w:start w:val="1"/>
+      <w:numFmt w:val="bullet"/>
+      <w:lvlText w:val=""/>
+      <w:lvlJc w:val="left"/>
+      <w:pPr>
+        <w:ind w:left="2880" w:hanging="360"/>
+      </w:pPr>
+      <w:rPr>
+        <w:rFonts w:ascii="Symbol" w:hAnsi="Symbol" w:hint="default"/>
+      </w:rPr>
+    </w:lvl>
+    <w:lvl w:ilvl="4" w:tplc="04090003" w:tentative="1">
+      <w:start w:val="1"/>
+      <w:numFmt w:val="bullet"/>
+      <w:lvlText w:val="o"/>
+      <w:lvlJc w:val="left"/>
+      <w:pPr>
+        <w:ind w:left="3600" w:hanging="360"/>
+      </w:pPr>
+      <w:rPr>
+        <w:rFonts w:ascii="Courier New" w:hAnsi="Courier New" w:cs="Courier New" w:hint="default"/>
+      </w:rPr>
+    </w:lvl>
+    <w:lvl w:ilvl="5" w:tplc="04090005" w:tentative="1">
+      <w:start w:val="1"/>
+      <w:numFmt w:val="bullet"/>
+      <w:lvlText w:val=""/>
+      <w:lvlJc w:val="left"/>
+      <w:pPr>
+        <w:ind w:left="4320" w:hanging="360"/>
+      </w:pPr>
+      <w:rPr>
+        <w:rFonts w:ascii="Wingdings" w:hAnsi="Wingdings" w:hint="default"/>
+      </w:rPr>
+    </w:lvl>
+    <w:lvl w:ilvl="6" w:tplc="04090001" w:tentative="1">
+      <w:start w:val="1"/>
+      <w:numFmt w:val="bullet"/>
+      <w:lvlText w:val=""/>
+      <w:lvlJc w:val="left"/>
+      <w:pPr>
+        <w:ind w:left="5040" w:hanging="360"/>
+      </w:pPr>
+      <w:rPr>
+        <w:rFonts w:ascii="Symbol" w:hAnsi="Symbol" w:hint="default"/>
+      </w:rPr>
+    </w:lvl>
+    <w:lvl w:ilvl="7" w:tplc="04090003" w:tentative="1">
+      <w:start w:val="1"/>
+      <w:numFmt w:val="bullet"/>
+      <w:lvlText w:val="o"/>
+      <w:lvlJc w:val="left"/>
+      <w:pPr>
+        <w:ind w:left="5760" w:hanging="360"/>
+      </w:pPr>
+      <w:rPr>
+        <w:rFonts w:ascii="Courier New" w:hAnsi="Courier New" w:cs="Courier New" w:hint="default"/>
+      </w:rPr>
+    </w:lvl>
+    <w:lvl w:ilvl="8" w:tplc="04090005" w:tentative="1">
+      <w:start w:val="1"/>
+      <w:numFmt w:val="bullet"/>
+      <w:lvlText w:val=""/>
+      <w:lvlJc w:val="left"/>
+      <w:pPr>
+        <w:ind w:left="6480" w:hanging="360"/>
+      </w:pPr>
+      <w:rPr>
+        <w:rFonts w:ascii="Wingdings" w:hAnsi="Wingdings" w:hint="default"/>
+      </w:rPr>
+    </w:lvl>
+  </w:abstractNum>
+  <w:abstractNum w:abstractNumId="5" w15:restartNumberingAfterBreak="0">
     <w:nsid w:val="0FEC77B1"/>
     <w:multiLevelType w:val="hybridMultilevel"/>
     <w:tmpl w:val="3C726940"/>
@@ -2738,7 +3444,120 @@
       </w:rPr>
     </w:lvl>
   </w:abstractNum>
-  <w:abstractNum w:abstractNumId="3" w15:restartNumberingAfterBreak="0">
+  <w:abstractNum w:abstractNumId="6" w15:restartNumberingAfterBreak="0">
+    <w:nsid w:val="128410DB"/>
+    <w:multiLevelType w:val="hybridMultilevel"/>
+    <w:tmpl w:val="AEEC0AA4"/>
+    <w:lvl w:ilvl="0" w:tplc="04090001">
+      <w:start w:val="1"/>
+      <w:numFmt w:val="bullet"/>
+      <w:lvlText w:val=""/>
+      <w:lvlJc w:val="left"/>
+      <w:pPr>
+        <w:ind w:left="720" w:hanging="360"/>
+      </w:pPr>
+      <w:rPr>
+        <w:rFonts w:ascii="Symbol" w:hAnsi="Symbol" w:hint="default"/>
+      </w:rPr>
+    </w:lvl>
+    <w:lvl w:ilvl="1" w:tplc="04090003" w:tentative="1">
+      <w:start w:val="1"/>
+      <w:numFmt w:val="bullet"/>
+      <w:lvlText w:val="o"/>
+      <w:lvlJc w:val="left"/>
+      <w:pPr>
+        <w:ind w:left="1440" w:hanging="360"/>
+      </w:pPr>
+      <w:rPr>
+        <w:rFonts w:ascii="Courier New" w:hAnsi="Courier New" w:cs="Courier New" w:hint="default"/>
+      </w:rPr>
+    </w:lvl>
+    <w:lvl w:ilvl="2" w:tplc="04090005" w:tentative="1">
+      <w:start w:val="1"/>
+      <w:numFmt w:val="bullet"/>
+      <w:lvlText w:val=""/>
+      <w:lvlJc w:val="left"/>
+      <w:pPr>
+        <w:ind w:left="2160" w:hanging="360"/>
+      </w:pPr>
+      <w:rPr>
+        <w:rFonts w:ascii="Wingdings" w:hAnsi="Wingdings" w:hint="default"/>
+      </w:rPr>
+    </w:lvl>
+    <w:lvl w:ilvl="3" w:tplc="04090001" w:tentative="1">
+      <w:start w:val="1"/>
+      <w:numFmt w:val="bullet"/>
+      <w:lvlText w:val=""/>
+      <w:lvlJc w:val="left"/>
+      <w:pPr>
+        <w:ind w:left="2880" w:hanging="360"/>
+      </w:pPr>
+      <w:rPr>
+        <w:rFonts w:ascii="Symbol" w:hAnsi="Symbol" w:hint="default"/>
+      </w:rPr>
+    </w:lvl>
+    <w:lvl w:ilvl="4" w:tplc="04090003" w:tentative="1">
+      <w:start w:val="1"/>
+      <w:numFmt w:val="bullet"/>
+      <w:lvlText w:val="o"/>
+      <w:lvlJc w:val="left"/>
+      <w:pPr>
+        <w:ind w:left="3600" w:hanging="360"/>
+      </w:pPr>
+      <w:rPr>
+        <w:rFonts w:ascii="Courier New" w:hAnsi="Courier New" w:cs="Courier New" w:hint="default"/>
+      </w:rPr>
+    </w:lvl>
+    <w:lvl w:ilvl="5" w:tplc="04090005" w:tentative="1">
+      <w:start w:val="1"/>
+      <w:numFmt w:val="bullet"/>
+      <w:lvlText w:val=""/>
+      <w:lvlJc w:val="left"/>
+      <w:pPr>
+        <w:ind w:left="4320" w:hanging="360"/>
+      </w:pPr>
+      <w:rPr>
+        <w:rFonts w:ascii="Wingdings" w:hAnsi="Wingdings" w:hint="default"/>
+      </w:rPr>
+    </w:lvl>
+    <w:lvl w:ilvl="6" w:tplc="04090001" w:tentative="1">
+      <w:start w:val="1"/>
+      <w:numFmt w:val="bullet"/>
+      <w:lvlText w:val=""/>
+      <w:lvlJc w:val="left"/>
+      <w:pPr>
+        <w:ind w:left="5040" w:hanging="360"/>
+      </w:pPr>
+      <w:rPr>
+        <w:rFonts w:ascii="Symbol" w:hAnsi="Symbol" w:hint="default"/>
+      </w:rPr>
+    </w:lvl>
+    <w:lvl w:ilvl="7" w:tplc="04090003" w:tentative="1">
+      <w:start w:val="1"/>
+      <w:numFmt w:val="bullet"/>
+      <w:lvlText w:val="o"/>
+      <w:lvlJc w:val="left"/>
+      <w:pPr>
+        <w:ind w:left="5760" w:hanging="360"/>
+      </w:pPr>
+      <w:rPr>
+        <w:rFonts w:ascii="Courier New" w:hAnsi="Courier New" w:cs="Courier New" w:hint="default"/>
+      </w:rPr>
+    </w:lvl>
+    <w:lvl w:ilvl="8" w:tplc="04090005" w:tentative="1">
+      <w:start w:val="1"/>
+      <w:numFmt w:val="bullet"/>
+      <w:lvlText w:val=""/>
+      <w:lvlJc w:val="left"/>
+      <w:pPr>
+        <w:ind w:left="6480" w:hanging="360"/>
+      </w:pPr>
+      <w:rPr>
+        <w:rFonts w:ascii="Wingdings" w:hAnsi="Wingdings" w:hint="default"/>
+      </w:rPr>
+    </w:lvl>
+  </w:abstractNum>
+  <w:abstractNum w:abstractNumId="7" w15:restartNumberingAfterBreak="0">
     <w:nsid w:val="14D26DD1"/>
     <w:multiLevelType w:val="hybridMultilevel"/>
     <w:tmpl w:val="7F8A4196"/>
@@ -2851,7 +3670,7 @@
       </w:rPr>
     </w:lvl>
   </w:abstractNum>
-  <w:abstractNum w:abstractNumId="4" w15:restartNumberingAfterBreak="0">
+  <w:abstractNum w:abstractNumId="8" w15:restartNumberingAfterBreak="0">
     <w:nsid w:val="1DF86439"/>
     <w:multiLevelType w:val="hybridMultilevel"/>
     <w:tmpl w:val="662AC5B0"/>
@@ -2964,7 +3783,7 @@
       </w:rPr>
     </w:lvl>
   </w:abstractNum>
-  <w:abstractNum w:abstractNumId="5" w15:restartNumberingAfterBreak="0">
+  <w:abstractNum w:abstractNumId="9" w15:restartNumberingAfterBreak="0">
     <w:nsid w:val="21392DAB"/>
     <w:multiLevelType w:val="hybridMultilevel"/>
     <w:tmpl w:val="68AC17E2"/>
@@ -3077,7 +3896,7 @@
       </w:rPr>
     </w:lvl>
   </w:abstractNum>
-  <w:abstractNum w:abstractNumId="6" w15:restartNumberingAfterBreak="0">
+  <w:abstractNum w:abstractNumId="10" w15:restartNumberingAfterBreak="0">
     <w:nsid w:val="25655795"/>
     <w:multiLevelType w:val="hybridMultilevel"/>
     <w:tmpl w:val="5F8AAB8E"/>
@@ -3190,7 +4009,7 @@
       </w:rPr>
     </w:lvl>
   </w:abstractNum>
-  <w:abstractNum w:abstractNumId="7" w15:restartNumberingAfterBreak="0">
+  <w:abstractNum w:abstractNumId="11" w15:restartNumberingAfterBreak="0">
     <w:nsid w:val="32EF46B8"/>
     <w:multiLevelType w:val="hybridMultilevel"/>
     <w:tmpl w:val="7778ACBE"/>
@@ -3303,7 +4122,7 @@
       </w:rPr>
     </w:lvl>
   </w:abstractNum>
-  <w:abstractNum w:abstractNumId="8" w15:restartNumberingAfterBreak="0">
+  <w:abstractNum w:abstractNumId="12" w15:restartNumberingAfterBreak="0">
     <w:nsid w:val="391B0641"/>
     <w:multiLevelType w:val="hybridMultilevel"/>
     <w:tmpl w:val="3D28A556"/>
@@ -3416,7 +4235,7 @@
       </w:rPr>
     </w:lvl>
   </w:abstractNum>
-  <w:abstractNum w:abstractNumId="9" w15:restartNumberingAfterBreak="0">
+  <w:abstractNum w:abstractNumId="13" w15:restartNumberingAfterBreak="0">
     <w:nsid w:val="39FE09FF"/>
     <w:multiLevelType w:val="hybridMultilevel"/>
     <w:tmpl w:val="7EFCFD78"/>
@@ -3529,7 +4348,7 @@
       </w:rPr>
     </w:lvl>
   </w:abstractNum>
-  <w:abstractNum w:abstractNumId="10" w15:restartNumberingAfterBreak="0">
+  <w:abstractNum w:abstractNumId="14" w15:restartNumberingAfterBreak="0">
     <w:nsid w:val="3DDC69DD"/>
     <w:multiLevelType w:val="hybridMultilevel"/>
     <w:tmpl w:val="F5708FE8"/>
@@ -3642,7 +4461,7 @@
       </w:rPr>
     </w:lvl>
   </w:abstractNum>
-  <w:abstractNum w:abstractNumId="11" w15:restartNumberingAfterBreak="0">
+  <w:abstractNum w:abstractNumId="15" w15:restartNumberingAfterBreak="0">
     <w:nsid w:val="3E255835"/>
     <w:multiLevelType w:val="hybridMultilevel"/>
     <w:tmpl w:val="478E7F04"/>
@@ -3728,7 +4547,233 @@
       </w:pPr>
     </w:lvl>
   </w:abstractNum>
-  <w:abstractNum w:abstractNumId="12" w15:restartNumberingAfterBreak="0">
+  <w:abstractNum w:abstractNumId="16" w15:restartNumberingAfterBreak="0">
+    <w:nsid w:val="3F6A7ED2"/>
+    <w:multiLevelType w:val="hybridMultilevel"/>
+    <w:tmpl w:val="411C6504"/>
+    <w:lvl w:ilvl="0" w:tplc="04090001">
+      <w:start w:val="1"/>
+      <w:numFmt w:val="bullet"/>
+      <w:lvlText w:val=""/>
+      <w:lvlJc w:val="left"/>
+      <w:pPr>
+        <w:ind w:left="720" w:hanging="360"/>
+      </w:pPr>
+      <w:rPr>
+        <w:rFonts w:ascii="Symbol" w:hAnsi="Symbol" w:hint="default"/>
+      </w:rPr>
+    </w:lvl>
+    <w:lvl w:ilvl="1" w:tplc="04090003" w:tentative="1">
+      <w:start w:val="1"/>
+      <w:numFmt w:val="bullet"/>
+      <w:lvlText w:val="o"/>
+      <w:lvlJc w:val="left"/>
+      <w:pPr>
+        <w:ind w:left="1440" w:hanging="360"/>
+      </w:pPr>
+      <w:rPr>
+        <w:rFonts w:ascii="Courier New" w:hAnsi="Courier New" w:cs="Courier New" w:hint="default"/>
+      </w:rPr>
+    </w:lvl>
+    <w:lvl w:ilvl="2" w:tplc="04090005" w:tentative="1">
+      <w:start w:val="1"/>
+      <w:numFmt w:val="bullet"/>
+      <w:lvlText w:val=""/>
+      <w:lvlJc w:val="left"/>
+      <w:pPr>
+        <w:ind w:left="2160" w:hanging="360"/>
+      </w:pPr>
+      <w:rPr>
+        <w:rFonts w:ascii="Wingdings" w:hAnsi="Wingdings" w:hint="default"/>
+      </w:rPr>
+    </w:lvl>
+    <w:lvl w:ilvl="3" w:tplc="04090001" w:tentative="1">
+      <w:start w:val="1"/>
+      <w:numFmt w:val="bullet"/>
+      <w:lvlText w:val=""/>
+      <w:lvlJc w:val="left"/>
+      <w:pPr>
+        <w:ind w:left="2880" w:hanging="360"/>
+      </w:pPr>
+      <w:rPr>
+        <w:rFonts w:ascii="Symbol" w:hAnsi="Symbol" w:hint="default"/>
+      </w:rPr>
+    </w:lvl>
+    <w:lvl w:ilvl="4" w:tplc="04090003" w:tentative="1">
+      <w:start w:val="1"/>
+      <w:numFmt w:val="bullet"/>
+      <w:lvlText w:val="o"/>
+      <w:lvlJc w:val="left"/>
+      <w:pPr>
+        <w:ind w:left="3600" w:hanging="360"/>
+      </w:pPr>
+      <w:rPr>
+        <w:rFonts w:ascii="Courier New" w:hAnsi="Courier New" w:cs="Courier New" w:hint="default"/>
+      </w:rPr>
+    </w:lvl>
+    <w:lvl w:ilvl="5" w:tplc="04090005" w:tentative="1">
+      <w:start w:val="1"/>
+      <w:numFmt w:val="bullet"/>
+      <w:lvlText w:val=""/>
+      <w:lvlJc w:val="left"/>
+      <w:pPr>
+        <w:ind w:left="4320" w:hanging="360"/>
+      </w:pPr>
+      <w:rPr>
+        <w:rFonts w:ascii="Wingdings" w:hAnsi="Wingdings" w:hint="default"/>
+      </w:rPr>
+    </w:lvl>
+    <w:lvl w:ilvl="6" w:tplc="04090001" w:tentative="1">
+      <w:start w:val="1"/>
+      <w:numFmt w:val="bullet"/>
+      <w:lvlText w:val=""/>
+      <w:lvlJc w:val="left"/>
+      <w:pPr>
+        <w:ind w:left="5040" w:hanging="360"/>
+      </w:pPr>
+      <w:rPr>
+        <w:rFonts w:ascii="Symbol" w:hAnsi="Symbol" w:hint="default"/>
+      </w:rPr>
+    </w:lvl>
+    <w:lvl w:ilvl="7" w:tplc="04090003" w:tentative="1">
+      <w:start w:val="1"/>
+      <w:numFmt w:val="bullet"/>
+      <w:lvlText w:val="o"/>
+      <w:lvlJc w:val="left"/>
+      <w:pPr>
+        <w:ind w:left="5760" w:hanging="360"/>
+      </w:pPr>
+      <w:rPr>
+        <w:rFonts w:ascii="Courier New" w:hAnsi="Courier New" w:cs="Courier New" w:hint="default"/>
+      </w:rPr>
+    </w:lvl>
+    <w:lvl w:ilvl="8" w:tplc="04090005" w:tentative="1">
+      <w:start w:val="1"/>
+      <w:numFmt w:val="bullet"/>
+      <w:lvlText w:val=""/>
+      <w:lvlJc w:val="left"/>
+      <w:pPr>
+        <w:ind w:left="6480" w:hanging="360"/>
+      </w:pPr>
+      <w:rPr>
+        <w:rFonts w:ascii="Wingdings" w:hAnsi="Wingdings" w:hint="default"/>
+      </w:rPr>
+    </w:lvl>
+  </w:abstractNum>
+  <w:abstractNum w:abstractNumId="17" w15:restartNumberingAfterBreak="0">
+    <w:nsid w:val="560A02A1"/>
+    <w:multiLevelType w:val="hybridMultilevel"/>
+    <w:tmpl w:val="316AFC12"/>
+    <w:lvl w:ilvl="0" w:tplc="04090001">
+      <w:start w:val="1"/>
+      <w:numFmt w:val="bullet"/>
+      <w:lvlText w:val=""/>
+      <w:lvlJc w:val="left"/>
+      <w:pPr>
+        <w:ind w:left="720" w:hanging="360"/>
+      </w:pPr>
+      <w:rPr>
+        <w:rFonts w:ascii="Symbol" w:hAnsi="Symbol" w:hint="default"/>
+      </w:rPr>
+    </w:lvl>
+    <w:lvl w:ilvl="1" w:tplc="04090003" w:tentative="1">
+      <w:start w:val="1"/>
+      <w:numFmt w:val="bullet"/>
+      <w:lvlText w:val="o"/>
+      <w:lvlJc w:val="left"/>
+      <w:pPr>
+        <w:ind w:left="1440" w:hanging="360"/>
+      </w:pPr>
+      <w:rPr>
+        <w:rFonts w:ascii="Courier New" w:hAnsi="Courier New" w:cs="Courier New" w:hint="default"/>
+      </w:rPr>
+    </w:lvl>
+    <w:lvl w:ilvl="2" w:tplc="04090005" w:tentative="1">
+      <w:start w:val="1"/>
+      <w:numFmt w:val="bullet"/>
+      <w:lvlText w:val=""/>
+      <w:lvlJc w:val="left"/>
+      <w:pPr>
+        <w:ind w:left="2160" w:hanging="360"/>
+      </w:pPr>
+      <w:rPr>
+        <w:rFonts w:ascii="Wingdings" w:hAnsi="Wingdings" w:hint="default"/>
+      </w:rPr>
+    </w:lvl>
+    <w:lvl w:ilvl="3" w:tplc="04090001" w:tentative="1">
+      <w:start w:val="1"/>
+      <w:numFmt w:val="bullet"/>
+      <w:lvlText w:val=""/>
+      <w:lvlJc w:val="left"/>
+      <w:pPr>
+        <w:ind w:left="2880" w:hanging="360"/>
+      </w:pPr>
+      <w:rPr>
+        <w:rFonts w:ascii="Symbol" w:hAnsi="Symbol" w:hint="default"/>
+      </w:rPr>
+    </w:lvl>
+    <w:lvl w:ilvl="4" w:tplc="04090003" w:tentative="1">
+      <w:start w:val="1"/>
+      <w:numFmt w:val="bullet"/>
+      <w:lvlText w:val="o"/>
+      <w:lvlJc w:val="left"/>
+      <w:pPr>
+        <w:ind w:left="3600" w:hanging="360"/>
+      </w:pPr>
+      <w:rPr>
+        <w:rFonts w:ascii="Courier New" w:hAnsi="Courier New" w:cs="Courier New" w:hint="default"/>
+      </w:rPr>
+    </w:lvl>
+    <w:lvl w:ilvl="5" w:tplc="04090005" w:tentative="1">
+      <w:start w:val="1"/>
+      <w:numFmt w:val="bullet"/>
+      <w:lvlText w:val=""/>
+      <w:lvlJc w:val="left"/>
+      <w:pPr>
+        <w:ind w:left="4320" w:hanging="360"/>
+      </w:pPr>
+      <w:rPr>
+        <w:rFonts w:ascii="Wingdings" w:hAnsi="Wingdings" w:hint="default"/>
+      </w:rPr>
+    </w:lvl>
+    <w:lvl w:ilvl="6" w:tplc="04090001" w:tentative="1">
+      <w:start w:val="1"/>
+      <w:numFmt w:val="bullet"/>
+      <w:lvlText w:val=""/>
+      <w:lvlJc w:val="left"/>
+      <w:pPr>
+        <w:ind w:left="5040" w:hanging="360"/>
+      </w:pPr>
+      <w:rPr>
+        <w:rFonts w:ascii="Symbol" w:hAnsi="Symbol" w:hint="default"/>
+      </w:rPr>
+    </w:lvl>
+    <w:lvl w:ilvl="7" w:tplc="04090003" w:tentative="1">
+      <w:start w:val="1"/>
+      <w:numFmt w:val="bullet"/>
+      <w:lvlText w:val="o"/>
+      <w:lvlJc w:val="left"/>
+      <w:pPr>
+        <w:ind w:left="5760" w:hanging="360"/>
+      </w:pPr>
+      <w:rPr>
+        <w:rFonts w:ascii="Courier New" w:hAnsi="Courier New" w:cs="Courier New" w:hint="default"/>
+      </w:rPr>
+    </w:lvl>
+    <w:lvl w:ilvl="8" w:tplc="04090005" w:tentative="1">
+      <w:start w:val="1"/>
+      <w:numFmt w:val="bullet"/>
+      <w:lvlText w:val=""/>
+      <w:lvlJc w:val="left"/>
+      <w:pPr>
+        <w:ind w:left="6480" w:hanging="360"/>
+      </w:pPr>
+      <w:rPr>
+        <w:rFonts w:ascii="Wingdings" w:hAnsi="Wingdings" w:hint="default"/>
+      </w:rPr>
+    </w:lvl>
+  </w:abstractNum>
+  <w:abstractNum w:abstractNumId="18" w15:restartNumberingAfterBreak="0">
     <w:nsid w:val="58B31B69"/>
     <w:multiLevelType w:val="hybridMultilevel"/>
     <w:tmpl w:val="481CF212"/>
@@ -3841,7 +4886,7 @@
       </w:rPr>
     </w:lvl>
   </w:abstractNum>
-  <w:abstractNum w:abstractNumId="13" w15:restartNumberingAfterBreak="0">
+  <w:abstractNum w:abstractNumId="19" w15:restartNumberingAfterBreak="0">
     <w:nsid w:val="5AA41131"/>
     <w:multiLevelType w:val="hybridMultilevel"/>
     <w:tmpl w:val="57586184"/>
@@ -3954,7 +4999,7 @@
       </w:rPr>
     </w:lvl>
   </w:abstractNum>
-  <w:abstractNum w:abstractNumId="14" w15:restartNumberingAfterBreak="0">
+  <w:abstractNum w:abstractNumId="20" w15:restartNumberingAfterBreak="0">
     <w:nsid w:val="60AE31C9"/>
     <w:multiLevelType w:val="hybridMultilevel"/>
     <w:tmpl w:val="414C544C"/>
@@ -4067,7 +5112,7 @@
       </w:rPr>
     </w:lvl>
   </w:abstractNum>
-  <w:abstractNum w:abstractNumId="15" w15:restartNumberingAfterBreak="0">
+  <w:abstractNum w:abstractNumId="21" w15:restartNumberingAfterBreak="0">
     <w:nsid w:val="61204DE9"/>
     <w:multiLevelType w:val="hybridMultilevel"/>
     <w:tmpl w:val="666256A2"/>
@@ -4180,7 +5225,7 @@
       </w:rPr>
     </w:lvl>
   </w:abstractNum>
-  <w:abstractNum w:abstractNumId="16" w15:restartNumberingAfterBreak="0">
+  <w:abstractNum w:abstractNumId="22" w15:restartNumberingAfterBreak="0">
     <w:nsid w:val="649D19CC"/>
     <w:multiLevelType w:val="hybridMultilevel"/>
     <w:tmpl w:val="9990B2B4"/>
@@ -4293,7 +5338,7 @@
       </w:rPr>
     </w:lvl>
   </w:abstractNum>
-  <w:abstractNum w:abstractNumId="17" w15:restartNumberingAfterBreak="0">
+  <w:abstractNum w:abstractNumId="23" w15:restartNumberingAfterBreak="0">
     <w:nsid w:val="6B5E436E"/>
     <w:multiLevelType w:val="hybridMultilevel"/>
     <w:tmpl w:val="4AAADA66"/>
@@ -4406,7 +5451,7 @@
       </w:rPr>
     </w:lvl>
   </w:abstractNum>
-  <w:abstractNum w:abstractNumId="18" w15:restartNumberingAfterBreak="0">
+  <w:abstractNum w:abstractNumId="24" w15:restartNumberingAfterBreak="0">
     <w:nsid w:val="6C960804"/>
     <w:multiLevelType w:val="hybridMultilevel"/>
     <w:tmpl w:val="5BD4496A"/>
@@ -4519,7 +5564,7 @@
       </w:rPr>
     </w:lvl>
   </w:abstractNum>
-  <w:abstractNum w:abstractNumId="19" w15:restartNumberingAfterBreak="0">
+  <w:abstractNum w:abstractNumId="25" w15:restartNumberingAfterBreak="0">
     <w:nsid w:val="6F293D02"/>
     <w:multiLevelType w:val="hybridMultilevel"/>
     <w:tmpl w:val="4F2479E8"/>
@@ -4632,7 +5677,7 @@
       </w:rPr>
     </w:lvl>
   </w:abstractNum>
-  <w:abstractNum w:abstractNumId="20" w15:restartNumberingAfterBreak="0">
+  <w:abstractNum w:abstractNumId="26" w15:restartNumberingAfterBreak="0">
     <w:nsid w:val="7E832CC0"/>
     <w:multiLevelType w:val="hybridMultilevel"/>
     <w:tmpl w:val="FADEDFAE"/>
@@ -4746,67 +5791,85 @@
     </w:lvl>
   </w:abstractNum>
   <w:num w:numId="1">
-    <w:abstractNumId w:val="0"/>
+    <w:abstractNumId w:val="1"/>
   </w:num>
   <w:num w:numId="2">
+    <w:abstractNumId w:val="25"/>
+  </w:num>
+  <w:num w:numId="3">
+    <w:abstractNumId w:val="10"/>
+  </w:num>
+  <w:num w:numId="4">
+    <w:abstractNumId w:val="8"/>
+  </w:num>
+  <w:num w:numId="5">
+    <w:abstractNumId w:val="9"/>
+  </w:num>
+  <w:num w:numId="6">
+    <w:abstractNumId w:val="3"/>
+  </w:num>
+  <w:num w:numId="7">
+    <w:abstractNumId w:val="21"/>
+  </w:num>
+  <w:num w:numId="8">
+    <w:abstractNumId w:val="26"/>
+  </w:num>
+  <w:num w:numId="9">
+    <w:abstractNumId w:val="7"/>
+  </w:num>
+  <w:num w:numId="10">
     <w:abstractNumId w:val="19"/>
   </w:num>
-  <w:num w:numId="3">
+  <w:num w:numId="11">
+    <w:abstractNumId w:val="18"/>
+  </w:num>
+  <w:num w:numId="12">
+    <w:abstractNumId w:val="11"/>
+  </w:num>
+  <w:num w:numId="13">
+    <w:abstractNumId w:val="13"/>
+  </w:num>
+  <w:num w:numId="14">
+    <w:abstractNumId w:val="20"/>
+  </w:num>
+  <w:num w:numId="15">
+    <w:abstractNumId w:val="24"/>
+  </w:num>
+  <w:num w:numId="16">
+    <w:abstractNumId w:val="15"/>
+  </w:num>
+  <w:num w:numId="17">
+    <w:abstractNumId w:val="12"/>
+  </w:num>
+  <w:num w:numId="18">
+    <w:abstractNumId w:val="23"/>
+  </w:num>
+  <w:num w:numId="19">
+    <w:abstractNumId w:val="22"/>
+  </w:num>
+  <w:num w:numId="20">
+    <w:abstractNumId w:val="5"/>
+  </w:num>
+  <w:num w:numId="21">
+    <w:abstractNumId w:val="14"/>
+  </w:num>
+  <w:num w:numId="22">
     <w:abstractNumId w:val="6"/>
   </w:num>
-  <w:num w:numId="4">
+  <w:num w:numId="23">
+    <w:abstractNumId w:val="16"/>
+  </w:num>
+  <w:num w:numId="24">
+    <w:abstractNumId w:val="17"/>
+  </w:num>
+  <w:num w:numId="25">
+    <w:abstractNumId w:val="2"/>
+  </w:num>
+  <w:num w:numId="26">
     <w:abstractNumId w:val="4"/>
   </w:num>
-  <w:num w:numId="5">
-    <w:abstractNumId w:val="5"/>
-  </w:num>
-  <w:num w:numId="6">
-    <w:abstractNumId w:val="1"/>
-  </w:num>
-  <w:num w:numId="7">
-    <w:abstractNumId w:val="15"/>
-  </w:num>
-  <w:num w:numId="8">
-    <w:abstractNumId w:val="20"/>
-  </w:num>
-  <w:num w:numId="9">
-    <w:abstractNumId w:val="3"/>
-  </w:num>
-  <w:num w:numId="10">
-    <w:abstractNumId w:val="13"/>
-  </w:num>
-  <w:num w:numId="11">
-    <w:abstractNumId w:val="12"/>
-  </w:num>
-  <w:num w:numId="12">
-    <w:abstractNumId w:val="7"/>
-  </w:num>
-  <w:num w:numId="13">
-    <w:abstractNumId w:val="9"/>
-  </w:num>
-  <w:num w:numId="14">
-    <w:abstractNumId w:val="14"/>
-  </w:num>
-  <w:num w:numId="15">
-    <w:abstractNumId w:val="18"/>
-  </w:num>
-  <w:num w:numId="16">
-    <w:abstractNumId w:val="11"/>
-  </w:num>
-  <w:num w:numId="17">
-    <w:abstractNumId w:val="8"/>
-  </w:num>
-  <w:num w:numId="18">
-    <w:abstractNumId w:val="17"/>
-  </w:num>
-  <w:num w:numId="19">
-    <w:abstractNumId w:val="16"/>
-  </w:num>
-  <w:num w:numId="20">
-    <w:abstractNumId w:val="2"/>
-  </w:num>
-  <w:num w:numId="21">
-    <w:abstractNumId w:val="10"/>
+  <w:num w:numId="27">
+    <w:abstractNumId w:val="0"/>
   </w:num>
 </w:numbering>
 </file>
@@ -4983,7 +6046,7 @@
     <w:lsdException w:name="Table Web 2" w:semiHidden="1" w:unhideWhenUsed="1"/>
     <w:lsdException w:name="Table Web 3" w:semiHidden="1" w:unhideWhenUsed="1"/>
     <w:lsdException w:name="Balloon Text" w:semiHidden="1" w:unhideWhenUsed="1"/>
-    <w:lsdException w:name="Table Grid" w:semiHidden="1" w:uiPriority="59" w:unhideWhenUsed="1"/>
+    <w:lsdException w:name="Table Grid" w:uiPriority="59"/>
     <w:lsdException w:name="Table Theme" w:semiHidden="1" w:unhideWhenUsed="1"/>
     <w:lsdException w:name="Placeholder Text" w:semiHidden="1"/>
     <w:lsdException w:name="No Spacing" w:uiPriority="1" w:qFormat="1"/>
@@ -5283,7 +6346,6 @@
   <w:style w:type="character" w:default="1" w:styleId="DefaultParagraphFont">
     <w:name w:val="Default Paragraph Font"/>
     <w:uiPriority w:val="1"/>
-    <w:semiHidden/>
     <w:unhideWhenUsed/>
   </w:style>
   <w:style w:type="table" w:default="1" w:styleId="TableNormal">
@@ -5399,6 +6461,19 @@
       <w:sz w:val="24"/>
       <w:szCs w:val="24"/>
     </w:rPr>
+  </w:style>
+  <w:style w:type="paragraph" w:styleId="ListBullet">
+    <w:name w:val="List Bullet"/>
+    <w:basedOn w:val="Normal"/>
+    <w:uiPriority w:val="99"/>
+    <w:unhideWhenUsed/>
+    <w:rsid w:val="00493CDB"/>
+    <w:pPr>
+      <w:numPr>
+        <w:numId w:val="27"/>
+      </w:numPr>
+      <w:contextualSpacing/>
+    </w:pPr>
   </w:style>
 </w:styles>
 </file>

</xml_diff>

<commit_message>
Support only 10 entities
</commit_message>
<xml_diff>
--- a/Documentation/Tracker_One Requirements Specification.docx
+++ b/Documentation/Tracker_One Requirements Specification.docx
@@ -137,7 +137,21 @@
         <w:rPr>
           <w:sz w:val="24"/>
         </w:rPr>
-        <w:t>Display the entities at initial coordinates - x,y (as stored in a json file)</w:t>
+        <w:t xml:space="preserve">Display the entities at initial coordinates - </w:t>
+      </w:r>
+      <w:proofErr w:type="spellStart"/>
+      <w:r>
+        <w:rPr>
+          <w:sz w:val="24"/>
+        </w:rPr>
+        <w:t>x,y</w:t>
+      </w:r>
+      <w:proofErr w:type="spellEnd"/>
+      <w:r>
+        <w:rPr>
+          <w:sz w:val="24"/>
+        </w:rPr>
+        <w:t xml:space="preserve"> (as stored in a json file)</w:t>
       </w:r>
     </w:p>
     <w:p>
@@ -566,10 +580,20 @@
         <w:rPr>
           <w:sz w:val="24"/>
         </w:rPr>
-        <w:t>Entity is drawn directly on board by graphics due to the fact that user controls hide each other when overlapped.</w:t>
-      </w:r>
-      <w:bookmarkStart w:id="0" w:name="_GoBack"/>
-      <w:bookmarkEnd w:id="0"/>
+        <w:t xml:space="preserve">Entity is drawn directly on board by graphics </w:t>
+      </w:r>
+      <w:r>
+        <w:rPr>
+          <w:sz w:val="24"/>
+        </w:rPr>
+        <w:t>since</w:t>
+      </w:r>
+      <w:r>
+        <w:rPr>
+          <w:sz w:val="24"/>
+        </w:rPr>
+        <w:t xml:space="preserve"> user controls hide each other when overlapped.</w:t>
+      </w:r>
     </w:p>
     <w:p>
       <w:pPr>
@@ -1085,12 +1109,14 @@
           <w:sz w:val="24"/>
         </w:rPr>
       </w:pPr>
+      <w:proofErr w:type="spellStart"/>
       <w:r>
         <w:rPr>
           <w:sz w:val="24"/>
         </w:rPr>
         <w:t>GetEntitiesListFromJson</w:t>
       </w:r>
+      <w:proofErr w:type="spellEnd"/>
       <w:r>
         <w:rPr>
           <w:sz w:val="24"/>
@@ -1115,6 +1141,7 @@
           <w:sz w:val="24"/>
         </w:rPr>
       </w:pPr>
+      <w:proofErr w:type="spellStart"/>
       <w:r>
         <w:rPr>
           <w:sz w:val="24"/>
@@ -1137,7 +1164,14 @@
         <w:rPr>
           <w:sz w:val="24"/>
         </w:rPr>
-        <w:t>Csv(List&lt;Entities&gt; data) - Save the data to csv</w:t>
+        <w:t>Csv</w:t>
+      </w:r>
+      <w:proofErr w:type="spellEnd"/>
+      <w:r>
+        <w:rPr>
+          <w:sz w:val="24"/>
+        </w:rPr>
+        <w:t>(List&lt;Entities&gt; data) - Save the data to csv</w:t>
       </w:r>
     </w:p>
     <w:p>
@@ -1205,11 +1239,19 @@
           <w:sz w:val="24"/>
         </w:rPr>
       </w:pPr>
-      <w:r>
-        <w:rPr>
-          <w:sz w:val="24"/>
-        </w:rPr>
-        <w:t>RepositionEntities()</w:t>
+      <w:proofErr w:type="spellStart"/>
+      <w:r>
+        <w:rPr>
+          <w:sz w:val="24"/>
+        </w:rPr>
+        <w:t>RepositionEntities</w:t>
+      </w:r>
+      <w:proofErr w:type="spellEnd"/>
+      <w:r>
+        <w:rPr>
+          <w:sz w:val="24"/>
+        </w:rPr>
+        <w:t>()</w:t>
       </w:r>
     </w:p>
     <w:p>
@@ -1223,11 +1265,19 @@
           <w:sz w:val="24"/>
         </w:rPr>
       </w:pPr>
-      <w:r>
-        <w:rPr>
-          <w:sz w:val="24"/>
-        </w:rPr>
-        <w:t>Tracker_One_Test – Depends on time!!</w:t>
+      <w:proofErr w:type="spellStart"/>
+      <w:r>
+        <w:rPr>
+          <w:sz w:val="24"/>
+        </w:rPr>
+        <w:t>Tracker_One_Test</w:t>
+      </w:r>
+      <w:proofErr w:type="spellEnd"/>
+      <w:r>
+        <w:rPr>
+          <w:sz w:val="24"/>
+        </w:rPr>
+        <w:t xml:space="preserve"> – Depends on time!!</w:t>
       </w:r>
     </w:p>
     <w:p>
@@ -1248,8 +1298,13 @@
       <w:pPr>
         <w:pStyle w:val="Heading1"/>
       </w:pPr>
-      <w:r>
-        <w:t xml:space="preserve">Tracker_One_Core </w:t>
+      <w:proofErr w:type="spellStart"/>
+      <w:r>
+        <w:t>Tracker_One_Core</w:t>
+      </w:r>
+      <w:proofErr w:type="spellEnd"/>
+      <w:r>
+        <w:t xml:space="preserve"> </w:t>
       </w:r>
       <w:r>
         <w:t xml:space="preserve"> - </w:t>
@@ -1262,12 +1317,14 @@
       <w:pPr>
         <w:pStyle w:val="Heading2"/>
       </w:pPr>
+      <w:proofErr w:type="spellStart"/>
       <w:r>
         <w:t>X</w:t>
       </w:r>
       <w:r>
         <w:t>Entity</w:t>
       </w:r>
+      <w:proofErr w:type="spellEnd"/>
       <w:r>
         <w:t xml:space="preserve"> class</w:t>
       </w:r>
@@ -1276,7 +1333,7 @@
       <w:pPr>
         <w:pStyle w:val="Heading3"/>
       </w:pPr>
-      <w:bookmarkStart w:id="1" w:name="_Hlk28955379"/>
+      <w:bookmarkStart w:id="0" w:name="_Hlk28955379"/>
       <w:r>
         <w:t>Properties</w:t>
       </w:r>
@@ -1296,7 +1353,7 @@
         <w:t>: string</w:t>
       </w:r>
     </w:p>
-    <w:bookmarkEnd w:id="1"/>
+    <w:bookmarkEnd w:id="0"/>
     <w:p>
       <w:pPr>
         <w:pStyle w:val="ListParagraph"/>
@@ -1437,8 +1494,13 @@
           <w:numId w:val="13"/>
         </w:numPr>
       </w:pPr>
-      <w:r>
-        <w:t xml:space="preserve">DisplayId: string </w:t>
+      <w:proofErr w:type="spellStart"/>
+      <w:r>
+        <w:t>DisplayId</w:t>
+      </w:r>
+      <w:proofErr w:type="spellEnd"/>
+      <w:r>
+        <w:t xml:space="preserve">: string </w:t>
       </w:r>
       <w:r>
         <w:t xml:space="preserve">(Only get. Uses as </w:t>
@@ -1494,7 +1556,15 @@
         </w:numPr>
       </w:pPr>
       <w:r>
-        <w:t>Data: List&lt;XEntity&gt;</w:t>
+        <w:t>Data: List&lt;</w:t>
+      </w:r>
+      <w:proofErr w:type="spellStart"/>
+      <w:r>
+        <w:t>XEntity</w:t>
+      </w:r>
+      <w:proofErr w:type="spellEnd"/>
+      <w:r>
+        <w:t>&gt;</w:t>
       </w:r>
     </w:p>
     <w:p>
@@ -1505,8 +1575,13 @@
           <w:numId w:val="13"/>
         </w:numPr>
       </w:pPr>
-      <w:r>
-        <w:t>HistoryNunberOfSteps: int</w:t>
+      <w:proofErr w:type="spellStart"/>
+      <w:r>
+        <w:t>HistoryNunberOfSteps</w:t>
+      </w:r>
+      <w:proofErr w:type="spellEnd"/>
+      <w:r>
+        <w:t>: int</w:t>
       </w:r>
     </w:p>
     <w:p>
@@ -1548,6 +1623,7 @@
       <w:r>
         <w:t xml:space="preserve">Set </w:t>
       </w:r>
+      <w:proofErr w:type="spellStart"/>
       <w:r>
         <w:rPr>
           <w:rFonts w:ascii="Consolas" w:hAnsi="Consolas" w:cs="Consolas"/>
@@ -1558,6 +1634,7 @@
         </w:rPr>
         <w:t>HisNumberOfSteps</w:t>
       </w:r>
+      <w:proofErr w:type="spellEnd"/>
       <w:r>
         <w:rPr>
           <w:rFonts w:ascii="Consolas" w:hAnsi="Consolas" w:cs="Consolas"/>
@@ -1587,6 +1664,7 @@
         </w:rPr>
         <w:t xml:space="preserve">Bool </w:t>
       </w:r>
+      <w:proofErr w:type="spellStart"/>
       <w:r>
         <w:rPr>
           <w:rFonts w:ascii="Consolas" w:hAnsi="Consolas" w:cs="Consolas"/>
@@ -1597,6 +1675,7 @@
         </w:rPr>
         <w:t>LoadEntitiesList</w:t>
       </w:r>
+      <w:proofErr w:type="spellEnd"/>
       <w:r>
         <w:rPr>
           <w:rFonts w:ascii="Consolas" w:hAnsi="Consolas" w:cs="Consolas"/>
@@ -1636,9 +1715,11 @@
       <w:pPr>
         <w:pStyle w:val="Heading2"/>
       </w:pPr>
+      <w:proofErr w:type="spellStart"/>
       <w:r>
         <w:t>BoardMgr</w:t>
       </w:r>
+      <w:proofErr w:type="spellEnd"/>
     </w:p>
     <w:p>
       <w:pPr>
@@ -1657,8 +1738,13 @@
         </w:numPr>
       </w:pPr>
       <w:r>
-        <w:t>Board mainBoar</w:t>
-      </w:r>
+        <w:t xml:space="preserve">Board </w:t>
+      </w:r>
+      <w:proofErr w:type="spellStart"/>
+      <w:r>
+        <w:t>mainBoar</w:t>
+      </w:r>
+      <w:proofErr w:type="spellEnd"/>
     </w:p>
     <w:p>
       <w:pPr>
@@ -1672,6 +1758,7 @@
       <w:r>
         <w:t xml:space="preserve">bool </w:t>
       </w:r>
+      <w:proofErr w:type="spellStart"/>
       <w:r>
         <w:rPr>
           <w:rFonts w:ascii="Consolas" w:hAnsi="Consolas" w:cs="Consolas"/>
@@ -1682,6 +1769,7 @@
         </w:rPr>
         <w:t>BoardInit</w:t>
       </w:r>
+      <w:proofErr w:type="spellEnd"/>
       <w:r>
         <w:t>()</w:t>
       </w:r>
@@ -1708,7 +1796,15 @@
         </w:numPr>
       </w:pPr>
       <w:r>
-        <w:t>Fills the list (optionally by json deserializer)</w:t>
+        <w:t xml:space="preserve">Fills the list (optionally by json </w:t>
+      </w:r>
+      <w:proofErr w:type="spellStart"/>
+      <w:r>
+        <w:t>deserializer</w:t>
+      </w:r>
+      <w:proofErr w:type="spellEnd"/>
+      <w:r>
+        <w:t>)</w:t>
       </w:r>
     </w:p>
     <w:p>
@@ -1733,7 +1829,21 @@
         <w:rPr>
           <w:sz w:val="24"/>
         </w:rPr>
-        <w:t>bool RepositionEntities()</w:t>
+        <w:t xml:space="preserve">bool </w:t>
+      </w:r>
+      <w:proofErr w:type="spellStart"/>
+      <w:r>
+        <w:rPr>
+          <w:sz w:val="24"/>
+        </w:rPr>
+        <w:t>RepositionEntities</w:t>
+      </w:r>
+      <w:proofErr w:type="spellEnd"/>
+      <w:r>
+        <w:rPr>
+          <w:sz w:val="24"/>
+        </w:rPr>
+        <w:t>()</w:t>
       </w:r>
     </w:p>
     <w:p>
@@ -1810,8 +1920,13 @@
     </w:p>
     <w:p>
       <w:r>
-        <w:t>Bool SaveDataToCsv</w:t>
-      </w:r>
+        <w:t xml:space="preserve">Bool </w:t>
+      </w:r>
+      <w:proofErr w:type="spellStart"/>
+      <w:r>
+        <w:t>SaveDataToCsv</w:t>
+      </w:r>
+      <w:proofErr w:type="spellEnd"/>
       <w:r>
         <w:t>()</w:t>
       </w:r>
@@ -1837,8 +1952,13 @@
         </w:numPr>
       </w:pPr>
       <w:r>
-        <w:t>Save history steps according to HistoryNunberOfSteps</w:t>
-      </w:r>
+        <w:t xml:space="preserve">Save history steps according to </w:t>
+      </w:r>
+      <w:proofErr w:type="spellStart"/>
+      <w:r>
+        <w:t>HistoryNunberOfSteps</w:t>
+      </w:r>
+      <w:proofErr w:type="spellEnd"/>
     </w:p>
     <w:p>
       <w:pPr>
@@ -1854,7 +1974,23 @@
     </w:p>
     <w:p>
       <w:r>
-        <w:t>Void SetHistoryNunberOfSteps(int numOfHisSteps = 1)</w:t>
+        <w:t xml:space="preserve">Void </w:t>
+      </w:r>
+      <w:proofErr w:type="spellStart"/>
+      <w:r>
+        <w:t>SetHistoryNunberOfSteps</w:t>
+      </w:r>
+      <w:proofErr w:type="spellEnd"/>
+      <w:r>
+        <w:t xml:space="preserve">(int </w:t>
+      </w:r>
+      <w:proofErr w:type="spellStart"/>
+      <w:r>
+        <w:t>numOfHisSteps</w:t>
+      </w:r>
+      <w:proofErr w:type="spellEnd"/>
+      <w:r>
+        <w:t xml:space="preserve"> = 1)</w:t>
       </w:r>
     </w:p>
     <w:p>
@@ -1905,6 +2041,7 @@
       <w:r>
         <w:t xml:space="preserve">Int </w:t>
       </w:r>
+      <w:proofErr w:type="spellStart"/>
       <w:r>
         <w:rPr>
           <w:rFonts w:ascii="Consolas" w:hAnsi="Consolas" w:cs="Consolas"/>
@@ -1915,6 +2052,7 @@
         </w:rPr>
         <w:t>GetMinHisStepsValueFromConfig</w:t>
       </w:r>
+      <w:proofErr w:type="spellEnd"/>
       <w:r>
         <w:rPr>
           <w:rFonts w:ascii="Consolas" w:hAnsi="Consolas" w:cs="Consolas"/>
@@ -1967,6 +2105,7 @@
         </w:rPr>
         <w:t xml:space="preserve">Int </w:t>
       </w:r>
+      <w:proofErr w:type="spellStart"/>
       <w:r>
         <w:rPr>
           <w:rFonts w:ascii="Consolas" w:hAnsi="Consolas" w:cs="Consolas"/>
@@ -1977,6 +2116,7 @@
         </w:rPr>
         <w:t>GetMaxHisStepsValueFromConfig</w:t>
       </w:r>
+      <w:proofErr w:type="spellEnd"/>
       <w:r>
         <w:rPr>
           <w:rFonts w:ascii="Consolas" w:hAnsi="Consolas" w:cs="Consolas"/>
@@ -2040,7 +2180,23 @@
     </w:p>
     <w:p>
       <w:r>
-        <w:t>List&lt;XDisplayEntity&gt; GetEntitiesDisplayList()</w:t>
+        <w:t>List&lt;</w:t>
+      </w:r>
+      <w:proofErr w:type="spellStart"/>
+      <w:r>
+        <w:t>XDisplayEntity</w:t>
+      </w:r>
+      <w:proofErr w:type="spellEnd"/>
+      <w:r>
+        <w:t xml:space="preserve">&gt; </w:t>
+      </w:r>
+      <w:proofErr w:type="spellStart"/>
+      <w:r>
+        <w:t>GetEntitiesDisplayList</w:t>
+      </w:r>
+      <w:proofErr w:type="spellEnd"/>
+      <w:r>
+        <w:t>()</w:t>
       </w:r>
     </w:p>
     <w:p>
@@ -2084,6 +2240,7 @@
         </w:rPr>
         <w:t>&lt;</w:t>
       </w:r>
+      <w:proofErr w:type="spellStart"/>
       <w:r>
         <w:rPr>
           <w:rFonts w:ascii="Consolas" w:hAnsi="Consolas" w:cs="Consolas"/>
@@ -2094,6 +2251,7 @@
         </w:rPr>
         <w:t>XEntity</w:t>
       </w:r>
+      <w:proofErr w:type="spellEnd"/>
       <w:r>
         <w:rPr>
           <w:rFonts w:ascii="Consolas" w:hAnsi="Consolas" w:cs="Consolas"/>
@@ -2102,7 +2260,29 @@
           <w:szCs w:val="19"/>
           <w:highlight w:val="white"/>
         </w:rPr>
-        <w:t>&gt; GetEntitiesList()</w:t>
+        <w:t xml:space="preserve">&gt; </w:t>
+      </w:r>
+      <w:proofErr w:type="spellStart"/>
+      <w:r>
+        <w:rPr>
+          <w:rFonts w:ascii="Consolas" w:hAnsi="Consolas" w:cs="Consolas"/>
+          <w:color w:val="000000"/>
+          <w:sz w:val="19"/>
+          <w:szCs w:val="19"/>
+          <w:highlight w:val="white"/>
+        </w:rPr>
+        <w:t>GetEntitiesList</w:t>
+      </w:r>
+      <w:proofErr w:type="spellEnd"/>
+      <w:r>
+        <w:rPr>
+          <w:rFonts w:ascii="Consolas" w:hAnsi="Consolas" w:cs="Consolas"/>
+          <w:color w:val="000000"/>
+          <w:sz w:val="19"/>
+          <w:szCs w:val="19"/>
+          <w:highlight w:val="white"/>
+        </w:rPr>
+        <w:t>()</w:t>
       </w:r>
     </w:p>
     <w:p>
@@ -2150,7 +2330,35 @@
         <w:rPr>
           <w:sz w:val="24"/>
         </w:rPr>
-        <w:t>List&lt;XEntity&gt; GetEntitiesListFromJson()</w:t>
+        <w:t>List&lt;</w:t>
+      </w:r>
+      <w:proofErr w:type="spellStart"/>
+      <w:r>
+        <w:rPr>
+          <w:sz w:val="24"/>
+        </w:rPr>
+        <w:t>XEntity</w:t>
+      </w:r>
+      <w:proofErr w:type="spellEnd"/>
+      <w:r>
+        <w:rPr>
+          <w:sz w:val="24"/>
+        </w:rPr>
+        <w:t xml:space="preserve">&gt; </w:t>
+      </w:r>
+      <w:proofErr w:type="spellStart"/>
+      <w:r>
+        <w:rPr>
+          <w:sz w:val="24"/>
+        </w:rPr>
+        <w:t>GetEntitiesListFromJson</w:t>
+      </w:r>
+      <w:proofErr w:type="spellEnd"/>
+      <w:r>
+        <w:rPr>
+          <w:sz w:val="24"/>
+        </w:rPr>
+        <w:t>()</w:t>
       </w:r>
     </w:p>
     <w:p>
@@ -2175,7 +2383,15 @@
         </w:numPr>
       </w:pPr>
       <w:r>
-        <w:t>Converts data into List&lt;XEntity&gt;</w:t>
+        <w:t>Converts data into List&lt;</w:t>
+      </w:r>
+      <w:proofErr w:type="spellStart"/>
+      <w:r>
+        <w:t>XEntity</w:t>
+      </w:r>
+      <w:proofErr w:type="spellEnd"/>
+      <w:r>
+        <w:t>&gt;</w:t>
       </w:r>
     </w:p>
     <w:p>
@@ -2190,7 +2406,15 @@
         <w:t xml:space="preserve">Returns </w:t>
       </w:r>
       <w:r>
-        <w:t>List&lt;XEntity&gt;</w:t>
+        <w:t>List&lt;</w:t>
+      </w:r>
+      <w:proofErr w:type="spellStart"/>
+      <w:r>
+        <w:t>XEntity</w:t>
+      </w:r>
+      <w:proofErr w:type="spellEnd"/>
+      <w:r>
+        <w:t>&gt;</w:t>
       </w:r>
     </w:p>
     <w:p>
@@ -2202,12 +2426,14 @@
       <w:r>
         <w:t xml:space="preserve">Bool </w:t>
       </w:r>
+      <w:proofErr w:type="spellStart"/>
       <w:r>
         <w:rPr>
           <w:sz w:val="24"/>
         </w:rPr>
         <w:t>SaveEntitiesListToCsv</w:t>
       </w:r>
+      <w:proofErr w:type="spellEnd"/>
       <w:r>
         <w:rPr>
           <w:sz w:val="24"/>
@@ -2215,7 +2441,15 @@
         <w:t>(</w:t>
       </w:r>
       <w:r>
-        <w:t>List&lt;XEntity&gt;</w:t>
+        <w:t>List&lt;</w:t>
+      </w:r>
+      <w:proofErr w:type="spellStart"/>
+      <w:r>
+        <w:t>XEntity</w:t>
+      </w:r>
+      <w:proofErr w:type="spellEnd"/>
+      <w:r>
+        <w:t>&gt;</w:t>
       </w:r>
       <w:r>
         <w:softHyphen/>
@@ -2242,9 +2476,11 @@
         <w:softHyphen/>
         <w:t xml:space="preserve"> </w:t>
       </w:r>
+      <w:proofErr w:type="spellStart"/>
       <w:r>
         <w:t>entitiesList</w:t>
       </w:r>
+      <w:proofErr w:type="spellEnd"/>
       <w:r>
         <w:rPr>
           <w:sz w:val="24"/>
@@ -2261,8 +2497,13 @@
         </w:numPr>
       </w:pPr>
       <w:r>
-        <w:t>Parses the list into csv and saves it to a file named Tracker_One_State_yyyy_MM_dd_HH_mm_ss</w:t>
-      </w:r>
+        <w:t xml:space="preserve">Parses the list into csv and saves it to a file named </w:t>
+      </w:r>
+      <w:proofErr w:type="spellStart"/>
+      <w:r>
+        <w:t>Tracker_One_State_yyyy_MM_dd_HH_mm_ss</w:t>
+      </w:r>
+      <w:proofErr w:type="spellEnd"/>
     </w:p>
     <w:p>
       <w:r>
@@ -2273,12 +2514,14 @@
       <w:pPr>
         <w:pStyle w:val="Heading1"/>
       </w:pPr>
+      <w:proofErr w:type="spellStart"/>
       <w:r>
         <w:t>Tracker_One_</w:t>
       </w:r>
       <w:r>
         <w:t>View</w:t>
       </w:r>
+      <w:proofErr w:type="spellEnd"/>
       <w:r>
         <w:t xml:space="preserve"> </w:t>
       </w:r>
@@ -2290,9 +2533,11 @@
       <w:pPr>
         <w:pStyle w:val="Heading2"/>
       </w:pPr>
+      <w:proofErr w:type="spellStart"/>
       <w:r>
         <w:t>FrmMain</w:t>
       </w:r>
+      <w:proofErr w:type="spellEnd"/>
     </w:p>
     <w:p>
       <w:pPr>
@@ -2373,6 +2618,811 @@
     </w:p>
     <w:p/>
     <w:p/>
+    <w:p>
+      <w:pPr>
+        <w:pStyle w:val="Heading1"/>
+      </w:pPr>
+      <w:r>
+        <w:t>Delivery Check List</w:t>
+      </w:r>
+    </w:p>
+    <w:p>
+      <w:pPr>
+        <w:pStyle w:val="Heading1"/>
+      </w:pPr>
+      <w:r>
+        <w:t>Specs</w:t>
+      </w:r>
+      <w:r>
+        <w:t xml:space="preserve"> </w:t>
+      </w:r>
+    </w:p>
+    <w:p>
+      <w:pPr>
+        <w:pStyle w:val="ListParagraph"/>
+        <w:numPr>
+          <w:ilvl w:val="0"/>
+          <w:numId w:val="1"/>
+        </w:numPr>
+        <w:rPr>
+          <w:sz w:val="24"/>
+        </w:rPr>
+      </w:pPr>
+      <w:r>
+        <w:rPr>
+          <w:sz w:val="24"/>
+        </w:rPr>
+        <w:t xml:space="preserve">Display the entities at initial coordinates - </w:t>
+      </w:r>
+      <w:proofErr w:type="spellStart"/>
+      <w:r>
+        <w:rPr>
+          <w:sz w:val="24"/>
+        </w:rPr>
+        <w:t>x,y</w:t>
+      </w:r>
+      <w:proofErr w:type="spellEnd"/>
+      <w:r>
+        <w:rPr>
+          <w:sz w:val="24"/>
+        </w:rPr>
+        <w:t xml:space="preserve"> (as stored in a json file)</w:t>
+      </w:r>
+      <w:bookmarkStart w:id="1" w:name="_Hlk29057784"/>
+      <w:r>
+        <w:rPr>
+          <w:sz w:val="24"/>
+        </w:rPr>
+        <w:t xml:space="preserve"> - </w:t>
+      </w:r>
+      <w:r>
+        <w:rPr>
+          <w:sz w:val="24"/>
+          <w:highlight w:val="yellow"/>
+        </w:rPr>
+        <w:t>DONE</w:t>
+      </w:r>
+      <w:bookmarkEnd w:id="1"/>
+    </w:p>
+    <w:p>
+      <w:pPr>
+        <w:pStyle w:val="ListParagraph"/>
+        <w:numPr>
+          <w:ilvl w:val="0"/>
+          <w:numId w:val="1"/>
+        </w:numPr>
+        <w:rPr>
+          <w:sz w:val="24"/>
+        </w:rPr>
+      </w:pPr>
+      <w:r>
+        <w:rPr>
+          <w:sz w:val="24"/>
+        </w:rPr>
+        <w:t xml:space="preserve">Identify each entity by color, type, size </w:t>
+      </w:r>
+      <w:r>
+        <w:rPr>
+          <w:sz w:val="24"/>
+        </w:rPr>
+        <w:t>and</w:t>
+      </w:r>
+      <w:r>
+        <w:rPr>
+          <w:sz w:val="24"/>
+        </w:rPr>
+        <w:t xml:space="preserve"> name</w:t>
+      </w:r>
+      <w:r>
+        <w:rPr>
+          <w:sz w:val="24"/>
+        </w:rPr>
+        <w:t xml:space="preserve">. </w:t>
+      </w:r>
+      <w:r>
+        <w:rPr>
+          <w:sz w:val="24"/>
+        </w:rPr>
+        <w:t xml:space="preserve">- </w:t>
+      </w:r>
+      <w:r>
+        <w:rPr>
+          <w:sz w:val="24"/>
+          <w:highlight w:val="yellow"/>
+        </w:rPr>
+        <w:t>DONE</w:t>
+      </w:r>
+    </w:p>
+    <w:p>
+      <w:pPr>
+        <w:pStyle w:val="ListParagraph"/>
+        <w:numPr>
+          <w:ilvl w:val="0"/>
+          <w:numId w:val="1"/>
+        </w:numPr>
+        <w:rPr>
+          <w:sz w:val="24"/>
+        </w:rPr>
+      </w:pPr>
+      <w:r>
+        <w:rPr>
+          <w:sz w:val="24"/>
+        </w:rPr>
+        <w:t>On startup, all entities will be displayed and the user will have the option to hide / show entities from the display</w:t>
+      </w:r>
+      <w:r>
+        <w:rPr>
+          <w:sz w:val="24"/>
+        </w:rPr>
+        <w:t xml:space="preserve"> </w:t>
+      </w:r>
+      <w:r>
+        <w:rPr>
+          <w:sz w:val="24"/>
+        </w:rPr>
+        <w:t xml:space="preserve"> - </w:t>
+      </w:r>
+      <w:r>
+        <w:rPr>
+          <w:sz w:val="24"/>
+          <w:highlight w:val="yellow"/>
+        </w:rPr>
+        <w:t>DONE</w:t>
+      </w:r>
+    </w:p>
+    <w:p>
+      <w:pPr>
+        <w:pStyle w:val="ListParagraph"/>
+        <w:numPr>
+          <w:ilvl w:val="0"/>
+          <w:numId w:val="1"/>
+        </w:numPr>
+        <w:rPr>
+          <w:sz w:val="24"/>
+        </w:rPr>
+      </w:pPr>
+      <w:r>
+        <w:rPr>
+          <w:sz w:val="24"/>
+        </w:rPr>
+        <w:t>A Start button will cause the entities to move until Stop button is pressed by the user.</w:t>
+      </w:r>
+      <w:r>
+        <w:rPr>
+          <w:sz w:val="24"/>
+        </w:rPr>
+        <w:t xml:space="preserve"> </w:t>
+      </w:r>
+      <w:r>
+        <w:rPr>
+          <w:sz w:val="24"/>
+        </w:rPr>
+        <w:t xml:space="preserve">- </w:t>
+      </w:r>
+      <w:r>
+        <w:rPr>
+          <w:sz w:val="24"/>
+          <w:highlight w:val="yellow"/>
+        </w:rPr>
+        <w:t>DONE</w:t>
+      </w:r>
+    </w:p>
+    <w:p>
+      <w:pPr>
+        <w:pStyle w:val="ListParagraph"/>
+        <w:numPr>
+          <w:ilvl w:val="0"/>
+          <w:numId w:val="1"/>
+        </w:numPr>
+        <w:rPr>
+          <w:sz w:val="24"/>
+        </w:rPr>
+      </w:pPr>
+      <w:r>
+        <w:rPr>
+          <w:sz w:val="24"/>
+        </w:rPr>
+        <w:t>The user can input n last steps to be saved when Stop button is pressed.</w:t>
+      </w:r>
+      <w:r>
+        <w:rPr>
+          <w:sz w:val="24"/>
+        </w:rPr>
+        <w:t xml:space="preserve"> </w:t>
+      </w:r>
+      <w:r>
+        <w:rPr>
+          <w:sz w:val="24"/>
+        </w:rPr>
+        <w:t xml:space="preserve">- </w:t>
+      </w:r>
+      <w:r>
+        <w:rPr>
+          <w:sz w:val="24"/>
+          <w:highlight w:val="yellow"/>
+        </w:rPr>
+        <w:t>DONE</w:t>
+      </w:r>
+    </w:p>
+    <w:p>
+      <w:pPr>
+        <w:pStyle w:val="ListParagraph"/>
+        <w:numPr>
+          <w:ilvl w:val="0"/>
+          <w:numId w:val="1"/>
+        </w:numPr>
+        <w:rPr>
+          <w:sz w:val="24"/>
+        </w:rPr>
+      </w:pPr>
+      <w:r>
+        <w:rPr>
+          <w:sz w:val="24"/>
+        </w:rPr>
+        <w:t>The entities will move in 5 seconds intervals. That is, all entities will perform a movement every round by 5 sec intervals.</w:t>
+      </w:r>
+      <w:r>
+        <w:rPr>
+          <w:sz w:val="24"/>
+        </w:rPr>
+        <w:t xml:space="preserve"> </w:t>
+      </w:r>
+      <w:r>
+        <w:rPr>
+          <w:sz w:val="24"/>
+        </w:rPr>
+        <w:t xml:space="preserve">- </w:t>
+      </w:r>
+      <w:r>
+        <w:rPr>
+          <w:sz w:val="24"/>
+          <w:highlight w:val="yellow"/>
+        </w:rPr>
+        <w:t>DONE</w:t>
+      </w:r>
+    </w:p>
+    <w:p>
+      <w:pPr>
+        <w:pStyle w:val="Heading2"/>
+      </w:pPr>
+      <w:r>
+        <w:t>Movement specs:</w:t>
+      </w:r>
+    </w:p>
+    <w:p>
+      <w:pPr>
+        <w:pStyle w:val="ListParagraph"/>
+        <w:numPr>
+          <w:ilvl w:val="0"/>
+          <w:numId w:val="2"/>
+        </w:numPr>
+        <w:rPr>
+          <w:sz w:val="24"/>
+        </w:rPr>
+      </w:pPr>
+      <w:r>
+        <w:rPr>
+          <w:sz w:val="24"/>
+        </w:rPr>
+        <w:t>Movement direction - 4 options Up, Down, Left, Right</w:t>
+      </w:r>
+      <w:r>
+        <w:rPr>
+          <w:sz w:val="24"/>
+        </w:rPr>
+        <w:t xml:space="preserve"> </w:t>
+      </w:r>
+      <w:r>
+        <w:rPr>
+          <w:sz w:val="24"/>
+        </w:rPr>
+        <w:t xml:space="preserve"> - </w:t>
+      </w:r>
+      <w:r>
+        <w:rPr>
+          <w:sz w:val="24"/>
+          <w:highlight w:val="yellow"/>
+        </w:rPr>
+        <w:t>DONE</w:t>
+      </w:r>
+    </w:p>
+    <w:p>
+      <w:pPr>
+        <w:pStyle w:val="ListParagraph"/>
+        <w:numPr>
+          <w:ilvl w:val="0"/>
+          <w:numId w:val="2"/>
+        </w:numPr>
+        <w:rPr>
+          <w:sz w:val="24"/>
+        </w:rPr>
+      </w:pPr>
+      <w:r>
+        <w:rPr>
+          <w:sz w:val="24"/>
+        </w:rPr>
+        <w:t>Selected direction for each entity is random</w:t>
+      </w:r>
+      <w:r>
+        <w:rPr>
+          <w:sz w:val="24"/>
+        </w:rPr>
+        <w:t xml:space="preserve"> </w:t>
+      </w:r>
+      <w:r>
+        <w:rPr>
+          <w:sz w:val="24"/>
+        </w:rPr>
+        <w:t xml:space="preserve"> - </w:t>
+      </w:r>
+      <w:r>
+        <w:rPr>
+          <w:sz w:val="24"/>
+          <w:highlight w:val="yellow"/>
+        </w:rPr>
+        <w:t>DONE</w:t>
+      </w:r>
+    </w:p>
+    <w:p>
+      <w:pPr>
+        <w:pStyle w:val="ListParagraph"/>
+        <w:numPr>
+          <w:ilvl w:val="0"/>
+          <w:numId w:val="2"/>
+        </w:numPr>
+        <w:rPr>
+          <w:sz w:val="24"/>
+        </w:rPr>
+      </w:pPr>
+      <w:r>
+        <w:rPr>
+          <w:sz w:val="24"/>
+        </w:rPr>
+        <w:t>Each movement measures 5 units (pixels)</w:t>
+      </w:r>
+      <w:r>
+        <w:rPr>
+          <w:sz w:val="24"/>
+        </w:rPr>
+        <w:t xml:space="preserve"> </w:t>
+      </w:r>
+      <w:r>
+        <w:rPr>
+          <w:sz w:val="24"/>
+        </w:rPr>
+        <w:t xml:space="preserve">- </w:t>
+      </w:r>
+      <w:r>
+        <w:rPr>
+          <w:sz w:val="24"/>
+          <w:highlight w:val="yellow"/>
+        </w:rPr>
+        <w:t>DONE</w:t>
+      </w:r>
+    </w:p>
+    <w:p>
+      <w:pPr>
+        <w:pStyle w:val="ListParagraph"/>
+        <w:numPr>
+          <w:ilvl w:val="0"/>
+          <w:numId w:val="2"/>
+        </w:numPr>
+        <w:rPr>
+          <w:sz w:val="24"/>
+        </w:rPr>
+      </w:pPr>
+      <w:r>
+        <w:rPr>
+          <w:sz w:val="24"/>
+        </w:rPr>
+        <w:t>The entity cannot go back to previous location on next step</w:t>
+      </w:r>
+      <w:r>
+        <w:rPr>
+          <w:sz w:val="24"/>
+        </w:rPr>
+        <w:t xml:space="preserve"> - </w:t>
+      </w:r>
+      <w:r>
+        <w:rPr>
+          <w:sz w:val="24"/>
+          <w:highlight w:val="yellow"/>
+        </w:rPr>
+        <w:t>DONE</w:t>
+      </w:r>
+    </w:p>
+    <w:p>
+      <w:pPr>
+        <w:pStyle w:val="ListParagraph"/>
+        <w:numPr>
+          <w:ilvl w:val="0"/>
+          <w:numId w:val="2"/>
+        </w:numPr>
+        <w:rPr>
+          <w:sz w:val="24"/>
+        </w:rPr>
+      </w:pPr>
+      <w:r>
+        <w:rPr>
+          <w:sz w:val="24"/>
+        </w:rPr>
+        <w:t>When Stop button is pressed the app will save the n last steps that the user set as input.</w:t>
+      </w:r>
+      <w:r>
+        <w:rPr>
+          <w:sz w:val="24"/>
+        </w:rPr>
+        <w:t xml:space="preserve"> </w:t>
+      </w:r>
+      <w:r>
+        <w:rPr>
+          <w:sz w:val="24"/>
+        </w:rPr>
+        <w:t xml:space="preserve">- </w:t>
+      </w:r>
+      <w:r>
+        <w:rPr>
+          <w:sz w:val="24"/>
+          <w:highlight w:val="yellow"/>
+        </w:rPr>
+        <w:t>DONE</w:t>
+      </w:r>
+    </w:p>
+    <w:p>
+      <w:pPr>
+        <w:pStyle w:val="Heading1"/>
+      </w:pPr>
+      <w:r>
+        <w:t>Specs Notes</w:t>
+      </w:r>
+    </w:p>
+    <w:p>
+      <w:pPr>
+        <w:pStyle w:val="ListParagraph"/>
+        <w:numPr>
+          <w:ilvl w:val="0"/>
+          <w:numId w:val="4"/>
+        </w:numPr>
+        <w:rPr>
+          <w:sz w:val="24"/>
+        </w:rPr>
+      </w:pPr>
+      <w:r>
+        <w:rPr>
+          <w:sz w:val="24"/>
+        </w:rPr>
+        <w:t>The display grid is 100x100 (i.e. 0&lt;=X&lt;=100; 0&lt;=Y&lt;=100)</w:t>
+      </w:r>
+      <w:r>
+        <w:rPr>
+          <w:sz w:val="24"/>
+        </w:rPr>
+        <w:t xml:space="preserve"> </w:t>
+      </w:r>
+      <w:r>
+        <w:rPr>
+          <w:sz w:val="24"/>
+          <w:highlight w:val="yellow"/>
+        </w:rPr>
+        <w:t>- OK</w:t>
+      </w:r>
+    </w:p>
+    <w:p>
+      <w:pPr>
+        <w:pStyle w:val="ListParagraph"/>
+        <w:numPr>
+          <w:ilvl w:val="0"/>
+          <w:numId w:val="4"/>
+        </w:numPr>
+        <w:rPr>
+          <w:sz w:val="24"/>
+        </w:rPr>
+      </w:pPr>
+      <w:r>
+        <w:rPr>
+          <w:sz w:val="24"/>
+        </w:rPr>
+        <w:t>There are three supported colors (red, green, blue)</w:t>
+      </w:r>
+      <w:r>
+        <w:rPr>
+          <w:sz w:val="24"/>
+        </w:rPr>
+        <w:t xml:space="preserve"> </w:t>
+      </w:r>
+      <w:r>
+        <w:rPr>
+          <w:sz w:val="24"/>
+          <w:highlight w:val="yellow"/>
+        </w:rPr>
+        <w:t>- OK</w:t>
+      </w:r>
+    </w:p>
+    <w:p>
+      <w:pPr>
+        <w:pStyle w:val="ListParagraph"/>
+        <w:numPr>
+          <w:ilvl w:val="0"/>
+          <w:numId w:val="4"/>
+        </w:numPr>
+        <w:rPr>
+          <w:sz w:val="24"/>
+        </w:rPr>
+      </w:pPr>
+      <w:r>
+        <w:rPr>
+          <w:sz w:val="24"/>
+        </w:rPr>
+        <w:t>There are three supported entity types (circle, square and triangle)</w:t>
+      </w:r>
+      <w:r>
+        <w:rPr>
+          <w:sz w:val="24"/>
+        </w:rPr>
+        <w:t xml:space="preserve"> </w:t>
+      </w:r>
+      <w:r>
+        <w:rPr>
+          <w:sz w:val="24"/>
+          <w:highlight w:val="yellow"/>
+        </w:rPr>
+        <w:t>- OK</w:t>
+      </w:r>
+    </w:p>
+    <w:p>
+      <w:pPr>
+        <w:pStyle w:val="ListParagraph"/>
+        <w:numPr>
+          <w:ilvl w:val="0"/>
+          <w:numId w:val="4"/>
+        </w:numPr>
+        <w:rPr>
+          <w:sz w:val="24"/>
+        </w:rPr>
+      </w:pPr>
+      <w:r>
+        <w:rPr>
+          <w:sz w:val="24"/>
+        </w:rPr>
+        <w:t>There are three supported entity sizes (small, medium, large)</w:t>
+      </w:r>
+      <w:r>
+        <w:rPr>
+          <w:sz w:val="24"/>
+        </w:rPr>
+        <w:t xml:space="preserve"> </w:t>
+      </w:r>
+      <w:r>
+        <w:rPr>
+          <w:sz w:val="24"/>
+          <w:highlight w:val="yellow"/>
+        </w:rPr>
+        <w:t>- OK</w:t>
+      </w:r>
+    </w:p>
+    <w:p>
+      <w:pPr>
+        <w:pStyle w:val="ListParagraph"/>
+        <w:numPr>
+          <w:ilvl w:val="0"/>
+          <w:numId w:val="4"/>
+        </w:numPr>
+        <w:rPr>
+          <w:sz w:val="24"/>
+        </w:rPr>
+      </w:pPr>
+      <w:r>
+        <w:rPr>
+          <w:sz w:val="24"/>
+        </w:rPr>
+        <w:t>Max number of supported entities is 10</w:t>
+      </w:r>
+      <w:bookmarkStart w:id="2" w:name="_GoBack"/>
+      <w:bookmarkEnd w:id="2"/>
+    </w:p>
+    <w:p>
+      <w:pPr>
+        <w:pStyle w:val="ListParagraph"/>
+        <w:numPr>
+          <w:ilvl w:val="0"/>
+          <w:numId w:val="4"/>
+        </w:numPr>
+        <w:rPr>
+          <w:sz w:val="24"/>
+        </w:rPr>
+      </w:pPr>
+      <w:r>
+        <w:rPr>
+          <w:sz w:val="24"/>
+        </w:rPr>
+        <w:t>JSON input file will be located at executable folder (testing input may vary).</w:t>
+      </w:r>
+    </w:p>
+    <w:p>
+      <w:pPr>
+        <w:pStyle w:val="Heading1"/>
+      </w:pPr>
+      <w:r>
+        <w:t>Specs Technical Notes</w:t>
+      </w:r>
+    </w:p>
+    <w:p>
+      <w:pPr>
+        <w:pStyle w:val="ListParagraph"/>
+        <w:numPr>
+          <w:ilvl w:val="0"/>
+          <w:numId w:val="5"/>
+        </w:numPr>
+        <w:rPr>
+          <w:sz w:val="24"/>
+        </w:rPr>
+      </w:pPr>
+      <w:r>
+        <w:rPr>
+          <w:sz w:val="24"/>
+        </w:rPr>
+        <w:t>The display grid is 100x100 is a gray square, located in a somewhat larger one to enable display of a shape that its center is at 0, 0 for example.</w:t>
+      </w:r>
+    </w:p>
+    <w:p>
+      <w:pPr>
+        <w:pStyle w:val="ListParagraph"/>
+        <w:numPr>
+          <w:ilvl w:val="0"/>
+          <w:numId w:val="5"/>
+        </w:numPr>
+        <w:rPr>
+          <w:sz w:val="24"/>
+        </w:rPr>
+      </w:pPr>
+      <w:r>
+        <w:rPr>
+          <w:sz w:val="24"/>
+        </w:rPr>
+        <w:t xml:space="preserve">We use a 500X500 pixel board. E.G. a single spot measures 5X5 pixels. A movement of 5, as required means a movement of 25 pixels.  </w:t>
+      </w:r>
+    </w:p>
+    <w:p>
+      <w:pPr>
+        <w:pStyle w:val="ListParagraph"/>
+        <w:numPr>
+          <w:ilvl w:val="0"/>
+          <w:numId w:val="5"/>
+        </w:numPr>
+        <w:rPr>
+          <w:sz w:val="24"/>
+        </w:rPr>
+      </w:pPr>
+      <w:r>
+        <w:rPr>
+          <w:sz w:val="24"/>
+        </w:rPr>
+        <w:lastRenderedPageBreak/>
+        <w:t xml:space="preserve">Display 0, 0 </w:t>
+      </w:r>
+      <w:r>
+        <w:rPr>
+          <w:sz w:val="24"/>
+        </w:rPr>
+        <w:t>location,</w:t>
+      </w:r>
+      <w:r>
+        <w:rPr>
+          <w:sz w:val="24"/>
+        </w:rPr>
+        <w:t xml:space="preserve"> is bottom-left corner. Up/Down change at Y axis. Right/Left at X axis.</w:t>
+      </w:r>
+    </w:p>
+    <w:p>
+      <w:pPr>
+        <w:pStyle w:val="ListParagraph"/>
+        <w:numPr>
+          <w:ilvl w:val="0"/>
+          <w:numId w:val="5"/>
+        </w:numPr>
+        <w:rPr>
+          <w:strike/>
+          <w:sz w:val="24"/>
+        </w:rPr>
+      </w:pPr>
+      <w:r>
+        <w:rPr>
+          <w:strike/>
+          <w:sz w:val="24"/>
+        </w:rPr>
+        <w:t>Entity is a user control that combines an image of a shape and a label (entity id).</w:t>
+      </w:r>
+    </w:p>
+    <w:p>
+      <w:pPr>
+        <w:pStyle w:val="ListParagraph"/>
+        <w:numPr>
+          <w:ilvl w:val="0"/>
+          <w:numId w:val="5"/>
+        </w:numPr>
+        <w:rPr>
+          <w:sz w:val="24"/>
+        </w:rPr>
+      </w:pPr>
+      <w:r>
+        <w:rPr>
+          <w:sz w:val="24"/>
+        </w:rPr>
+        <w:t>Entity is drawn directly on board by graphics since user controls hide each other when overlapped.</w:t>
+      </w:r>
+    </w:p>
+    <w:p>
+      <w:pPr>
+        <w:pStyle w:val="ListParagraph"/>
+        <w:numPr>
+          <w:ilvl w:val="0"/>
+          <w:numId w:val="5"/>
+        </w:numPr>
+        <w:rPr>
+          <w:sz w:val="24"/>
+        </w:rPr>
+      </w:pPr>
+      <w:r>
+        <w:rPr>
+          <w:sz w:val="24"/>
+        </w:rPr>
+        <w:t>The entity coordination represents the center of the shape.</w:t>
+      </w:r>
+    </w:p>
+    <w:p>
+      <w:pPr>
+        <w:pStyle w:val="ListParagraph"/>
+        <w:numPr>
+          <w:ilvl w:val="0"/>
+          <w:numId w:val="5"/>
+        </w:numPr>
+        <w:rPr>
+          <w:sz w:val="24"/>
+        </w:rPr>
+      </w:pPr>
+      <w:r>
+        <w:rPr>
+          <w:sz w:val="24"/>
+        </w:rPr>
+        <w:t>The note above can cause a shape to exceed the borders.</w:t>
+      </w:r>
+    </w:p>
+    <w:p>
+      <w:pPr>
+        <w:pStyle w:val="ListParagraph"/>
+        <w:numPr>
+          <w:ilvl w:val="0"/>
+          <w:numId w:val="5"/>
+        </w:numPr>
+        <w:rPr>
+          <w:sz w:val="24"/>
+        </w:rPr>
+      </w:pPr>
+      <w:r>
+        <w:rPr>
+          <w:sz w:val="24"/>
+        </w:rPr>
+        <w:t>Entity must remember, at minimum, its last location to prevent moving backwards, or at maximum n steps.</w:t>
+      </w:r>
+    </w:p>
+    <w:p>
+      <w:pPr>
+        <w:pStyle w:val="ListParagraph"/>
+        <w:numPr>
+          <w:ilvl w:val="0"/>
+          <w:numId w:val="5"/>
+        </w:numPr>
+        <w:rPr>
+          <w:sz w:val="24"/>
+        </w:rPr>
+      </w:pPr>
+      <w:r>
+        <w:rPr>
+          <w:sz w:val="24"/>
+        </w:rPr>
+        <w:t>We assume that as a default the app should save, at minimum, its current location at stop.</w:t>
+      </w:r>
+    </w:p>
     <w:p/>
     <w:sectPr>
       <w:pgSz w:w="12240" w:h="15840"/>

</xml_diff>